<commit_message>
saving a few last changes
</commit_message>
<xml_diff>
--- a/hw_1/R Assignment 1-1.docx
+++ b/hw_1/R Assignment 1-1.docx
@@ -23,8 +23,9 @@
           <w:sz w:val="32"/>
           <w:szCs w:val="32"/>
         </w:rPr>
-        <w:t xml:space="preserve">R assignment 1  -- </w:t>
-      </w:r>
+        <w:t xml:space="preserve">R assignment </w:t>
+      </w:r>
+      <w:proofErr w:type="gramStart"/>
       <w:r>
         <w:rPr>
           <w:rFonts w:ascii="Segoe UI Semilight" w:hAnsi="Segoe UI Semilight" w:cs="Segoe UI Semilight"/>
@@ -33,8 +34,9 @@
           <w:sz w:val="32"/>
           <w:szCs w:val="32"/>
         </w:rPr>
-        <w:t xml:space="preserve"> </w:t>
-      </w:r>
+        <w:t>1  --</w:t>
+      </w:r>
+      <w:proofErr w:type="gramEnd"/>
       <w:r>
         <w:rPr>
           <w:rFonts w:ascii="Segoe UI Semilight" w:hAnsi="Segoe UI Semilight" w:cs="Segoe UI Semilight"/>
@@ -43,7 +45,7 @@
           <w:sz w:val="32"/>
           <w:szCs w:val="32"/>
         </w:rPr>
-        <w:t xml:space="preserve">Epi 510, </w:t>
+        <w:t xml:space="preserve"> </w:t>
       </w:r>
       <w:r>
         <w:rPr>
@@ -53,7 +55,7 @@
           <w:sz w:val="32"/>
           <w:szCs w:val="32"/>
         </w:rPr>
-        <w:t>Fall</w:t>
+        <w:t xml:space="preserve"> </w:t>
       </w:r>
       <w:r>
         <w:rPr>
@@ -63,7 +65,7 @@
           <w:sz w:val="32"/>
           <w:szCs w:val="32"/>
         </w:rPr>
-        <w:t xml:space="preserve"> 202</w:t>
+        <w:t xml:space="preserve">Epi 510, </w:t>
       </w:r>
       <w:r>
         <w:rPr>
@@ -73,14 +75,9 @@
           <w:sz w:val="32"/>
           <w:szCs w:val="32"/>
         </w:rPr>
-        <w:t>2</w:t>
-      </w:r>
-    </w:p>
-    <w:p>
-      <w:pPr>
-        <w:pStyle w:val="NormalWeb"/>
-        <w:spacing w:before="0" w:beforeAutospacing="0" w:after="0" w:afterAutospacing="0"/>
-        <w:jc w:val="center"/>
+        <w:t>Fall</w:t>
+      </w:r>
+      <w:r>
         <w:rPr>
           <w:rFonts w:ascii="Segoe UI Semilight" w:hAnsi="Segoe UI Semilight" w:cs="Segoe UI Semilight"/>
           <w:b/>
@@ -88,6 +85,31 @@
           <w:sz w:val="32"/>
           <w:szCs w:val="32"/>
         </w:rPr>
+        <w:t xml:space="preserve"> 202</w:t>
+      </w:r>
+      <w:r>
+        <w:rPr>
+          <w:rFonts w:ascii="Segoe UI Semilight" w:hAnsi="Segoe UI Semilight" w:cs="Segoe UI Semilight"/>
+          <w:b/>
+          <w:bCs/>
+          <w:sz w:val="32"/>
+          <w:szCs w:val="32"/>
+        </w:rPr>
+        <w:t>2</w:t>
+      </w:r>
+    </w:p>
+    <w:p>
+      <w:pPr>
+        <w:pStyle w:val="NormalWeb"/>
+        <w:spacing w:before="0" w:beforeAutospacing="0" w:after="0" w:afterAutospacing="0"/>
+        <w:jc w:val="center"/>
+        <w:rPr>
+          <w:rFonts w:ascii="Segoe UI Semilight" w:hAnsi="Segoe UI Semilight" w:cs="Segoe UI Semilight"/>
+          <w:b/>
+          <w:bCs/>
+          <w:sz w:val="32"/>
+          <w:szCs w:val="32"/>
+        </w:rPr>
       </w:pPr>
     </w:p>
     <w:p>
@@ -183,7 +205,14 @@
         <w:rPr>
           <w:rFonts w:ascii="Segoe UI Semilight" w:hAnsi="Segoe UI Semilight" w:cs="Segoe UI Semilight"/>
         </w:rPr>
-        <w:t xml:space="preserve"> (</w:t>
+        <w:t xml:space="preserve"> </w:t>
+      </w:r>
+      <w:proofErr w:type="gramStart"/>
+      <w:r>
+        <w:rPr>
+          <w:rFonts w:ascii="Segoe UI Semilight" w:hAnsi="Segoe UI Semilight" w:cs="Segoe UI Semilight"/>
+        </w:rPr>
+        <w:t>(</w:t>
       </w:r>
       <w:r>
         <w:rPr>
@@ -191,6 +220,7 @@
         </w:rPr>
         <w:t>.R</w:t>
       </w:r>
+      <w:proofErr w:type="gramEnd"/>
       <w:r>
         <w:rPr>
           <w:rFonts w:ascii="Segoe UI Semilight" w:hAnsi="Segoe UI Semilight" w:cs="Segoe UI Semilight"/>
@@ -277,7 +307,21 @@
         <w:rPr>
           <w:rFonts w:ascii="Segoe UI Semilight" w:hAnsi="Segoe UI Semilight" w:cs="Segoe UI Semilight"/>
         </w:rPr>
-        <w:t xml:space="preserve"> directory (e.g. C:/epi510/r)</w:t>
+        <w:t xml:space="preserve"> directory (</w:t>
+      </w:r>
+      <w:proofErr w:type="gramStart"/>
+      <w:r>
+        <w:rPr>
+          <w:rFonts w:ascii="Segoe UI Semilight" w:hAnsi="Segoe UI Semilight" w:cs="Segoe UI Semilight"/>
+        </w:rPr>
+        <w:t>e.g.</w:t>
+      </w:r>
+      <w:proofErr w:type="gramEnd"/>
+      <w:r>
+        <w:rPr>
+          <w:rFonts w:ascii="Segoe UI Semilight" w:hAnsi="Segoe UI Semilight" w:cs="Segoe UI Semilight"/>
+        </w:rPr>
+        <w:t xml:space="preserve"> C:/epi510/r)</w:t>
       </w:r>
       <w:r>
         <w:rPr>
@@ -311,6 +355,7 @@
         </w:rPr>
       </w:pPr>
       <w:commentRangeStart w:id="0"/>
+      <w:commentRangeStart w:id="1"/>
       <w:r>
         <w:rPr>
           <w:rFonts w:ascii="Segoe UI Semilight" w:hAnsi="Segoe UI Semilight" w:cs="Segoe UI Semilight"/>
@@ -329,6 +374,13 @@
           <w:rStyle w:val="CommentReference"/>
         </w:rPr>
         <w:commentReference w:id="0"/>
+      </w:r>
+      <w:commentRangeEnd w:id="1"/>
+      <w:r>
+        <w:rPr>
+          <w:rStyle w:val="CommentReference"/>
+        </w:rPr>
+        <w:commentReference w:id="1"/>
       </w:r>
       <w:r>
         <w:rPr>
@@ -531,7 +583,23 @@
           <w:rFonts w:ascii="Segoe UI Semilight" w:hAnsi="Segoe UI Semilight" w:cs="Segoe UI Semilight"/>
           <w:bCs/>
         </w:rPr>
-        <w:t>view(vipcls)</w:t>
+        <w:t>view(</w:t>
+      </w:r>
+      <w:proofErr w:type="spellStart"/>
+      <w:r>
+        <w:rPr>
+          <w:rFonts w:ascii="Segoe UI Semilight" w:hAnsi="Segoe UI Semilight" w:cs="Segoe UI Semilight"/>
+          <w:bCs/>
+        </w:rPr>
+        <w:t>vipcls</w:t>
+      </w:r>
+      <w:proofErr w:type="spellEnd"/>
+      <w:r>
+        <w:rPr>
+          <w:rFonts w:ascii="Segoe UI Semilight" w:hAnsi="Segoe UI Semilight" w:cs="Segoe UI Semilight"/>
+          <w:bCs/>
+        </w:rPr>
+        <w:t>)</w:t>
       </w:r>
     </w:p>
     <w:p>
@@ -553,7 +621,21 @@
         <w:rPr>
           <w:rFonts w:ascii="Segoe UI Semilight" w:hAnsi="Segoe UI Semilight" w:cs="Segoe UI Semilight"/>
         </w:rPr>
-        <w:t>What is the class of vipcls?</w:t>
+        <w:t xml:space="preserve">What is the class of </w:t>
+      </w:r>
+      <w:proofErr w:type="spellStart"/>
+      <w:r>
+        <w:rPr>
+          <w:rFonts w:ascii="Segoe UI Semilight" w:hAnsi="Segoe UI Semilight" w:cs="Segoe UI Semilight"/>
+        </w:rPr>
+        <w:t>vipcls</w:t>
+      </w:r>
+      <w:proofErr w:type="spellEnd"/>
+      <w:r>
+        <w:rPr>
+          <w:rFonts w:ascii="Segoe UI Semilight" w:hAnsi="Segoe UI Semilight" w:cs="Segoe UI Semilight"/>
+        </w:rPr>
+        <w:t>?</w:t>
       </w:r>
       <w:r>
         <w:rPr>
@@ -625,11 +707,19 @@
         </w:rPr>
         <w:t xml:space="preserve">ist the names of variables in </w:t>
       </w:r>
-      <w:r>
-        <w:rPr>
-          <w:rFonts w:ascii="Segoe UI Semilight" w:hAnsi="Segoe UI Semilight" w:cs="Segoe UI Semilight"/>
-        </w:rPr>
-        <w:t>vipcls.</w:t>
+      <w:proofErr w:type="spellStart"/>
+      <w:r>
+        <w:rPr>
+          <w:rFonts w:ascii="Segoe UI Semilight" w:hAnsi="Segoe UI Semilight" w:cs="Segoe UI Semilight"/>
+        </w:rPr>
+        <w:t>vipcls</w:t>
+      </w:r>
+      <w:proofErr w:type="spellEnd"/>
+      <w:r>
+        <w:rPr>
+          <w:rFonts w:ascii="Segoe UI Semilight" w:hAnsi="Segoe UI Semilight" w:cs="Segoe UI Semilight"/>
+        </w:rPr>
+        <w:t>.</w:t>
       </w:r>
       <w:r>
         <w:rPr>
@@ -668,7 +758,91 @@
         <w:rPr>
           <w:rFonts w:ascii="Segoe UI Semilight" w:hAnsi="Segoe UI Semilight" w:cs="Segoe UI Semilight"/>
         </w:rPr>
-        <w:t xml:space="preserve">[1] "patid"    "delmo"    "deldy"    "delyr"    "enrmo"    "enrdy"   </w:t>
+        <w:t>[1] "</w:t>
+      </w:r>
+      <w:proofErr w:type="spellStart"/>
+      <w:r>
+        <w:rPr>
+          <w:rFonts w:ascii="Segoe UI Semilight" w:hAnsi="Segoe UI Semilight" w:cs="Segoe UI Semilight"/>
+        </w:rPr>
+        <w:t>patid</w:t>
+      </w:r>
+      <w:proofErr w:type="spellEnd"/>
+      <w:r>
+        <w:rPr>
+          <w:rFonts w:ascii="Segoe UI Semilight" w:hAnsi="Segoe UI Semilight" w:cs="Segoe UI Semilight"/>
+        </w:rPr>
+        <w:t>"    "</w:t>
+      </w:r>
+      <w:proofErr w:type="spellStart"/>
+      <w:r>
+        <w:rPr>
+          <w:rFonts w:ascii="Segoe UI Semilight" w:hAnsi="Segoe UI Semilight" w:cs="Segoe UI Semilight"/>
+        </w:rPr>
+        <w:t>delmo</w:t>
+      </w:r>
+      <w:proofErr w:type="spellEnd"/>
+      <w:r>
+        <w:rPr>
+          <w:rFonts w:ascii="Segoe UI Semilight" w:hAnsi="Segoe UI Semilight" w:cs="Segoe UI Semilight"/>
+        </w:rPr>
+        <w:t>"    "</w:t>
+      </w:r>
+      <w:proofErr w:type="spellStart"/>
+      <w:r>
+        <w:rPr>
+          <w:rFonts w:ascii="Segoe UI Semilight" w:hAnsi="Segoe UI Semilight" w:cs="Segoe UI Semilight"/>
+        </w:rPr>
+        <w:t>deldy</w:t>
+      </w:r>
+      <w:proofErr w:type="spellEnd"/>
+      <w:r>
+        <w:rPr>
+          <w:rFonts w:ascii="Segoe UI Semilight" w:hAnsi="Segoe UI Semilight" w:cs="Segoe UI Semilight"/>
+        </w:rPr>
+        <w:t>"    "</w:t>
+      </w:r>
+      <w:proofErr w:type="spellStart"/>
+      <w:r>
+        <w:rPr>
+          <w:rFonts w:ascii="Segoe UI Semilight" w:hAnsi="Segoe UI Semilight" w:cs="Segoe UI Semilight"/>
+        </w:rPr>
+        <w:t>delyr</w:t>
+      </w:r>
+      <w:proofErr w:type="spellEnd"/>
+      <w:r>
+        <w:rPr>
+          <w:rFonts w:ascii="Segoe UI Semilight" w:hAnsi="Segoe UI Semilight" w:cs="Segoe UI Semilight"/>
+        </w:rPr>
+        <w:t>"    "</w:t>
+      </w:r>
+      <w:proofErr w:type="spellStart"/>
+      <w:r>
+        <w:rPr>
+          <w:rFonts w:ascii="Segoe UI Semilight" w:hAnsi="Segoe UI Semilight" w:cs="Segoe UI Semilight"/>
+        </w:rPr>
+        <w:t>enrmo</w:t>
+      </w:r>
+      <w:proofErr w:type="spellEnd"/>
+      <w:r>
+        <w:rPr>
+          <w:rFonts w:ascii="Segoe UI Semilight" w:hAnsi="Segoe UI Semilight" w:cs="Segoe UI Semilight"/>
+        </w:rPr>
+        <w:t>"    "</w:t>
+      </w:r>
+      <w:proofErr w:type="spellStart"/>
+      <w:r>
+        <w:rPr>
+          <w:rFonts w:ascii="Segoe UI Semilight" w:hAnsi="Segoe UI Semilight" w:cs="Segoe UI Semilight"/>
+        </w:rPr>
+        <w:t>enrdy</w:t>
+      </w:r>
+      <w:proofErr w:type="spellEnd"/>
+      <w:r>
+        <w:rPr>
+          <w:rFonts w:ascii="Segoe UI Semilight" w:hAnsi="Segoe UI Semilight" w:cs="Segoe UI Semilight"/>
+        </w:rPr>
+        <w:t xml:space="preserve">"   </w:t>
       </w:r>
     </w:p>
     <w:p>
@@ -687,7 +861,71 @@
         <w:rPr>
           <w:rFonts w:ascii="Segoe UI Semilight" w:hAnsi="Segoe UI Semilight" w:cs="Segoe UI Semilight"/>
         </w:rPr>
-        <w:t xml:space="preserve">[7] "enryr"    "momage"   "raceth"   "grade"    "marstat"  "cigs1"   </w:t>
+        <w:t>[7] "</w:t>
+      </w:r>
+      <w:proofErr w:type="spellStart"/>
+      <w:r>
+        <w:rPr>
+          <w:rFonts w:ascii="Segoe UI Semilight" w:hAnsi="Segoe UI Semilight" w:cs="Segoe UI Semilight"/>
+        </w:rPr>
+        <w:t>enryr</w:t>
+      </w:r>
+      <w:proofErr w:type="spellEnd"/>
+      <w:r>
+        <w:rPr>
+          <w:rFonts w:ascii="Segoe UI Semilight" w:hAnsi="Segoe UI Semilight" w:cs="Segoe UI Semilight"/>
+        </w:rPr>
+        <w:t>"    "</w:t>
+      </w:r>
+      <w:proofErr w:type="spellStart"/>
+      <w:r>
+        <w:rPr>
+          <w:rFonts w:ascii="Segoe UI Semilight" w:hAnsi="Segoe UI Semilight" w:cs="Segoe UI Semilight"/>
+        </w:rPr>
+        <w:t>momage</w:t>
+      </w:r>
+      <w:proofErr w:type="spellEnd"/>
+      <w:r>
+        <w:rPr>
+          <w:rFonts w:ascii="Segoe UI Semilight" w:hAnsi="Segoe UI Semilight" w:cs="Segoe UI Semilight"/>
+        </w:rPr>
+        <w:t>"   "</w:t>
+      </w:r>
+      <w:proofErr w:type="spellStart"/>
+      <w:r>
+        <w:rPr>
+          <w:rFonts w:ascii="Segoe UI Semilight" w:hAnsi="Segoe UI Semilight" w:cs="Segoe UI Semilight"/>
+        </w:rPr>
+        <w:t>raceth</w:t>
+      </w:r>
+      <w:proofErr w:type="spellEnd"/>
+      <w:r>
+        <w:rPr>
+          <w:rFonts w:ascii="Segoe UI Semilight" w:hAnsi="Segoe UI Semilight" w:cs="Segoe UI Semilight"/>
+        </w:rPr>
+        <w:t>"   "grade"    "</w:t>
+      </w:r>
+      <w:proofErr w:type="spellStart"/>
+      <w:r>
+        <w:rPr>
+          <w:rFonts w:ascii="Segoe UI Semilight" w:hAnsi="Segoe UI Semilight" w:cs="Segoe UI Semilight"/>
+        </w:rPr>
+        <w:t>marstat</w:t>
+      </w:r>
+      <w:proofErr w:type="spellEnd"/>
+      <w:proofErr w:type="gramStart"/>
+      <w:r>
+        <w:rPr>
+          <w:rFonts w:ascii="Segoe UI Semilight" w:hAnsi="Segoe UI Semilight" w:cs="Segoe UI Semilight"/>
+        </w:rPr>
+        <w:t>"  "</w:t>
+      </w:r>
+      <w:proofErr w:type="gramEnd"/>
+      <w:r>
+        <w:rPr>
+          <w:rFonts w:ascii="Segoe UI Semilight" w:hAnsi="Segoe UI Semilight" w:cs="Segoe UI Semilight"/>
+        </w:rPr>
+        <w:t xml:space="preserve">cigs1"   </w:t>
       </w:r>
     </w:p>
     <w:p>
@@ -706,7 +944,51 @@
         <w:rPr>
           <w:rFonts w:ascii="Segoe UI Semilight" w:hAnsi="Segoe UI Semilight" w:cs="Segoe UI Semilight"/>
         </w:rPr>
-        <w:t xml:space="preserve">[13] "cigs2"    "etoh1"    "etoh2"    "partyr"   "pregnum"  "delges"  </w:t>
+        <w:t>[13] "cigs2"    "etoh1"    "etoh2"    "</w:t>
+      </w:r>
+      <w:proofErr w:type="spellStart"/>
+      <w:r>
+        <w:rPr>
+          <w:rFonts w:ascii="Segoe UI Semilight" w:hAnsi="Segoe UI Semilight" w:cs="Segoe UI Semilight"/>
+        </w:rPr>
+        <w:t>partyr</w:t>
+      </w:r>
+      <w:proofErr w:type="spellEnd"/>
+      <w:r>
+        <w:rPr>
+          <w:rFonts w:ascii="Segoe UI Semilight" w:hAnsi="Segoe UI Semilight" w:cs="Segoe UI Semilight"/>
+        </w:rPr>
+        <w:t>"   "</w:t>
+      </w:r>
+      <w:proofErr w:type="spellStart"/>
+      <w:r>
+        <w:rPr>
+          <w:rFonts w:ascii="Segoe UI Semilight" w:hAnsi="Segoe UI Semilight" w:cs="Segoe UI Semilight"/>
+        </w:rPr>
+        <w:t>pregnum</w:t>
+      </w:r>
+      <w:proofErr w:type="spellEnd"/>
+      <w:proofErr w:type="gramStart"/>
+      <w:r>
+        <w:rPr>
+          <w:rFonts w:ascii="Segoe UI Semilight" w:hAnsi="Segoe UI Semilight" w:cs="Segoe UI Semilight"/>
+        </w:rPr>
+        <w:t>"  "</w:t>
+      </w:r>
+      <w:proofErr w:type="spellStart"/>
+      <w:proofErr w:type="gramEnd"/>
+      <w:r>
+        <w:rPr>
+          <w:rFonts w:ascii="Segoe UI Semilight" w:hAnsi="Segoe UI Semilight" w:cs="Segoe UI Semilight"/>
+        </w:rPr>
+        <w:t>delges</w:t>
+      </w:r>
+      <w:proofErr w:type="spellEnd"/>
+      <w:r>
+        <w:rPr>
+          <w:rFonts w:ascii="Segoe UI Semilight" w:hAnsi="Segoe UI Semilight" w:cs="Segoe UI Semilight"/>
+        </w:rPr>
+        <w:t xml:space="preserve">"  </w:t>
       </w:r>
     </w:p>
     <w:p>
@@ -725,7 +1007,79 @@
         <w:rPr>
           <w:rFonts w:ascii="Segoe UI Semilight" w:hAnsi="Segoe UI Semilight" w:cs="Segoe UI Semilight"/>
         </w:rPr>
-        <w:t>[19] "bw"       "deltype"  "induclab" "auglab"   "intrapih"</w:t>
+        <w:t>[19] "</w:t>
+      </w:r>
+      <w:proofErr w:type="spellStart"/>
+      <w:r>
+        <w:rPr>
+          <w:rFonts w:ascii="Segoe UI Semilight" w:hAnsi="Segoe UI Semilight" w:cs="Segoe UI Semilight"/>
+        </w:rPr>
+        <w:t>bw</w:t>
+      </w:r>
+      <w:proofErr w:type="spellEnd"/>
+      <w:r>
+        <w:rPr>
+          <w:rFonts w:ascii="Segoe UI Semilight" w:hAnsi="Segoe UI Semilight" w:cs="Segoe UI Semilight"/>
+        </w:rPr>
+        <w:t>"       "</w:t>
+      </w:r>
+      <w:proofErr w:type="spellStart"/>
+      <w:r>
+        <w:rPr>
+          <w:rFonts w:ascii="Segoe UI Semilight" w:hAnsi="Segoe UI Semilight" w:cs="Segoe UI Semilight"/>
+        </w:rPr>
+        <w:t>deltype</w:t>
+      </w:r>
+      <w:proofErr w:type="spellEnd"/>
+      <w:proofErr w:type="gramStart"/>
+      <w:r>
+        <w:rPr>
+          <w:rFonts w:ascii="Segoe UI Semilight" w:hAnsi="Segoe UI Semilight" w:cs="Segoe UI Semilight"/>
+        </w:rPr>
+        <w:t>"  "</w:t>
+      </w:r>
+      <w:proofErr w:type="spellStart"/>
+      <w:proofErr w:type="gramEnd"/>
+      <w:r>
+        <w:rPr>
+          <w:rFonts w:ascii="Segoe UI Semilight" w:hAnsi="Segoe UI Semilight" w:cs="Segoe UI Semilight"/>
+        </w:rPr>
+        <w:t>induclab</w:t>
+      </w:r>
+      <w:proofErr w:type="spellEnd"/>
+      <w:r>
+        <w:rPr>
+          <w:rFonts w:ascii="Segoe UI Semilight" w:hAnsi="Segoe UI Semilight" w:cs="Segoe UI Semilight"/>
+        </w:rPr>
+        <w:t>" "</w:t>
+      </w:r>
+      <w:proofErr w:type="spellStart"/>
+      <w:r>
+        <w:rPr>
+          <w:rFonts w:ascii="Segoe UI Semilight" w:hAnsi="Segoe UI Semilight" w:cs="Segoe UI Semilight"/>
+        </w:rPr>
+        <w:t>auglab</w:t>
+      </w:r>
+      <w:proofErr w:type="spellEnd"/>
+      <w:r>
+        <w:rPr>
+          <w:rFonts w:ascii="Segoe UI Semilight" w:hAnsi="Segoe UI Semilight" w:cs="Segoe UI Semilight"/>
+        </w:rPr>
+        <w:t>"   "</w:t>
+      </w:r>
+      <w:proofErr w:type="spellStart"/>
+      <w:r>
+        <w:rPr>
+          <w:rFonts w:ascii="Segoe UI Semilight" w:hAnsi="Segoe UI Semilight" w:cs="Segoe UI Semilight"/>
+        </w:rPr>
+        <w:t>intrapih</w:t>
+      </w:r>
+      <w:proofErr w:type="spellEnd"/>
+      <w:r>
+        <w:rPr>
+          <w:rFonts w:ascii="Segoe UI Semilight" w:hAnsi="Segoe UI Semilight" w:cs="Segoe UI Semilight"/>
+        </w:rPr>
+        <w:t>"</w:t>
       </w:r>
     </w:p>
     <w:p>
@@ -747,7 +1101,21 @@
         <w:rPr>
           <w:rFonts w:ascii="Segoe UI Semilight" w:hAnsi="Segoe UI Semilight" w:cs="Segoe UI Semilight"/>
         </w:rPr>
-        <w:t>What are the dimensions of vipcls?</w:t>
+        <w:t xml:space="preserve">What are the dimensions of </w:t>
+      </w:r>
+      <w:proofErr w:type="spellStart"/>
+      <w:r>
+        <w:rPr>
+          <w:rFonts w:ascii="Segoe UI Semilight" w:hAnsi="Segoe UI Semilight" w:cs="Segoe UI Semilight"/>
+        </w:rPr>
+        <w:t>vipcls</w:t>
+      </w:r>
+      <w:proofErr w:type="spellEnd"/>
+      <w:r>
+        <w:rPr>
+          <w:rFonts w:ascii="Segoe UI Semilight" w:hAnsi="Segoe UI Semilight" w:cs="Segoe UI Semilight"/>
+        </w:rPr>
+        <w:t>?</w:t>
       </w:r>
       <w:r>
         <w:rPr>
@@ -808,7 +1176,21 @@
         <w:rPr>
           <w:rFonts w:ascii="Segoe UI Semilight" w:hAnsi="Segoe UI Semilight" w:cs="Segoe UI Semilight"/>
         </w:rPr>
-        <w:t>View the structure of vipcls.</w:t>
+        <w:t xml:space="preserve">View the structure of </w:t>
+      </w:r>
+      <w:proofErr w:type="spellStart"/>
+      <w:r>
+        <w:rPr>
+          <w:rFonts w:ascii="Segoe UI Semilight" w:hAnsi="Segoe UI Semilight" w:cs="Segoe UI Semilight"/>
+        </w:rPr>
+        <w:t>vipcls</w:t>
+      </w:r>
+      <w:proofErr w:type="spellEnd"/>
+      <w:r>
+        <w:rPr>
+          <w:rFonts w:ascii="Segoe UI Semilight" w:hAnsi="Segoe UI Semilight" w:cs="Segoe UI Semilight"/>
+        </w:rPr>
+        <w:t>.</w:t>
       </w:r>
       <w:r>
         <w:rPr>
@@ -843,7 +1225,25 @@
           <w:rFonts w:ascii="Segoe UI Semilight" w:hAnsi="Segoe UI Semilight" w:cs="Segoe UI Semilight"/>
           <w:bCs/>
         </w:rPr>
-        <w:t>'data.frame':</w:t>
+        <w:t>'</w:t>
+      </w:r>
+      <w:proofErr w:type="spellStart"/>
+      <w:proofErr w:type="gramStart"/>
+      <w:r>
+        <w:rPr>
+          <w:rFonts w:ascii="Segoe UI Semilight" w:hAnsi="Segoe UI Semilight" w:cs="Segoe UI Semilight"/>
+          <w:bCs/>
+        </w:rPr>
+        <w:t>data.frame</w:t>
+      </w:r>
+      <w:proofErr w:type="spellEnd"/>
+      <w:proofErr w:type="gramEnd"/>
+      <w:r>
+        <w:rPr>
+          <w:rFonts w:ascii="Segoe UI Semilight" w:hAnsi="Segoe UI Semilight" w:cs="Segoe UI Semilight"/>
+          <w:bCs/>
+        </w:rPr>
+        <w:t>':</w:t>
       </w:r>
       <w:r>
         <w:rPr>
@@ -873,7 +1273,39 @@
           <w:bCs/>
         </w:rPr>
         <w:lastRenderedPageBreak/>
-        <w:t xml:space="preserve"> $ patid   : int  1200005 1200104 1200203 1200302 1200401 1200500 1200609 1200708 1200807 1201003 ...</w:t>
+        <w:t xml:space="preserve"> $ </w:t>
+      </w:r>
+      <w:proofErr w:type="spellStart"/>
+      <w:r>
+        <w:rPr>
+          <w:rFonts w:ascii="Segoe UI Semilight" w:hAnsi="Segoe UI Semilight" w:cs="Segoe UI Semilight"/>
+          <w:bCs/>
+        </w:rPr>
+        <w:t>patid</w:t>
+      </w:r>
+      <w:proofErr w:type="spellEnd"/>
+      <w:r>
+        <w:rPr>
+          <w:rFonts w:ascii="Segoe UI Semilight" w:hAnsi="Segoe UI Semilight" w:cs="Segoe UI Semilight"/>
+          <w:bCs/>
+        </w:rPr>
+        <w:t xml:space="preserve"> </w:t>
+      </w:r>
+      <w:proofErr w:type="gramStart"/>
+      <w:r>
+        <w:rPr>
+          <w:rFonts w:ascii="Segoe UI Semilight" w:hAnsi="Segoe UI Semilight" w:cs="Segoe UI Semilight"/>
+          <w:bCs/>
+        </w:rPr>
+        <w:t xml:space="preserve">  :</w:t>
+      </w:r>
+      <w:proofErr w:type="gramEnd"/>
+      <w:r>
+        <w:rPr>
+          <w:rFonts w:ascii="Segoe UI Semilight" w:hAnsi="Segoe UI Semilight" w:cs="Segoe UI Semilight"/>
+          <w:bCs/>
+        </w:rPr>
+        <w:t xml:space="preserve"> int  1200005 1200104 1200203 1200302 1200401 1200500 1200609 1200708 1200807 1201003 ...</w:t>
       </w:r>
     </w:p>
     <w:p>
@@ -894,7 +1326,39 @@
           <w:rFonts w:ascii="Segoe UI Semilight" w:hAnsi="Segoe UI Semilight" w:cs="Segoe UI Semilight"/>
           <w:bCs/>
         </w:rPr>
-        <w:t xml:space="preserve"> $ delmo   : int  -1 11 10 11 11 11 10 -1 10 10 ...</w:t>
+        <w:t xml:space="preserve"> $ </w:t>
+      </w:r>
+      <w:proofErr w:type="spellStart"/>
+      <w:r>
+        <w:rPr>
+          <w:rFonts w:ascii="Segoe UI Semilight" w:hAnsi="Segoe UI Semilight" w:cs="Segoe UI Semilight"/>
+          <w:bCs/>
+        </w:rPr>
+        <w:t>delmo</w:t>
+      </w:r>
+      <w:proofErr w:type="spellEnd"/>
+      <w:r>
+        <w:rPr>
+          <w:rFonts w:ascii="Segoe UI Semilight" w:hAnsi="Segoe UI Semilight" w:cs="Segoe UI Semilight"/>
+          <w:bCs/>
+        </w:rPr>
+        <w:t xml:space="preserve"> </w:t>
+      </w:r>
+      <w:proofErr w:type="gramStart"/>
+      <w:r>
+        <w:rPr>
+          <w:rFonts w:ascii="Segoe UI Semilight" w:hAnsi="Segoe UI Semilight" w:cs="Segoe UI Semilight"/>
+          <w:bCs/>
+        </w:rPr>
+        <w:t xml:space="preserve">  :</w:t>
+      </w:r>
+      <w:proofErr w:type="gramEnd"/>
+      <w:r>
+        <w:rPr>
+          <w:rFonts w:ascii="Segoe UI Semilight" w:hAnsi="Segoe UI Semilight" w:cs="Segoe UI Semilight"/>
+          <w:bCs/>
+        </w:rPr>
+        <w:t xml:space="preserve"> int  -1 11 10 11 11 11 10 -1 10 10 ...</w:t>
       </w:r>
     </w:p>
     <w:p>
@@ -915,7 +1379,39 @@
           <w:rFonts w:ascii="Segoe UI Semilight" w:hAnsi="Segoe UI Semilight" w:cs="Segoe UI Semilight"/>
           <w:bCs/>
         </w:rPr>
-        <w:t xml:space="preserve"> $ deldy   : int  -1 9 31 3 3 1 24 -1 4 2 ...</w:t>
+        <w:t xml:space="preserve"> $ </w:t>
+      </w:r>
+      <w:proofErr w:type="spellStart"/>
+      <w:r>
+        <w:rPr>
+          <w:rFonts w:ascii="Segoe UI Semilight" w:hAnsi="Segoe UI Semilight" w:cs="Segoe UI Semilight"/>
+          <w:bCs/>
+        </w:rPr>
+        <w:t>deldy</w:t>
+      </w:r>
+      <w:proofErr w:type="spellEnd"/>
+      <w:r>
+        <w:rPr>
+          <w:rFonts w:ascii="Segoe UI Semilight" w:hAnsi="Segoe UI Semilight" w:cs="Segoe UI Semilight"/>
+          <w:bCs/>
+        </w:rPr>
+        <w:t xml:space="preserve"> </w:t>
+      </w:r>
+      <w:proofErr w:type="gramStart"/>
+      <w:r>
+        <w:rPr>
+          <w:rFonts w:ascii="Segoe UI Semilight" w:hAnsi="Segoe UI Semilight" w:cs="Segoe UI Semilight"/>
+          <w:bCs/>
+        </w:rPr>
+        <w:t xml:space="preserve">  :</w:t>
+      </w:r>
+      <w:proofErr w:type="gramEnd"/>
+      <w:r>
+        <w:rPr>
+          <w:rFonts w:ascii="Segoe UI Semilight" w:hAnsi="Segoe UI Semilight" w:cs="Segoe UI Semilight"/>
+          <w:bCs/>
+        </w:rPr>
+        <w:t xml:space="preserve"> int  -1 9 31 3 3 1 24 -1 4 2 ...</w:t>
       </w:r>
     </w:p>
     <w:p>
@@ -936,7 +1432,39 @@
           <w:rFonts w:ascii="Segoe UI Semilight" w:hAnsi="Segoe UI Semilight" w:cs="Segoe UI Semilight"/>
           <w:bCs/>
         </w:rPr>
-        <w:t xml:space="preserve"> $ delyr   : int  -1 1987 1987 1987 1987 1987 1987 -1 1987 1987 ...</w:t>
+        <w:t xml:space="preserve"> $ </w:t>
+      </w:r>
+      <w:proofErr w:type="spellStart"/>
+      <w:r>
+        <w:rPr>
+          <w:rFonts w:ascii="Segoe UI Semilight" w:hAnsi="Segoe UI Semilight" w:cs="Segoe UI Semilight"/>
+          <w:bCs/>
+        </w:rPr>
+        <w:t>delyr</w:t>
+      </w:r>
+      <w:proofErr w:type="spellEnd"/>
+      <w:r>
+        <w:rPr>
+          <w:rFonts w:ascii="Segoe UI Semilight" w:hAnsi="Segoe UI Semilight" w:cs="Segoe UI Semilight"/>
+          <w:bCs/>
+        </w:rPr>
+        <w:t xml:space="preserve"> </w:t>
+      </w:r>
+      <w:proofErr w:type="gramStart"/>
+      <w:r>
+        <w:rPr>
+          <w:rFonts w:ascii="Segoe UI Semilight" w:hAnsi="Segoe UI Semilight" w:cs="Segoe UI Semilight"/>
+          <w:bCs/>
+        </w:rPr>
+        <w:t xml:space="preserve">  :</w:t>
+      </w:r>
+      <w:proofErr w:type="gramEnd"/>
+      <w:r>
+        <w:rPr>
+          <w:rFonts w:ascii="Segoe UI Semilight" w:hAnsi="Segoe UI Semilight" w:cs="Segoe UI Semilight"/>
+          <w:bCs/>
+        </w:rPr>
+        <w:t xml:space="preserve"> int  -1 1987 1987 1987 1987 1987 1987 -1 1987 1987 ...</w:t>
       </w:r>
     </w:p>
     <w:p>
@@ -957,7 +1485,39 @@
           <w:rFonts w:ascii="Segoe UI Semilight" w:hAnsi="Segoe UI Semilight" w:cs="Segoe UI Semilight"/>
           <w:bCs/>
         </w:rPr>
-        <w:t xml:space="preserve"> $ enrmo   : int  4 5 3 7 6 4 5 4 3 3 ...</w:t>
+        <w:t xml:space="preserve"> $ </w:t>
+      </w:r>
+      <w:proofErr w:type="spellStart"/>
+      <w:r>
+        <w:rPr>
+          <w:rFonts w:ascii="Segoe UI Semilight" w:hAnsi="Segoe UI Semilight" w:cs="Segoe UI Semilight"/>
+          <w:bCs/>
+        </w:rPr>
+        <w:t>enrmo</w:t>
+      </w:r>
+      <w:proofErr w:type="spellEnd"/>
+      <w:r>
+        <w:rPr>
+          <w:rFonts w:ascii="Segoe UI Semilight" w:hAnsi="Segoe UI Semilight" w:cs="Segoe UI Semilight"/>
+          <w:bCs/>
+        </w:rPr>
+        <w:t xml:space="preserve"> </w:t>
+      </w:r>
+      <w:proofErr w:type="gramStart"/>
+      <w:r>
+        <w:rPr>
+          <w:rFonts w:ascii="Segoe UI Semilight" w:hAnsi="Segoe UI Semilight" w:cs="Segoe UI Semilight"/>
+          <w:bCs/>
+        </w:rPr>
+        <w:t xml:space="preserve">  :</w:t>
+      </w:r>
+      <w:proofErr w:type="gramEnd"/>
+      <w:r>
+        <w:rPr>
+          <w:rFonts w:ascii="Segoe UI Semilight" w:hAnsi="Segoe UI Semilight" w:cs="Segoe UI Semilight"/>
+          <w:bCs/>
+        </w:rPr>
+        <w:t xml:space="preserve"> int  4 5 3 7 6 4 5 4 3 3 ...</w:t>
       </w:r>
     </w:p>
     <w:p>
@@ -978,7 +1538,39 @@
           <w:rFonts w:ascii="Segoe UI Semilight" w:hAnsi="Segoe UI Semilight" w:cs="Segoe UI Semilight"/>
           <w:bCs/>
         </w:rPr>
-        <w:t xml:space="preserve"> $ enrdy   : int  27 13 31 1 2 3 8 10 18 23 ...</w:t>
+        <w:t xml:space="preserve"> $ </w:t>
+      </w:r>
+      <w:proofErr w:type="spellStart"/>
+      <w:r>
+        <w:rPr>
+          <w:rFonts w:ascii="Segoe UI Semilight" w:hAnsi="Segoe UI Semilight" w:cs="Segoe UI Semilight"/>
+          <w:bCs/>
+        </w:rPr>
+        <w:t>enrdy</w:t>
+      </w:r>
+      <w:proofErr w:type="spellEnd"/>
+      <w:r>
+        <w:rPr>
+          <w:rFonts w:ascii="Segoe UI Semilight" w:hAnsi="Segoe UI Semilight" w:cs="Segoe UI Semilight"/>
+          <w:bCs/>
+        </w:rPr>
+        <w:t xml:space="preserve"> </w:t>
+      </w:r>
+      <w:proofErr w:type="gramStart"/>
+      <w:r>
+        <w:rPr>
+          <w:rFonts w:ascii="Segoe UI Semilight" w:hAnsi="Segoe UI Semilight" w:cs="Segoe UI Semilight"/>
+          <w:bCs/>
+        </w:rPr>
+        <w:t xml:space="preserve">  :</w:t>
+      </w:r>
+      <w:proofErr w:type="gramEnd"/>
+      <w:r>
+        <w:rPr>
+          <w:rFonts w:ascii="Segoe UI Semilight" w:hAnsi="Segoe UI Semilight" w:cs="Segoe UI Semilight"/>
+          <w:bCs/>
+        </w:rPr>
+        <w:t xml:space="preserve"> int  27 13 31 1 2 3 8 10 18 23 ...</w:t>
       </w:r>
     </w:p>
     <w:p>
@@ -999,7 +1591,39 @@
           <w:rFonts w:ascii="Segoe UI Semilight" w:hAnsi="Segoe UI Semilight" w:cs="Segoe UI Semilight"/>
           <w:bCs/>
         </w:rPr>
-        <w:t xml:space="preserve"> $ enryr   : int  1987 1987 1987 1987 1987 1987 1987 1987 1987 1987 ...</w:t>
+        <w:t xml:space="preserve"> $ </w:t>
+      </w:r>
+      <w:proofErr w:type="spellStart"/>
+      <w:r>
+        <w:rPr>
+          <w:rFonts w:ascii="Segoe UI Semilight" w:hAnsi="Segoe UI Semilight" w:cs="Segoe UI Semilight"/>
+          <w:bCs/>
+        </w:rPr>
+        <w:t>enryr</w:t>
+      </w:r>
+      <w:proofErr w:type="spellEnd"/>
+      <w:r>
+        <w:rPr>
+          <w:rFonts w:ascii="Segoe UI Semilight" w:hAnsi="Segoe UI Semilight" w:cs="Segoe UI Semilight"/>
+          <w:bCs/>
+        </w:rPr>
+        <w:t xml:space="preserve"> </w:t>
+      </w:r>
+      <w:proofErr w:type="gramStart"/>
+      <w:r>
+        <w:rPr>
+          <w:rFonts w:ascii="Segoe UI Semilight" w:hAnsi="Segoe UI Semilight" w:cs="Segoe UI Semilight"/>
+          <w:bCs/>
+        </w:rPr>
+        <w:t xml:space="preserve">  :</w:t>
+      </w:r>
+      <w:proofErr w:type="gramEnd"/>
+      <w:r>
+        <w:rPr>
+          <w:rFonts w:ascii="Segoe UI Semilight" w:hAnsi="Segoe UI Semilight" w:cs="Segoe UI Semilight"/>
+          <w:bCs/>
+        </w:rPr>
+        <w:t xml:space="preserve"> int  1987 1987 1987 1987 1987 1987 1987 1987 1987 1987 ...</w:t>
       </w:r>
     </w:p>
     <w:p>
@@ -1020,7 +1644,32 @@
           <w:rFonts w:ascii="Segoe UI Semilight" w:hAnsi="Segoe UI Semilight" w:cs="Segoe UI Semilight"/>
           <w:bCs/>
         </w:rPr>
-        <w:t xml:space="preserve"> $ momage  : int  24 26 22 26 21 25 20 35 20 29 ...</w:t>
+        <w:t xml:space="preserve"> $ </w:t>
+      </w:r>
+      <w:proofErr w:type="spellStart"/>
+      <w:proofErr w:type="gramStart"/>
+      <w:r>
+        <w:rPr>
+          <w:rFonts w:ascii="Segoe UI Semilight" w:hAnsi="Segoe UI Semilight" w:cs="Segoe UI Semilight"/>
+          <w:bCs/>
+        </w:rPr>
+        <w:t>momage</w:t>
+      </w:r>
+      <w:proofErr w:type="spellEnd"/>
+      <w:r>
+        <w:rPr>
+          <w:rFonts w:ascii="Segoe UI Semilight" w:hAnsi="Segoe UI Semilight" w:cs="Segoe UI Semilight"/>
+          <w:bCs/>
+        </w:rPr>
+        <w:t xml:space="preserve">  :</w:t>
+      </w:r>
+      <w:proofErr w:type="gramEnd"/>
+      <w:r>
+        <w:rPr>
+          <w:rFonts w:ascii="Segoe UI Semilight" w:hAnsi="Segoe UI Semilight" w:cs="Segoe UI Semilight"/>
+          <w:bCs/>
+        </w:rPr>
+        <w:t xml:space="preserve"> int  24 26 22 26 21 25 20 35 20 29 ...</w:t>
       </w:r>
     </w:p>
     <w:p>
@@ -1041,7 +1690,32 @@
           <w:rFonts w:ascii="Segoe UI Semilight" w:hAnsi="Segoe UI Semilight" w:cs="Segoe UI Semilight"/>
           <w:bCs/>
         </w:rPr>
-        <w:t xml:space="preserve"> $ raceth  : int  1 2 2 1 2 1 2 1 1 1 ...</w:t>
+        <w:t xml:space="preserve"> $ </w:t>
+      </w:r>
+      <w:proofErr w:type="spellStart"/>
+      <w:proofErr w:type="gramStart"/>
+      <w:r>
+        <w:rPr>
+          <w:rFonts w:ascii="Segoe UI Semilight" w:hAnsi="Segoe UI Semilight" w:cs="Segoe UI Semilight"/>
+          <w:bCs/>
+        </w:rPr>
+        <w:t>raceth</w:t>
+      </w:r>
+      <w:proofErr w:type="spellEnd"/>
+      <w:r>
+        <w:rPr>
+          <w:rFonts w:ascii="Segoe UI Semilight" w:hAnsi="Segoe UI Semilight" w:cs="Segoe UI Semilight"/>
+          <w:bCs/>
+        </w:rPr>
+        <w:t xml:space="preserve">  :</w:t>
+      </w:r>
+      <w:proofErr w:type="gramEnd"/>
+      <w:r>
+        <w:rPr>
+          <w:rFonts w:ascii="Segoe UI Semilight" w:hAnsi="Segoe UI Semilight" w:cs="Segoe UI Semilight"/>
+          <w:bCs/>
+        </w:rPr>
+        <w:t xml:space="preserve"> int  1 2 2 1 2 1 2 1 1 1 ...</w:t>
       </w:r>
     </w:p>
     <w:p>
@@ -1062,7 +1736,23 @@
           <w:rFonts w:ascii="Segoe UI Semilight" w:hAnsi="Segoe UI Semilight" w:cs="Segoe UI Semilight"/>
           <w:bCs/>
         </w:rPr>
-        <w:t xml:space="preserve"> $ grade   : int  13 11 12 16 12 12 11 8 12 12 ...</w:t>
+        <w:t xml:space="preserve"> $ grade </w:t>
+      </w:r>
+      <w:proofErr w:type="gramStart"/>
+      <w:r>
+        <w:rPr>
+          <w:rFonts w:ascii="Segoe UI Semilight" w:hAnsi="Segoe UI Semilight" w:cs="Segoe UI Semilight"/>
+          <w:bCs/>
+        </w:rPr>
+        <w:t xml:space="preserve">  :</w:t>
+      </w:r>
+      <w:proofErr w:type="gramEnd"/>
+      <w:r>
+        <w:rPr>
+          <w:rFonts w:ascii="Segoe UI Semilight" w:hAnsi="Segoe UI Semilight" w:cs="Segoe UI Semilight"/>
+          <w:bCs/>
+        </w:rPr>
+        <w:t xml:space="preserve"> int  13 11 12 16 12 12 11 8 12 12 ...</w:t>
       </w:r>
     </w:p>
     <w:p>
@@ -1083,7 +1773,32 @@
           <w:rFonts w:ascii="Segoe UI Semilight" w:hAnsi="Segoe UI Semilight" w:cs="Segoe UI Semilight"/>
           <w:bCs/>
         </w:rPr>
-        <w:t xml:space="preserve"> $ marstat : int  1 5 5 3 5 5 5 3 1 2 ...</w:t>
+        <w:t xml:space="preserve"> $ </w:t>
+      </w:r>
+      <w:proofErr w:type="spellStart"/>
+      <w:proofErr w:type="gramStart"/>
+      <w:r>
+        <w:rPr>
+          <w:rFonts w:ascii="Segoe UI Semilight" w:hAnsi="Segoe UI Semilight" w:cs="Segoe UI Semilight"/>
+          <w:bCs/>
+        </w:rPr>
+        <w:t>marstat</w:t>
+      </w:r>
+      <w:proofErr w:type="spellEnd"/>
+      <w:r>
+        <w:rPr>
+          <w:rFonts w:ascii="Segoe UI Semilight" w:hAnsi="Segoe UI Semilight" w:cs="Segoe UI Semilight"/>
+          <w:bCs/>
+        </w:rPr>
+        <w:t xml:space="preserve"> :</w:t>
+      </w:r>
+      <w:proofErr w:type="gramEnd"/>
+      <w:r>
+        <w:rPr>
+          <w:rFonts w:ascii="Segoe UI Semilight" w:hAnsi="Segoe UI Semilight" w:cs="Segoe UI Semilight"/>
+          <w:bCs/>
+        </w:rPr>
+        <w:t xml:space="preserve"> int  1 5 5 3 5 5 5 3 1 2 ...</w:t>
       </w:r>
     </w:p>
     <w:p>
@@ -1104,7 +1819,23 @@
           <w:rFonts w:ascii="Segoe UI Semilight" w:hAnsi="Segoe UI Semilight" w:cs="Segoe UI Semilight"/>
           <w:bCs/>
         </w:rPr>
-        <w:t xml:space="preserve"> $ cigs1   : int  0 0 0 0 0 0 3 0 0 0 ...</w:t>
+        <w:t xml:space="preserve"> $ cigs1 </w:t>
+      </w:r>
+      <w:proofErr w:type="gramStart"/>
+      <w:r>
+        <w:rPr>
+          <w:rFonts w:ascii="Segoe UI Semilight" w:hAnsi="Segoe UI Semilight" w:cs="Segoe UI Semilight"/>
+          <w:bCs/>
+        </w:rPr>
+        <w:t xml:space="preserve">  :</w:t>
+      </w:r>
+      <w:proofErr w:type="gramEnd"/>
+      <w:r>
+        <w:rPr>
+          <w:rFonts w:ascii="Segoe UI Semilight" w:hAnsi="Segoe UI Semilight" w:cs="Segoe UI Semilight"/>
+          <w:bCs/>
+        </w:rPr>
+        <w:t xml:space="preserve"> int  0 0 0 0 0 0 3 0 0 0 ...</w:t>
       </w:r>
     </w:p>
     <w:p>
@@ -1125,7 +1856,23 @@
           <w:rFonts w:ascii="Segoe UI Semilight" w:hAnsi="Segoe UI Semilight" w:cs="Segoe UI Semilight"/>
           <w:bCs/>
         </w:rPr>
-        <w:t xml:space="preserve"> $ cigs2   : int  0 0 0 0 0 0 3 0 0 0 ...</w:t>
+        <w:t xml:space="preserve"> $ cigs2 </w:t>
+      </w:r>
+      <w:proofErr w:type="gramStart"/>
+      <w:r>
+        <w:rPr>
+          <w:rFonts w:ascii="Segoe UI Semilight" w:hAnsi="Segoe UI Semilight" w:cs="Segoe UI Semilight"/>
+          <w:bCs/>
+        </w:rPr>
+        <w:t xml:space="preserve">  :</w:t>
+      </w:r>
+      <w:proofErr w:type="gramEnd"/>
+      <w:r>
+        <w:rPr>
+          <w:rFonts w:ascii="Segoe UI Semilight" w:hAnsi="Segoe UI Semilight" w:cs="Segoe UI Semilight"/>
+          <w:bCs/>
+        </w:rPr>
+        <w:t xml:space="preserve"> int  0 0 0 0 0 0 3 0 0 0 ...</w:t>
       </w:r>
     </w:p>
     <w:p>
@@ -1146,7 +1893,23 @@
           <w:rFonts w:ascii="Segoe UI Semilight" w:hAnsi="Segoe UI Semilight" w:cs="Segoe UI Semilight"/>
           <w:bCs/>
         </w:rPr>
-        <w:t xml:space="preserve"> $ etoh1   : int  6 4 6 6 6 6 6 6 6 6 ...</w:t>
+        <w:t xml:space="preserve"> $ etoh1 </w:t>
+      </w:r>
+      <w:proofErr w:type="gramStart"/>
+      <w:r>
+        <w:rPr>
+          <w:rFonts w:ascii="Segoe UI Semilight" w:hAnsi="Segoe UI Semilight" w:cs="Segoe UI Semilight"/>
+          <w:bCs/>
+        </w:rPr>
+        <w:t xml:space="preserve">  :</w:t>
+      </w:r>
+      <w:proofErr w:type="gramEnd"/>
+      <w:r>
+        <w:rPr>
+          <w:rFonts w:ascii="Segoe UI Semilight" w:hAnsi="Segoe UI Semilight" w:cs="Segoe UI Semilight"/>
+          <w:bCs/>
+        </w:rPr>
+        <w:t xml:space="preserve"> int  6 4 6 6 6 6 6 6 6 6 ...</w:t>
       </w:r>
     </w:p>
     <w:p>
@@ -1167,7 +1930,23 @@
           <w:rFonts w:ascii="Segoe UI Semilight" w:hAnsi="Segoe UI Semilight" w:cs="Segoe UI Semilight"/>
           <w:bCs/>
         </w:rPr>
-        <w:t xml:space="preserve"> $ etoh2   : int  6 4 6 6 6 6 6 6 6 6 ...</w:t>
+        <w:t xml:space="preserve"> $ etoh2 </w:t>
+      </w:r>
+      <w:proofErr w:type="gramStart"/>
+      <w:r>
+        <w:rPr>
+          <w:rFonts w:ascii="Segoe UI Semilight" w:hAnsi="Segoe UI Semilight" w:cs="Segoe UI Semilight"/>
+          <w:bCs/>
+        </w:rPr>
+        <w:t xml:space="preserve">  :</w:t>
+      </w:r>
+      <w:proofErr w:type="gramEnd"/>
+      <w:r>
+        <w:rPr>
+          <w:rFonts w:ascii="Segoe UI Semilight" w:hAnsi="Segoe UI Semilight" w:cs="Segoe UI Semilight"/>
+          <w:bCs/>
+        </w:rPr>
+        <w:t xml:space="preserve"> int  6 4 6 6 6 6 6 6 6 6 ...</w:t>
       </w:r>
     </w:p>
     <w:p>
@@ -1188,7 +1967,32 @@
           <w:rFonts w:ascii="Segoe UI Semilight" w:hAnsi="Segoe UI Semilight" w:cs="Segoe UI Semilight"/>
           <w:bCs/>
         </w:rPr>
-        <w:t xml:space="preserve"> $ partyr  : int  1 1 1 1 1 1 1 1 1 1 ...</w:t>
+        <w:t xml:space="preserve"> $ </w:t>
+      </w:r>
+      <w:proofErr w:type="spellStart"/>
+      <w:proofErr w:type="gramStart"/>
+      <w:r>
+        <w:rPr>
+          <w:rFonts w:ascii="Segoe UI Semilight" w:hAnsi="Segoe UI Semilight" w:cs="Segoe UI Semilight"/>
+          <w:bCs/>
+        </w:rPr>
+        <w:t>partyr</w:t>
+      </w:r>
+      <w:proofErr w:type="spellEnd"/>
+      <w:r>
+        <w:rPr>
+          <w:rFonts w:ascii="Segoe UI Semilight" w:hAnsi="Segoe UI Semilight" w:cs="Segoe UI Semilight"/>
+          <w:bCs/>
+        </w:rPr>
+        <w:t xml:space="preserve">  :</w:t>
+      </w:r>
+      <w:proofErr w:type="gramEnd"/>
+      <w:r>
+        <w:rPr>
+          <w:rFonts w:ascii="Segoe UI Semilight" w:hAnsi="Segoe UI Semilight" w:cs="Segoe UI Semilight"/>
+          <w:bCs/>
+        </w:rPr>
+        <w:t xml:space="preserve"> int  1 1 1 1 1 1 1 1 1 1 ...</w:t>
       </w:r>
     </w:p>
     <w:p>
@@ -1209,7 +2013,32 @@
           <w:rFonts w:ascii="Segoe UI Semilight" w:hAnsi="Segoe UI Semilight" w:cs="Segoe UI Semilight"/>
           <w:bCs/>
         </w:rPr>
-        <w:t xml:space="preserve"> $ pregnum : int  2 4 2 2 1 3 2 8 1 4 ...</w:t>
+        <w:t xml:space="preserve"> $ </w:t>
+      </w:r>
+      <w:proofErr w:type="spellStart"/>
+      <w:proofErr w:type="gramStart"/>
+      <w:r>
+        <w:rPr>
+          <w:rFonts w:ascii="Segoe UI Semilight" w:hAnsi="Segoe UI Semilight" w:cs="Segoe UI Semilight"/>
+          <w:bCs/>
+        </w:rPr>
+        <w:t>pregnum</w:t>
+      </w:r>
+      <w:proofErr w:type="spellEnd"/>
+      <w:r>
+        <w:rPr>
+          <w:rFonts w:ascii="Segoe UI Semilight" w:hAnsi="Segoe UI Semilight" w:cs="Segoe UI Semilight"/>
+          <w:bCs/>
+        </w:rPr>
+        <w:t xml:space="preserve"> :</w:t>
+      </w:r>
+      <w:proofErr w:type="gramEnd"/>
+      <w:r>
+        <w:rPr>
+          <w:rFonts w:ascii="Segoe UI Semilight" w:hAnsi="Segoe UI Semilight" w:cs="Segoe UI Semilight"/>
+          <w:bCs/>
+        </w:rPr>
+        <w:t xml:space="preserve"> int  2 4 2 2 1 3 2 8 1 4 ...</w:t>
       </w:r>
     </w:p>
     <w:p>
@@ -1230,7 +2059,32 @@
           <w:rFonts w:ascii="Segoe UI Semilight" w:hAnsi="Segoe UI Semilight" w:cs="Segoe UI Semilight"/>
           <w:bCs/>
         </w:rPr>
-        <w:t xml:space="preserve"> $ delges  : int  40 40 39 38 38 38 37 37 38 40 ...</w:t>
+        <w:t xml:space="preserve"> $ </w:t>
+      </w:r>
+      <w:proofErr w:type="spellStart"/>
+      <w:proofErr w:type="gramStart"/>
+      <w:r>
+        <w:rPr>
+          <w:rFonts w:ascii="Segoe UI Semilight" w:hAnsi="Segoe UI Semilight" w:cs="Segoe UI Semilight"/>
+          <w:bCs/>
+        </w:rPr>
+        <w:t>delges</w:t>
+      </w:r>
+      <w:proofErr w:type="spellEnd"/>
+      <w:r>
+        <w:rPr>
+          <w:rFonts w:ascii="Segoe UI Semilight" w:hAnsi="Segoe UI Semilight" w:cs="Segoe UI Semilight"/>
+          <w:bCs/>
+        </w:rPr>
+        <w:t xml:space="preserve">  :</w:t>
+      </w:r>
+      <w:proofErr w:type="gramEnd"/>
+      <w:r>
+        <w:rPr>
+          <w:rFonts w:ascii="Segoe UI Semilight" w:hAnsi="Segoe UI Semilight" w:cs="Segoe UI Semilight"/>
+          <w:bCs/>
+        </w:rPr>
+        <w:t xml:space="preserve"> int  40 40 39 38 38 38 37 37 38 40 ...</w:t>
       </w:r>
     </w:p>
     <w:p>
@@ -1251,7 +2105,39 @@
           <w:rFonts w:ascii="Segoe UI Semilight" w:hAnsi="Segoe UI Semilight" w:cs="Segoe UI Semilight"/>
           <w:bCs/>
         </w:rPr>
-        <w:t xml:space="preserve"> $ bw      : int  2650 2725 3232 3195 2720 3629 2090 3015 3430 3686 ...</w:t>
+        <w:t xml:space="preserve"> $ </w:t>
+      </w:r>
+      <w:proofErr w:type="spellStart"/>
+      <w:r>
+        <w:rPr>
+          <w:rFonts w:ascii="Segoe UI Semilight" w:hAnsi="Segoe UI Semilight" w:cs="Segoe UI Semilight"/>
+          <w:bCs/>
+        </w:rPr>
+        <w:t>bw</w:t>
+      </w:r>
+      <w:proofErr w:type="spellEnd"/>
+      <w:r>
+        <w:rPr>
+          <w:rFonts w:ascii="Segoe UI Semilight" w:hAnsi="Segoe UI Semilight" w:cs="Segoe UI Semilight"/>
+          <w:bCs/>
+        </w:rPr>
+        <w:t xml:space="preserve">    </w:t>
+      </w:r>
+      <w:proofErr w:type="gramStart"/>
+      <w:r>
+        <w:rPr>
+          <w:rFonts w:ascii="Segoe UI Semilight" w:hAnsi="Segoe UI Semilight" w:cs="Segoe UI Semilight"/>
+          <w:bCs/>
+        </w:rPr>
+        <w:t xml:space="preserve">  :</w:t>
+      </w:r>
+      <w:proofErr w:type="gramEnd"/>
+      <w:r>
+        <w:rPr>
+          <w:rFonts w:ascii="Segoe UI Semilight" w:hAnsi="Segoe UI Semilight" w:cs="Segoe UI Semilight"/>
+          <w:bCs/>
+        </w:rPr>
+        <w:t xml:space="preserve"> int  2650 2725 3232 3195 2720 3629 2090 3015 3430 3686 ...</w:t>
       </w:r>
     </w:p>
     <w:p>
@@ -1272,7 +2158,32 @@
           <w:rFonts w:ascii="Segoe UI Semilight" w:hAnsi="Segoe UI Semilight" w:cs="Segoe UI Semilight"/>
           <w:bCs/>
         </w:rPr>
-        <w:t xml:space="preserve"> $ deltype : int  1 1 1 1 1 1 1 1 1 1 ...</w:t>
+        <w:t xml:space="preserve"> $ </w:t>
+      </w:r>
+      <w:proofErr w:type="spellStart"/>
+      <w:proofErr w:type="gramStart"/>
+      <w:r>
+        <w:rPr>
+          <w:rFonts w:ascii="Segoe UI Semilight" w:hAnsi="Segoe UI Semilight" w:cs="Segoe UI Semilight"/>
+          <w:bCs/>
+        </w:rPr>
+        <w:t>deltype</w:t>
+      </w:r>
+      <w:proofErr w:type="spellEnd"/>
+      <w:r>
+        <w:rPr>
+          <w:rFonts w:ascii="Segoe UI Semilight" w:hAnsi="Segoe UI Semilight" w:cs="Segoe UI Semilight"/>
+          <w:bCs/>
+        </w:rPr>
+        <w:t xml:space="preserve"> :</w:t>
+      </w:r>
+      <w:proofErr w:type="gramEnd"/>
+      <w:r>
+        <w:rPr>
+          <w:rFonts w:ascii="Segoe UI Semilight" w:hAnsi="Segoe UI Semilight" w:cs="Segoe UI Semilight"/>
+          <w:bCs/>
+        </w:rPr>
+        <w:t xml:space="preserve"> int  1 1 1 1 1 1 1 1 1 1 ...</w:t>
       </w:r>
     </w:p>
     <w:p>
@@ -1293,7 +2204,39 @@
           <w:rFonts w:ascii="Segoe UI Semilight" w:hAnsi="Segoe UI Semilight" w:cs="Segoe UI Semilight"/>
           <w:bCs/>
         </w:rPr>
-        <w:t xml:space="preserve"> $ induclab: int  2 2 2 2 1 2 2 2 2 2 ...</w:t>
+        <w:t xml:space="preserve"> $ </w:t>
+      </w:r>
+      <w:proofErr w:type="spellStart"/>
+      <w:r>
+        <w:rPr>
+          <w:rFonts w:ascii="Segoe UI Semilight" w:hAnsi="Segoe UI Semilight" w:cs="Segoe UI Semilight"/>
+          <w:bCs/>
+        </w:rPr>
+        <w:t>induclab</w:t>
+      </w:r>
+      <w:proofErr w:type="spellEnd"/>
+      <w:r>
+        <w:rPr>
+          <w:rFonts w:ascii="Segoe UI Semilight" w:hAnsi="Segoe UI Semilight" w:cs="Segoe UI Semilight"/>
+          <w:bCs/>
+        </w:rPr>
+        <w:t xml:space="preserve">: </w:t>
+      </w:r>
+      <w:proofErr w:type="gramStart"/>
+      <w:r>
+        <w:rPr>
+          <w:rFonts w:ascii="Segoe UI Semilight" w:hAnsi="Segoe UI Semilight" w:cs="Segoe UI Semilight"/>
+          <w:bCs/>
+        </w:rPr>
+        <w:t>int  2</w:t>
+      </w:r>
+      <w:proofErr w:type="gramEnd"/>
+      <w:r>
+        <w:rPr>
+          <w:rFonts w:ascii="Segoe UI Semilight" w:hAnsi="Segoe UI Semilight" w:cs="Segoe UI Semilight"/>
+          <w:bCs/>
+        </w:rPr>
+        <w:t xml:space="preserve"> 2 2 2 1 2 2 2 2 2 ...</w:t>
       </w:r>
     </w:p>
     <w:p>
@@ -1314,7 +2257,32 @@
           <w:rFonts w:ascii="Segoe UI Semilight" w:hAnsi="Segoe UI Semilight" w:cs="Segoe UI Semilight"/>
           <w:bCs/>
         </w:rPr>
-        <w:t xml:space="preserve"> $ auglab  : int  2 2 2 2 2 1 2 2 1 2 ...</w:t>
+        <w:t xml:space="preserve"> $ </w:t>
+      </w:r>
+      <w:proofErr w:type="spellStart"/>
+      <w:proofErr w:type="gramStart"/>
+      <w:r>
+        <w:rPr>
+          <w:rFonts w:ascii="Segoe UI Semilight" w:hAnsi="Segoe UI Semilight" w:cs="Segoe UI Semilight"/>
+          <w:bCs/>
+        </w:rPr>
+        <w:t>auglab</w:t>
+      </w:r>
+      <w:proofErr w:type="spellEnd"/>
+      <w:r>
+        <w:rPr>
+          <w:rFonts w:ascii="Segoe UI Semilight" w:hAnsi="Segoe UI Semilight" w:cs="Segoe UI Semilight"/>
+          <w:bCs/>
+        </w:rPr>
+        <w:t xml:space="preserve">  :</w:t>
+      </w:r>
+      <w:proofErr w:type="gramEnd"/>
+      <w:r>
+        <w:rPr>
+          <w:rFonts w:ascii="Segoe UI Semilight" w:hAnsi="Segoe UI Semilight" w:cs="Segoe UI Semilight"/>
+          <w:bCs/>
+        </w:rPr>
+        <w:t xml:space="preserve"> int  2 2 2 2 2 1 2 2 1 2 ...</w:t>
       </w:r>
     </w:p>
     <w:p>
@@ -1335,7 +2303,39 @@
           <w:rFonts w:ascii="Segoe UI Semilight" w:hAnsi="Segoe UI Semilight" w:cs="Segoe UI Semilight"/>
           <w:bCs/>
         </w:rPr>
-        <w:t xml:space="preserve"> $ intrapih: int  2 2 2 2 1 2 2 2 2 2 ...</w:t>
+        <w:t xml:space="preserve"> $ </w:t>
+      </w:r>
+      <w:proofErr w:type="spellStart"/>
+      <w:r>
+        <w:rPr>
+          <w:rFonts w:ascii="Segoe UI Semilight" w:hAnsi="Segoe UI Semilight" w:cs="Segoe UI Semilight"/>
+          <w:bCs/>
+        </w:rPr>
+        <w:t>intrapih</w:t>
+      </w:r>
+      <w:proofErr w:type="spellEnd"/>
+      <w:r>
+        <w:rPr>
+          <w:rFonts w:ascii="Segoe UI Semilight" w:hAnsi="Segoe UI Semilight" w:cs="Segoe UI Semilight"/>
+          <w:bCs/>
+        </w:rPr>
+        <w:t xml:space="preserve">: </w:t>
+      </w:r>
+      <w:proofErr w:type="gramStart"/>
+      <w:r>
+        <w:rPr>
+          <w:rFonts w:ascii="Segoe UI Semilight" w:hAnsi="Segoe UI Semilight" w:cs="Segoe UI Semilight"/>
+          <w:bCs/>
+        </w:rPr>
+        <w:t>int  2</w:t>
+      </w:r>
+      <w:proofErr w:type="gramEnd"/>
+      <w:r>
+        <w:rPr>
+          <w:rFonts w:ascii="Segoe UI Semilight" w:hAnsi="Segoe UI Semilight" w:cs="Segoe UI Semilight"/>
+          <w:bCs/>
+        </w:rPr>
+        <w:t xml:space="preserve"> 2 2 2 1 2 2 2 2 2 ...</w:t>
       </w:r>
     </w:p>
     <w:p>
@@ -1357,8 +2357,16 @@
         <w:rPr>
           <w:rFonts w:ascii="Segoe UI Semilight" w:hAnsi="Segoe UI Semilight" w:cs="Segoe UI Semilight"/>
         </w:rPr>
-        <w:t>Use the summary function to summarize all variables in vipcls</w:t>
-      </w:r>
+        <w:t xml:space="preserve">Use the summary function to summarize all variables in </w:t>
+      </w:r>
+      <w:proofErr w:type="spellStart"/>
+      <w:r>
+        <w:rPr>
+          <w:rFonts w:ascii="Segoe UI Semilight" w:hAnsi="Segoe UI Semilight" w:cs="Segoe UI Semilight"/>
+        </w:rPr>
+        <w:t>vipcls</w:t>
+      </w:r>
+      <w:proofErr w:type="spellEnd"/>
       <w:r>
         <w:rPr>
           <w:rFonts w:ascii="Segoe UI Semilight" w:hAnsi="Segoe UI Semilight" w:cs="Segoe UI Semilight"/>
@@ -1515,11 +2523,33 @@
         </w:rPr>
         <w:t xml:space="preserve"> </w:t>
       </w:r>
-      <w:r>
-        <w:rPr>
-          <w:rFonts w:ascii="Segoe UI Semilight" w:hAnsi="Segoe UI Semilight" w:cs="Segoe UI Semilight"/>
-        </w:rPr>
-        <w:t>vipcls[vipcls==-1] &lt;- NA</w:t>
+      <w:proofErr w:type="spellStart"/>
+      <w:r>
+        <w:rPr>
+          <w:rFonts w:ascii="Segoe UI Semilight" w:hAnsi="Segoe UI Semilight" w:cs="Segoe UI Semilight"/>
+        </w:rPr>
+        <w:t>vipcls</w:t>
+      </w:r>
+      <w:proofErr w:type="spellEnd"/>
+      <w:r>
+        <w:rPr>
+          <w:rFonts w:ascii="Segoe UI Semilight" w:hAnsi="Segoe UI Semilight" w:cs="Segoe UI Semilight"/>
+        </w:rPr>
+        <w:t>[</w:t>
+      </w:r>
+      <w:proofErr w:type="spellStart"/>
+      <w:r>
+        <w:rPr>
+          <w:rFonts w:ascii="Segoe UI Semilight" w:hAnsi="Segoe UI Semilight" w:cs="Segoe UI Semilight"/>
+        </w:rPr>
+        <w:t>vipcls</w:t>
+      </w:r>
+      <w:proofErr w:type="spellEnd"/>
+      <w:r>
+        <w:rPr>
+          <w:rFonts w:ascii="Segoe UI Semilight" w:hAnsi="Segoe UI Semilight" w:cs="Segoe UI Semilight"/>
+        </w:rPr>
+        <w:t>==-1] &lt;- NA</w:t>
       </w:r>
     </w:p>
     <w:p>
@@ -1539,7 +2569,21 @@
         <w:rPr>
           <w:rFonts w:ascii="Segoe UI Semilight" w:hAnsi="Segoe UI Semilight" w:cs="Segoe UI Semilight"/>
         </w:rPr>
-        <w:t xml:space="preserve">Set mother’s age (momage) of </w:t>
+        <w:t>Set mother’s age (</w:t>
+      </w:r>
+      <w:proofErr w:type="spellStart"/>
+      <w:r>
+        <w:rPr>
+          <w:rFonts w:ascii="Segoe UI Semilight" w:hAnsi="Segoe UI Semilight" w:cs="Segoe UI Semilight"/>
+        </w:rPr>
+        <w:t>momage</w:t>
+      </w:r>
+      <w:proofErr w:type="spellEnd"/>
+      <w:r>
+        <w:rPr>
+          <w:rFonts w:ascii="Segoe UI Semilight" w:hAnsi="Segoe UI Semilight" w:cs="Segoe UI Semilight"/>
+        </w:rPr>
+        <w:t xml:space="preserve">) of </w:t>
       </w:r>
       <w:r>
         <w:rPr>
@@ -1576,11 +2620,33 @@
           <w:rFonts w:ascii="Segoe UI Semilight" w:hAnsi="Segoe UI Semilight" w:cs="Segoe UI Semilight"/>
         </w:rPr>
       </w:pPr>
-      <w:r>
-        <w:rPr>
-          <w:rFonts w:ascii="Segoe UI Semilight" w:hAnsi="Segoe UI Semilight" w:cs="Segoe UI Semilight"/>
-        </w:rPr>
-        <w:t>vipcls$momage[vipcls$momage&lt;=15] &lt;- NA</w:t>
+      <w:proofErr w:type="spellStart"/>
+      <w:r>
+        <w:rPr>
+          <w:rFonts w:ascii="Segoe UI Semilight" w:hAnsi="Segoe UI Semilight" w:cs="Segoe UI Semilight"/>
+        </w:rPr>
+        <w:t>vipcls$momage</w:t>
+      </w:r>
+      <w:proofErr w:type="spellEnd"/>
+      <w:r>
+        <w:rPr>
+          <w:rFonts w:ascii="Segoe UI Semilight" w:hAnsi="Segoe UI Semilight" w:cs="Segoe UI Semilight"/>
+        </w:rPr>
+        <w:t>[</w:t>
+      </w:r>
+      <w:proofErr w:type="spellStart"/>
+      <w:r>
+        <w:rPr>
+          <w:rFonts w:ascii="Segoe UI Semilight" w:hAnsi="Segoe UI Semilight" w:cs="Segoe UI Semilight"/>
+        </w:rPr>
+        <w:t>vipcls$momage</w:t>
+      </w:r>
+      <w:proofErr w:type="spellEnd"/>
+      <w:r>
+        <w:rPr>
+          <w:rFonts w:ascii="Segoe UI Semilight" w:hAnsi="Segoe UI Semilight" w:cs="Segoe UI Semilight"/>
+        </w:rPr>
+        <w:t>&lt;=15] &lt;- NA</w:t>
       </w:r>
     </w:p>
     <w:p>
@@ -1600,7 +2666,21 @@
         <w:rPr>
           <w:rFonts w:ascii="Segoe UI Semilight" w:hAnsi="Segoe UI Semilight" w:cs="Segoe UI Semilight"/>
         </w:rPr>
-        <w:t>Set gestational age (delges) above 52 to missing</w:t>
+        <w:t>Set gestational age (</w:t>
+      </w:r>
+      <w:proofErr w:type="spellStart"/>
+      <w:r>
+        <w:rPr>
+          <w:rFonts w:ascii="Segoe UI Semilight" w:hAnsi="Segoe UI Semilight" w:cs="Segoe UI Semilight"/>
+        </w:rPr>
+        <w:t>delges</w:t>
+      </w:r>
+      <w:proofErr w:type="spellEnd"/>
+      <w:r>
+        <w:rPr>
+          <w:rFonts w:ascii="Segoe UI Semilight" w:hAnsi="Segoe UI Semilight" w:cs="Segoe UI Semilight"/>
+        </w:rPr>
+        <w:t>) above 52 to missing</w:t>
       </w:r>
       <w:r>
         <w:rPr>
@@ -1625,11 +2705,33 @@
           <w:rFonts w:ascii="Segoe UI Semilight" w:hAnsi="Segoe UI Semilight" w:cs="Segoe UI Semilight"/>
         </w:rPr>
       </w:pPr>
-      <w:r>
-        <w:rPr>
-          <w:rFonts w:ascii="Segoe UI Semilight" w:hAnsi="Segoe UI Semilight" w:cs="Segoe UI Semilight"/>
-        </w:rPr>
-        <w:t>vipcls$delges[vipcls$delges&gt;52] &lt;- NA</w:t>
+      <w:proofErr w:type="spellStart"/>
+      <w:r>
+        <w:rPr>
+          <w:rFonts w:ascii="Segoe UI Semilight" w:hAnsi="Segoe UI Semilight" w:cs="Segoe UI Semilight"/>
+        </w:rPr>
+        <w:t>vipcls$delges</w:t>
+      </w:r>
+      <w:proofErr w:type="spellEnd"/>
+      <w:r>
+        <w:rPr>
+          <w:rFonts w:ascii="Segoe UI Semilight" w:hAnsi="Segoe UI Semilight" w:cs="Segoe UI Semilight"/>
+        </w:rPr>
+        <w:t>[</w:t>
+      </w:r>
+      <w:proofErr w:type="spellStart"/>
+      <w:r>
+        <w:rPr>
+          <w:rFonts w:ascii="Segoe UI Semilight" w:hAnsi="Segoe UI Semilight" w:cs="Segoe UI Semilight"/>
+        </w:rPr>
+        <w:t>vipcls$delges</w:t>
+      </w:r>
+      <w:proofErr w:type="spellEnd"/>
+      <w:r>
+        <w:rPr>
+          <w:rFonts w:ascii="Segoe UI Semilight" w:hAnsi="Segoe UI Semilight" w:cs="Segoe UI Semilight"/>
+        </w:rPr>
+        <w:t>&gt;52] &lt;- NA</w:t>
       </w:r>
     </w:p>
     <w:p>
@@ -1649,7 +2751,21 @@
         <w:rPr>
           <w:rFonts w:ascii="Segoe UI Semilight" w:hAnsi="Segoe UI Semilight" w:cs="Segoe UI Semilight"/>
         </w:rPr>
-        <w:t>Set birth weight of babies (bw) below 300 to missing</w:t>
+        <w:t>Set birth weight of babies (</w:t>
+      </w:r>
+      <w:proofErr w:type="spellStart"/>
+      <w:r>
+        <w:rPr>
+          <w:rFonts w:ascii="Segoe UI Semilight" w:hAnsi="Segoe UI Semilight" w:cs="Segoe UI Semilight"/>
+        </w:rPr>
+        <w:t>bw</w:t>
+      </w:r>
+      <w:proofErr w:type="spellEnd"/>
+      <w:r>
+        <w:rPr>
+          <w:rFonts w:ascii="Segoe UI Semilight" w:hAnsi="Segoe UI Semilight" w:cs="Segoe UI Semilight"/>
+        </w:rPr>
+        <w:t>) below 300 to missing</w:t>
       </w:r>
       <w:r>
         <w:rPr>
@@ -1674,12 +2790,34 @@
           <w:rFonts w:ascii="Segoe UI Semilight" w:hAnsi="Segoe UI Semilight" w:cs="Segoe UI Semilight"/>
         </w:rPr>
       </w:pPr>
+      <w:proofErr w:type="spellStart"/>
       <w:r>
         <w:rPr>
           <w:rFonts w:ascii="Segoe UI Semilight" w:hAnsi="Segoe UI Semilight" w:cs="Segoe UI Semilight"/>
         </w:rPr>
         <w:lastRenderedPageBreak/>
-        <w:t>vipcls$bw[vipcls$bw&lt;300] &lt;- NA</w:t>
+        <w:t>vipcls$bw</w:t>
+      </w:r>
+      <w:proofErr w:type="spellEnd"/>
+      <w:r>
+        <w:rPr>
+          <w:rFonts w:ascii="Segoe UI Semilight" w:hAnsi="Segoe UI Semilight" w:cs="Segoe UI Semilight"/>
+        </w:rPr>
+        <w:t>[</w:t>
+      </w:r>
+      <w:proofErr w:type="spellStart"/>
+      <w:r>
+        <w:rPr>
+          <w:rFonts w:ascii="Segoe UI Semilight" w:hAnsi="Segoe UI Semilight" w:cs="Segoe UI Semilight"/>
+        </w:rPr>
+        <w:t>vipcls$bw</w:t>
+      </w:r>
+      <w:proofErr w:type="spellEnd"/>
+      <w:r>
+        <w:rPr>
+          <w:rFonts w:ascii="Segoe UI Semilight" w:hAnsi="Segoe UI Semilight" w:cs="Segoe UI Semilight"/>
+        </w:rPr>
+        <w:t>&lt;300] &lt;- NA</w:t>
       </w:r>
     </w:p>
     <w:p>
@@ -1699,7 +2837,21 @@
         <w:rPr>
           <w:rFonts w:ascii="Segoe UI Semilight" w:hAnsi="Segoe UI Semilight" w:cs="Segoe UI Semilight"/>
         </w:rPr>
-        <w:t>Set birth weight of babies (bw) 6000 and above to missing</w:t>
+        <w:t>Set birth weight of babies (</w:t>
+      </w:r>
+      <w:proofErr w:type="spellStart"/>
+      <w:r>
+        <w:rPr>
+          <w:rFonts w:ascii="Segoe UI Semilight" w:hAnsi="Segoe UI Semilight" w:cs="Segoe UI Semilight"/>
+        </w:rPr>
+        <w:t>bw</w:t>
+      </w:r>
+      <w:proofErr w:type="spellEnd"/>
+      <w:r>
+        <w:rPr>
+          <w:rFonts w:ascii="Segoe UI Semilight" w:hAnsi="Segoe UI Semilight" w:cs="Segoe UI Semilight"/>
+        </w:rPr>
+        <w:t>) 6000 and above to missing</w:t>
       </w:r>
       <w:r>
         <w:rPr>
@@ -1720,11 +2872,33 @@
         </w:rPr>
         <w:br/>
       </w:r>
-      <w:r>
-        <w:rPr>
-          <w:rFonts w:ascii="Segoe UI Semilight" w:hAnsi="Segoe UI Semilight" w:cs="Segoe UI Semilight"/>
-        </w:rPr>
-        <w:t>vipcls$bw[vipcls$bw&gt;=6000] &lt;- NA</w:t>
+      <w:proofErr w:type="spellStart"/>
+      <w:r>
+        <w:rPr>
+          <w:rFonts w:ascii="Segoe UI Semilight" w:hAnsi="Segoe UI Semilight" w:cs="Segoe UI Semilight"/>
+        </w:rPr>
+        <w:t>vipcls$bw</w:t>
+      </w:r>
+      <w:proofErr w:type="spellEnd"/>
+      <w:r>
+        <w:rPr>
+          <w:rFonts w:ascii="Segoe UI Semilight" w:hAnsi="Segoe UI Semilight" w:cs="Segoe UI Semilight"/>
+        </w:rPr>
+        <w:t>[</w:t>
+      </w:r>
+      <w:proofErr w:type="spellStart"/>
+      <w:r>
+        <w:rPr>
+          <w:rFonts w:ascii="Segoe UI Semilight" w:hAnsi="Segoe UI Semilight" w:cs="Segoe UI Semilight"/>
+        </w:rPr>
+        <w:t>vipcls$bw</w:t>
+      </w:r>
+      <w:proofErr w:type="spellEnd"/>
+      <w:r>
+        <w:rPr>
+          <w:rFonts w:ascii="Segoe UI Semilight" w:hAnsi="Segoe UI Semilight" w:cs="Segoe UI Semilight"/>
+        </w:rPr>
+        <w:t>&gt;=6000] &lt;- NA</w:t>
       </w:r>
     </w:p>
     <w:p>
@@ -1774,8 +2948,8 @@
           <w:rFonts w:ascii="Segoe UI Semilight" w:hAnsi="Segoe UI Semilight" w:cs="Segoe UI Semilight"/>
         </w:rPr>
       </w:pPr>
-      <w:commentRangeStart w:id="1"/>
       <w:commentRangeStart w:id="2"/>
+      <w:commentRangeStart w:id="3"/>
       <w:r>
         <w:rPr>
           <w:rFonts w:ascii="Segoe UI Semilight" w:hAnsi="Segoe UI Semilight" w:cs="Segoe UI Semilight"/>
@@ -1800,12 +2974,14 @@
         </w:rPr>
         <w:t xml:space="preserve"> binary variables to </w:t>
       </w:r>
+      <w:proofErr w:type="spellStart"/>
       <w:r>
         <w:rPr>
           <w:rFonts w:ascii="Segoe UI Semilight" w:hAnsi="Segoe UI Semilight" w:cs="Segoe UI Semilight"/>
         </w:rPr>
         <w:t>logicals</w:t>
       </w:r>
+      <w:proofErr w:type="spellEnd"/>
       <w:r>
         <w:rPr>
           <w:rFonts w:ascii="Segoe UI Semilight" w:hAnsi="Segoe UI Semilight" w:cs="Segoe UI Semilight"/>
@@ -1832,19 +3008,19 @@
         </w:rPr>
         <w:t xml:space="preserve"> points)</w:t>
       </w:r>
-      <w:commentRangeEnd w:id="1"/>
+      <w:commentRangeEnd w:id="2"/>
       <w:r>
         <w:rPr>
           <w:rStyle w:val="CommentReference"/>
         </w:rPr>
-        <w:commentReference w:id="1"/>
-      </w:r>
-      <w:commentRangeEnd w:id="2"/>
+        <w:commentReference w:id="2"/>
+      </w:r>
+      <w:commentRangeEnd w:id="3"/>
       <w:r>
         <w:rPr>
           <w:rStyle w:val="CommentReference"/>
         </w:rPr>
-        <w:commentReference w:id="2"/>
+        <w:commentReference w:id="3"/>
       </w:r>
     </w:p>
     <w:p>
@@ -1863,7 +3039,21 @@
         <w:rPr>
           <w:rFonts w:ascii="Segoe UI Semilight" w:hAnsi="Segoe UI Semilight" w:cs="Segoe UI Semilight"/>
         </w:rPr>
-        <w:t>Step 1: Convert deltype cesarean (2) to 0 (false) and convert to logical</w:t>
+        <w:t xml:space="preserve">Step 1: Convert </w:t>
+      </w:r>
+      <w:proofErr w:type="spellStart"/>
+      <w:r>
+        <w:rPr>
+          <w:rFonts w:ascii="Segoe UI Semilight" w:hAnsi="Segoe UI Semilight" w:cs="Segoe UI Semilight"/>
+        </w:rPr>
+        <w:t>deltype</w:t>
+      </w:r>
+      <w:proofErr w:type="spellEnd"/>
+      <w:r>
+        <w:rPr>
+          <w:rFonts w:ascii="Segoe UI Semilight" w:hAnsi="Segoe UI Semilight" w:cs="Segoe UI Semilight"/>
+        </w:rPr>
+        <w:t xml:space="preserve"> cesarean (2) to 0 (false) and convert to logical</w:t>
       </w:r>
     </w:p>
     <w:p>
@@ -1887,6 +3077,7 @@
         </w:rPr>
         <w:tab/>
       </w:r>
+      <w:proofErr w:type="spellStart"/>
       <w:r>
         <w:rPr>
           <w:rFonts w:ascii="Segoe UI Semilight" w:hAnsi="Segoe UI Semilight" w:cs="Segoe UI Semilight"/>
@@ -1897,7 +3088,28 @@
         <w:rPr>
           <w:rFonts w:ascii="Segoe UI Semilight" w:hAnsi="Segoe UI Semilight" w:cs="Segoe UI Semilight"/>
         </w:rPr>
-        <w:t>ipcls$deltype[vipcls$deltype==2] &lt;- 0</w:t>
+        <w:t>ipcls$deltype</w:t>
+      </w:r>
+      <w:proofErr w:type="spellEnd"/>
+      <w:r>
+        <w:rPr>
+          <w:rFonts w:ascii="Segoe UI Semilight" w:hAnsi="Segoe UI Semilight" w:cs="Segoe UI Semilight"/>
+        </w:rPr>
+        <w:t>[</w:t>
+      </w:r>
+      <w:proofErr w:type="spellStart"/>
+      <w:r>
+        <w:rPr>
+          <w:rFonts w:ascii="Segoe UI Semilight" w:hAnsi="Segoe UI Semilight" w:cs="Segoe UI Semilight"/>
+        </w:rPr>
+        <w:t>vipcls$deltype</w:t>
+      </w:r>
+      <w:proofErr w:type="spellEnd"/>
+      <w:r>
+        <w:rPr>
+          <w:rFonts w:ascii="Segoe UI Semilight" w:hAnsi="Segoe UI Semilight" w:cs="Segoe UI Semilight"/>
+        </w:rPr>
+        <w:t>==2] &lt;- 0</w:t>
       </w:r>
     </w:p>
     <w:p>
@@ -1913,7 +3125,51 @@
         <w:rPr>
           <w:rFonts w:ascii="Segoe UI Semilight" w:hAnsi="Segoe UI Semilight" w:cs="Segoe UI Semilight"/>
         </w:rPr>
-        <w:t xml:space="preserve">  vipcls$deltype &lt;- as.logical(vipcls$deltype) </w:t>
+        <w:t xml:space="preserve">  </w:t>
+      </w:r>
+      <w:proofErr w:type="spellStart"/>
+      <w:r>
+        <w:rPr>
+          <w:rFonts w:ascii="Segoe UI Semilight" w:hAnsi="Segoe UI Semilight" w:cs="Segoe UI Semilight"/>
+        </w:rPr>
+        <w:t>vipcls$deltype</w:t>
+      </w:r>
+      <w:proofErr w:type="spellEnd"/>
+      <w:r>
+        <w:rPr>
+          <w:rFonts w:ascii="Segoe UI Semilight" w:hAnsi="Segoe UI Semilight" w:cs="Segoe UI Semilight"/>
+        </w:rPr>
+        <w:t xml:space="preserve"> &lt;- </w:t>
+      </w:r>
+      <w:proofErr w:type="spellStart"/>
+      <w:proofErr w:type="gramStart"/>
+      <w:r>
+        <w:rPr>
+          <w:rFonts w:ascii="Segoe UI Semilight" w:hAnsi="Segoe UI Semilight" w:cs="Segoe UI Semilight"/>
+        </w:rPr>
+        <w:t>as.logical</w:t>
+      </w:r>
+      <w:proofErr w:type="spellEnd"/>
+      <w:proofErr w:type="gramEnd"/>
+      <w:r>
+        <w:rPr>
+          <w:rFonts w:ascii="Segoe UI Semilight" w:hAnsi="Segoe UI Semilight" w:cs="Segoe UI Semilight"/>
+        </w:rPr>
+        <w:t>(</w:t>
+      </w:r>
+      <w:proofErr w:type="spellStart"/>
+      <w:r>
+        <w:rPr>
+          <w:rFonts w:ascii="Segoe UI Semilight" w:hAnsi="Segoe UI Semilight" w:cs="Segoe UI Semilight"/>
+        </w:rPr>
+        <w:t>vipcls$deltype</w:t>
+      </w:r>
+      <w:proofErr w:type="spellEnd"/>
+      <w:r>
+        <w:rPr>
+          <w:rFonts w:ascii="Segoe UI Semilight" w:hAnsi="Segoe UI Semilight" w:cs="Segoe UI Semilight"/>
+        </w:rPr>
+        <w:t xml:space="preserve">) </w:t>
       </w:r>
     </w:p>
     <w:p>
@@ -1932,7 +3188,21 @@
         <w:rPr>
           <w:rFonts w:ascii="Segoe UI Semilight" w:hAnsi="Segoe UI Semilight" w:cs="Segoe UI Semilight"/>
         </w:rPr>
-        <w:t>Step 2: Convert 2 (No) to 0 (false) for induclab and convert to logical</w:t>
+        <w:t xml:space="preserve">Step 2: Convert 2 (No) to 0 (false) for </w:t>
+      </w:r>
+      <w:proofErr w:type="spellStart"/>
+      <w:r>
+        <w:rPr>
+          <w:rFonts w:ascii="Segoe UI Semilight" w:hAnsi="Segoe UI Semilight" w:cs="Segoe UI Semilight"/>
+        </w:rPr>
+        <w:t>induclab</w:t>
+      </w:r>
+      <w:proofErr w:type="spellEnd"/>
+      <w:r>
+        <w:rPr>
+          <w:rFonts w:ascii="Segoe UI Semilight" w:hAnsi="Segoe UI Semilight" w:cs="Segoe UI Semilight"/>
+        </w:rPr>
+        <w:t xml:space="preserve"> and convert to logical</w:t>
       </w:r>
     </w:p>
     <w:p>
@@ -1956,11 +3226,33 @@
         </w:rPr>
         <w:tab/>
       </w:r>
-      <w:r>
-        <w:rPr>
-          <w:rFonts w:ascii="Segoe UI Semilight" w:hAnsi="Segoe UI Semilight" w:cs="Segoe UI Semilight"/>
-        </w:rPr>
-        <w:t>vipcls$induclab[vipcls$induclab==2] &lt;- 0</w:t>
+      <w:proofErr w:type="spellStart"/>
+      <w:r>
+        <w:rPr>
+          <w:rFonts w:ascii="Segoe UI Semilight" w:hAnsi="Segoe UI Semilight" w:cs="Segoe UI Semilight"/>
+        </w:rPr>
+        <w:t>vipcls$induclab</w:t>
+      </w:r>
+      <w:proofErr w:type="spellEnd"/>
+      <w:r>
+        <w:rPr>
+          <w:rFonts w:ascii="Segoe UI Semilight" w:hAnsi="Segoe UI Semilight" w:cs="Segoe UI Semilight"/>
+        </w:rPr>
+        <w:t>[</w:t>
+      </w:r>
+      <w:proofErr w:type="spellStart"/>
+      <w:r>
+        <w:rPr>
+          <w:rFonts w:ascii="Segoe UI Semilight" w:hAnsi="Segoe UI Semilight" w:cs="Segoe UI Semilight"/>
+        </w:rPr>
+        <w:t>vipcls$induclab</w:t>
+      </w:r>
+      <w:proofErr w:type="spellEnd"/>
+      <w:r>
+        <w:rPr>
+          <w:rFonts w:ascii="Segoe UI Semilight" w:hAnsi="Segoe UI Semilight" w:cs="Segoe UI Semilight"/>
+        </w:rPr>
+        <w:t>==2] &lt;- 0</w:t>
       </w:r>
     </w:p>
     <w:p>
@@ -1988,7 +3280,51 @@
         <w:rPr>
           <w:rFonts w:ascii="Segoe UI Semilight" w:hAnsi="Segoe UI Semilight" w:cs="Segoe UI Semilight"/>
         </w:rPr>
-        <w:t xml:space="preserve"> vipcls$induclab &lt;- as.logical(vipcls$induclab) </w:t>
+        <w:t xml:space="preserve"> </w:t>
+      </w:r>
+      <w:proofErr w:type="spellStart"/>
+      <w:r>
+        <w:rPr>
+          <w:rFonts w:ascii="Segoe UI Semilight" w:hAnsi="Segoe UI Semilight" w:cs="Segoe UI Semilight"/>
+        </w:rPr>
+        <w:t>vipcls$induclab</w:t>
+      </w:r>
+      <w:proofErr w:type="spellEnd"/>
+      <w:r>
+        <w:rPr>
+          <w:rFonts w:ascii="Segoe UI Semilight" w:hAnsi="Segoe UI Semilight" w:cs="Segoe UI Semilight"/>
+        </w:rPr>
+        <w:t xml:space="preserve"> &lt;- </w:t>
+      </w:r>
+      <w:proofErr w:type="spellStart"/>
+      <w:proofErr w:type="gramStart"/>
+      <w:r>
+        <w:rPr>
+          <w:rFonts w:ascii="Segoe UI Semilight" w:hAnsi="Segoe UI Semilight" w:cs="Segoe UI Semilight"/>
+        </w:rPr>
+        <w:t>as.logical</w:t>
+      </w:r>
+      <w:proofErr w:type="spellEnd"/>
+      <w:proofErr w:type="gramEnd"/>
+      <w:r>
+        <w:rPr>
+          <w:rFonts w:ascii="Segoe UI Semilight" w:hAnsi="Segoe UI Semilight" w:cs="Segoe UI Semilight"/>
+        </w:rPr>
+        <w:t>(</w:t>
+      </w:r>
+      <w:proofErr w:type="spellStart"/>
+      <w:r>
+        <w:rPr>
+          <w:rFonts w:ascii="Segoe UI Semilight" w:hAnsi="Segoe UI Semilight" w:cs="Segoe UI Semilight"/>
+        </w:rPr>
+        <w:t>vipcls$induclab</w:t>
+      </w:r>
+      <w:proofErr w:type="spellEnd"/>
+      <w:r>
+        <w:rPr>
+          <w:rFonts w:ascii="Segoe UI Semilight" w:hAnsi="Segoe UI Semilight" w:cs="Segoe UI Semilight"/>
+        </w:rPr>
+        <w:t xml:space="preserve">) </w:t>
       </w:r>
     </w:p>
     <w:p>
@@ -2007,7 +3343,21 @@
         <w:rPr>
           <w:rFonts w:ascii="Segoe UI Semilight" w:hAnsi="Segoe UI Semilight" w:cs="Segoe UI Semilight"/>
         </w:rPr>
-        <w:t>Step 3: Convert 2 (No) to 0 (false) for auglab and convert to logical</w:t>
+        <w:t xml:space="preserve">Step 3: Convert 2 (No) to 0 (false) for </w:t>
+      </w:r>
+      <w:proofErr w:type="spellStart"/>
+      <w:r>
+        <w:rPr>
+          <w:rFonts w:ascii="Segoe UI Semilight" w:hAnsi="Segoe UI Semilight" w:cs="Segoe UI Semilight"/>
+        </w:rPr>
+        <w:t>auglab</w:t>
+      </w:r>
+      <w:proofErr w:type="spellEnd"/>
+      <w:r>
+        <w:rPr>
+          <w:rFonts w:ascii="Segoe UI Semilight" w:hAnsi="Segoe UI Semilight" w:cs="Segoe UI Semilight"/>
+        </w:rPr>
+        <w:t xml:space="preserve"> and convert to logical</w:t>
       </w:r>
     </w:p>
     <w:p>
@@ -2023,7 +3373,35 @@
         <w:rPr>
           <w:rFonts w:ascii="Segoe UI Semilight" w:hAnsi="Segoe UI Semilight" w:cs="Segoe UI Semilight"/>
         </w:rPr>
-        <w:t xml:space="preserve">  vipcls$auglab[vipcls$auglab==2] &lt;- 0</w:t>
+        <w:t xml:space="preserve">  </w:t>
+      </w:r>
+      <w:proofErr w:type="spellStart"/>
+      <w:r>
+        <w:rPr>
+          <w:rFonts w:ascii="Segoe UI Semilight" w:hAnsi="Segoe UI Semilight" w:cs="Segoe UI Semilight"/>
+        </w:rPr>
+        <w:t>vipcls$auglab</w:t>
+      </w:r>
+      <w:proofErr w:type="spellEnd"/>
+      <w:r>
+        <w:rPr>
+          <w:rFonts w:ascii="Segoe UI Semilight" w:hAnsi="Segoe UI Semilight" w:cs="Segoe UI Semilight"/>
+        </w:rPr>
+        <w:t>[</w:t>
+      </w:r>
+      <w:proofErr w:type="spellStart"/>
+      <w:r>
+        <w:rPr>
+          <w:rFonts w:ascii="Segoe UI Semilight" w:hAnsi="Segoe UI Semilight" w:cs="Segoe UI Semilight"/>
+        </w:rPr>
+        <w:t>vipcls$auglab</w:t>
+      </w:r>
+      <w:proofErr w:type="spellEnd"/>
+      <w:r>
+        <w:rPr>
+          <w:rFonts w:ascii="Segoe UI Semilight" w:hAnsi="Segoe UI Semilight" w:cs="Segoe UI Semilight"/>
+        </w:rPr>
+        <w:t>==2] &lt;- 0</w:t>
       </w:r>
     </w:p>
     <w:p>
@@ -2039,7 +3417,51 @@
         <w:rPr>
           <w:rFonts w:ascii="Segoe UI Semilight" w:hAnsi="Segoe UI Semilight" w:cs="Segoe UI Semilight"/>
         </w:rPr>
-        <w:t xml:space="preserve">  vipcls$auglab &lt;- as.logical(vipcls$auglab) </w:t>
+        <w:t xml:space="preserve">  </w:t>
+      </w:r>
+      <w:proofErr w:type="spellStart"/>
+      <w:r>
+        <w:rPr>
+          <w:rFonts w:ascii="Segoe UI Semilight" w:hAnsi="Segoe UI Semilight" w:cs="Segoe UI Semilight"/>
+        </w:rPr>
+        <w:t>vipcls$auglab</w:t>
+      </w:r>
+      <w:proofErr w:type="spellEnd"/>
+      <w:r>
+        <w:rPr>
+          <w:rFonts w:ascii="Segoe UI Semilight" w:hAnsi="Segoe UI Semilight" w:cs="Segoe UI Semilight"/>
+        </w:rPr>
+        <w:t xml:space="preserve"> &lt;- </w:t>
+      </w:r>
+      <w:proofErr w:type="spellStart"/>
+      <w:proofErr w:type="gramStart"/>
+      <w:r>
+        <w:rPr>
+          <w:rFonts w:ascii="Segoe UI Semilight" w:hAnsi="Segoe UI Semilight" w:cs="Segoe UI Semilight"/>
+        </w:rPr>
+        <w:t>as.logical</w:t>
+      </w:r>
+      <w:proofErr w:type="spellEnd"/>
+      <w:proofErr w:type="gramEnd"/>
+      <w:r>
+        <w:rPr>
+          <w:rFonts w:ascii="Segoe UI Semilight" w:hAnsi="Segoe UI Semilight" w:cs="Segoe UI Semilight"/>
+        </w:rPr>
+        <w:t>(</w:t>
+      </w:r>
+      <w:proofErr w:type="spellStart"/>
+      <w:r>
+        <w:rPr>
+          <w:rFonts w:ascii="Segoe UI Semilight" w:hAnsi="Segoe UI Semilight" w:cs="Segoe UI Semilight"/>
+        </w:rPr>
+        <w:t>vipcls$auglab</w:t>
+      </w:r>
+      <w:proofErr w:type="spellEnd"/>
+      <w:r>
+        <w:rPr>
+          <w:rFonts w:ascii="Segoe UI Semilight" w:hAnsi="Segoe UI Semilight" w:cs="Segoe UI Semilight"/>
+        </w:rPr>
+        <w:t xml:space="preserve">) </w:t>
       </w:r>
     </w:p>
     <w:p>
@@ -2058,7 +3480,21 @@
         <w:rPr>
           <w:rFonts w:ascii="Segoe UI Semilight" w:hAnsi="Segoe UI Semilight" w:cs="Segoe UI Semilight"/>
         </w:rPr>
-        <w:t>Step 4: Convert 2 (No) to 0 (false) for intrapih and convert to logical</w:t>
+        <w:t xml:space="preserve">Step 4: Convert 2 (No) to 0 (false) for </w:t>
+      </w:r>
+      <w:proofErr w:type="spellStart"/>
+      <w:r>
+        <w:rPr>
+          <w:rFonts w:ascii="Segoe UI Semilight" w:hAnsi="Segoe UI Semilight" w:cs="Segoe UI Semilight"/>
+        </w:rPr>
+        <w:t>intrapih</w:t>
+      </w:r>
+      <w:proofErr w:type="spellEnd"/>
+      <w:r>
+        <w:rPr>
+          <w:rFonts w:ascii="Segoe UI Semilight" w:hAnsi="Segoe UI Semilight" w:cs="Segoe UI Semilight"/>
+        </w:rPr>
+        <w:t xml:space="preserve"> and convert to logical</w:t>
       </w:r>
     </w:p>
     <w:p>
@@ -2082,11 +3518,33 @@
         </w:rPr>
         <w:tab/>
       </w:r>
-      <w:r>
-        <w:rPr>
-          <w:rFonts w:ascii="Segoe UI Semilight" w:hAnsi="Segoe UI Semilight" w:cs="Segoe UI Semilight"/>
-        </w:rPr>
-        <w:t>vipcls$intrapih[vipcls$intrapih==2] &lt;- 0</w:t>
+      <w:proofErr w:type="spellStart"/>
+      <w:r>
+        <w:rPr>
+          <w:rFonts w:ascii="Segoe UI Semilight" w:hAnsi="Segoe UI Semilight" w:cs="Segoe UI Semilight"/>
+        </w:rPr>
+        <w:t>vipcls$intrapih</w:t>
+      </w:r>
+      <w:proofErr w:type="spellEnd"/>
+      <w:r>
+        <w:rPr>
+          <w:rFonts w:ascii="Segoe UI Semilight" w:hAnsi="Segoe UI Semilight" w:cs="Segoe UI Semilight"/>
+        </w:rPr>
+        <w:t>[</w:t>
+      </w:r>
+      <w:proofErr w:type="spellStart"/>
+      <w:r>
+        <w:rPr>
+          <w:rFonts w:ascii="Segoe UI Semilight" w:hAnsi="Segoe UI Semilight" w:cs="Segoe UI Semilight"/>
+        </w:rPr>
+        <w:t>vipcls$intrapih</w:t>
+      </w:r>
+      <w:proofErr w:type="spellEnd"/>
+      <w:r>
+        <w:rPr>
+          <w:rFonts w:ascii="Segoe UI Semilight" w:hAnsi="Segoe UI Semilight" w:cs="Segoe UI Semilight"/>
+        </w:rPr>
+        <w:t>==2] &lt;- 0</w:t>
       </w:r>
     </w:p>
     <w:p>
@@ -2110,11 +3568,49 @@
         </w:rPr>
         <w:tab/>
       </w:r>
-      <w:r>
-        <w:rPr>
-          <w:rFonts w:ascii="Segoe UI Semilight" w:hAnsi="Segoe UI Semilight" w:cs="Segoe UI Semilight"/>
-        </w:rPr>
-        <w:t>vipcls$intrapih &lt;- as.logical(vipcls$intrapih)</w:t>
+      <w:proofErr w:type="spellStart"/>
+      <w:r>
+        <w:rPr>
+          <w:rFonts w:ascii="Segoe UI Semilight" w:hAnsi="Segoe UI Semilight" w:cs="Segoe UI Semilight"/>
+        </w:rPr>
+        <w:t>vipcls$intrapih</w:t>
+      </w:r>
+      <w:proofErr w:type="spellEnd"/>
+      <w:r>
+        <w:rPr>
+          <w:rFonts w:ascii="Segoe UI Semilight" w:hAnsi="Segoe UI Semilight" w:cs="Segoe UI Semilight"/>
+        </w:rPr>
+        <w:t xml:space="preserve"> &lt;- </w:t>
+      </w:r>
+      <w:proofErr w:type="spellStart"/>
+      <w:proofErr w:type="gramStart"/>
+      <w:r>
+        <w:rPr>
+          <w:rFonts w:ascii="Segoe UI Semilight" w:hAnsi="Segoe UI Semilight" w:cs="Segoe UI Semilight"/>
+        </w:rPr>
+        <w:t>as.logical</w:t>
+      </w:r>
+      <w:proofErr w:type="spellEnd"/>
+      <w:proofErr w:type="gramEnd"/>
+      <w:r>
+        <w:rPr>
+          <w:rFonts w:ascii="Segoe UI Semilight" w:hAnsi="Segoe UI Semilight" w:cs="Segoe UI Semilight"/>
+        </w:rPr>
+        <w:t>(</w:t>
+      </w:r>
+      <w:proofErr w:type="spellStart"/>
+      <w:r>
+        <w:rPr>
+          <w:rFonts w:ascii="Segoe UI Semilight" w:hAnsi="Segoe UI Semilight" w:cs="Segoe UI Semilight"/>
+        </w:rPr>
+        <w:t>vipcls$intrapih</w:t>
+      </w:r>
+      <w:proofErr w:type="spellEnd"/>
+      <w:r>
+        <w:rPr>
+          <w:rFonts w:ascii="Segoe UI Semilight" w:hAnsi="Segoe UI Semilight" w:cs="Segoe UI Semilight"/>
+        </w:rPr>
+        <w:t>)</w:t>
       </w:r>
     </w:p>
     <w:p>
@@ -2231,7 +3727,21 @@
         <w:rPr>
           <w:rFonts w:ascii="Segoe UI Semilight" w:hAnsi="Segoe UI Semilight" w:cs="Segoe UI Semilight"/>
         </w:rPr>
-        <w:t>Convert etoh 1</w:t>
+        <w:t xml:space="preserve">Convert </w:t>
+      </w:r>
+      <w:proofErr w:type="spellStart"/>
+      <w:r>
+        <w:rPr>
+          <w:rFonts w:ascii="Segoe UI Semilight" w:hAnsi="Segoe UI Semilight" w:cs="Segoe UI Semilight"/>
+        </w:rPr>
+        <w:t>etoh</w:t>
+      </w:r>
+      <w:proofErr w:type="spellEnd"/>
+      <w:r>
+        <w:rPr>
+          <w:rFonts w:ascii="Segoe UI Semilight" w:hAnsi="Segoe UI Semilight" w:cs="Segoe UI Semilight"/>
+        </w:rPr>
+        <w:t xml:space="preserve"> 1</w:t>
       </w:r>
     </w:p>
     <w:p>
@@ -2247,7 +3757,63 @@
         <w:rPr>
           <w:rFonts w:ascii="Segoe UI Semilight" w:hAnsi="Segoe UI Semilight" w:cs="Segoe UI Semilight"/>
         </w:rPr>
-        <w:t xml:space="preserve">vipcls$etoh1  &lt;-  factor(vipcls$etoh1, levels = 1:6, labels=c("every day", "3-5/wk", "1/wk","&lt;1/wk", "&lt;1/month", </w:t>
+        <w:t>vipcls$etoh</w:t>
+      </w:r>
+      <w:proofErr w:type="gramStart"/>
+      <w:r>
+        <w:rPr>
+          <w:rFonts w:ascii="Segoe UI Semilight" w:hAnsi="Segoe UI Semilight" w:cs="Segoe UI Semilight"/>
+        </w:rPr>
+        <w:t>1  &lt;</w:t>
+      </w:r>
+      <w:proofErr w:type="gramEnd"/>
+      <w:r>
+        <w:rPr>
+          <w:rFonts w:ascii="Segoe UI Semilight" w:hAnsi="Segoe UI Semilight" w:cs="Segoe UI Semilight"/>
+        </w:rPr>
+        <w:t>-  factor(vipcls$etoh1, levels = 1:6, labels=c("every day", "3-5/</w:t>
+      </w:r>
+      <w:proofErr w:type="spellStart"/>
+      <w:r>
+        <w:rPr>
+          <w:rFonts w:ascii="Segoe UI Semilight" w:hAnsi="Segoe UI Semilight" w:cs="Segoe UI Semilight"/>
+        </w:rPr>
+        <w:t>wk</w:t>
+      </w:r>
+      <w:proofErr w:type="spellEnd"/>
+      <w:r>
+        <w:rPr>
+          <w:rFonts w:ascii="Segoe UI Semilight" w:hAnsi="Segoe UI Semilight" w:cs="Segoe UI Semilight"/>
+        </w:rPr>
+        <w:t>", "1/</w:t>
+      </w:r>
+      <w:proofErr w:type="spellStart"/>
+      <w:r>
+        <w:rPr>
+          <w:rFonts w:ascii="Segoe UI Semilight" w:hAnsi="Segoe UI Semilight" w:cs="Segoe UI Semilight"/>
+        </w:rPr>
+        <w:t>wk</w:t>
+      </w:r>
+      <w:proofErr w:type="spellEnd"/>
+      <w:r>
+        <w:rPr>
+          <w:rFonts w:ascii="Segoe UI Semilight" w:hAnsi="Segoe UI Semilight" w:cs="Segoe UI Semilight"/>
+        </w:rPr>
+        <w:t>","&lt;1/</w:t>
+      </w:r>
+      <w:proofErr w:type="spellStart"/>
+      <w:r>
+        <w:rPr>
+          <w:rFonts w:ascii="Segoe UI Semilight" w:hAnsi="Segoe UI Semilight" w:cs="Segoe UI Semilight"/>
+        </w:rPr>
+        <w:t>wk</w:t>
+      </w:r>
+      <w:proofErr w:type="spellEnd"/>
+      <w:r>
+        <w:rPr>
+          <w:rFonts w:ascii="Segoe UI Semilight" w:hAnsi="Segoe UI Semilight" w:cs="Segoe UI Semilight"/>
+        </w:rPr>
+        <w:t xml:space="preserve">", "&lt;1/month", </w:t>
       </w:r>
       <w:r>
         <w:rPr>
@@ -2279,7 +3845,21 @@
         <w:rPr>
           <w:rFonts w:ascii="Segoe UI Semilight" w:hAnsi="Segoe UI Semilight" w:cs="Segoe UI Semilight"/>
         </w:rPr>
-        <w:t>Convert etoh 2</w:t>
+        <w:t xml:space="preserve">Convert </w:t>
+      </w:r>
+      <w:proofErr w:type="spellStart"/>
+      <w:r>
+        <w:rPr>
+          <w:rFonts w:ascii="Segoe UI Semilight" w:hAnsi="Segoe UI Semilight" w:cs="Segoe UI Semilight"/>
+        </w:rPr>
+        <w:t>etoh</w:t>
+      </w:r>
+      <w:proofErr w:type="spellEnd"/>
+      <w:r>
+        <w:rPr>
+          <w:rFonts w:ascii="Segoe UI Semilight" w:hAnsi="Segoe UI Semilight" w:cs="Segoe UI Semilight"/>
+        </w:rPr>
+        <w:t xml:space="preserve"> 2</w:t>
       </w:r>
     </w:p>
     <w:p>
@@ -2295,7 +3875,63 @@
         <w:rPr>
           <w:rFonts w:ascii="Segoe UI Semilight" w:hAnsi="Segoe UI Semilight" w:cs="Segoe UI Semilight"/>
         </w:rPr>
-        <w:t xml:space="preserve">vipcls$etoh2  &lt;-  factor(vipcls$etoh2, levels = 1:6, labels=c("every day", "3-5/wk", "1/wk","&lt;1/wk", "&lt;1/month", </w:t>
+        <w:t>vipcls$etoh</w:t>
+      </w:r>
+      <w:proofErr w:type="gramStart"/>
+      <w:r>
+        <w:rPr>
+          <w:rFonts w:ascii="Segoe UI Semilight" w:hAnsi="Segoe UI Semilight" w:cs="Segoe UI Semilight"/>
+        </w:rPr>
+        <w:t>2  &lt;</w:t>
+      </w:r>
+      <w:proofErr w:type="gramEnd"/>
+      <w:r>
+        <w:rPr>
+          <w:rFonts w:ascii="Segoe UI Semilight" w:hAnsi="Segoe UI Semilight" w:cs="Segoe UI Semilight"/>
+        </w:rPr>
+        <w:t>-  factor(vipcls$etoh2, levels = 1:6, labels=c("every day", "3-5/</w:t>
+      </w:r>
+      <w:proofErr w:type="spellStart"/>
+      <w:r>
+        <w:rPr>
+          <w:rFonts w:ascii="Segoe UI Semilight" w:hAnsi="Segoe UI Semilight" w:cs="Segoe UI Semilight"/>
+        </w:rPr>
+        <w:t>wk</w:t>
+      </w:r>
+      <w:proofErr w:type="spellEnd"/>
+      <w:r>
+        <w:rPr>
+          <w:rFonts w:ascii="Segoe UI Semilight" w:hAnsi="Segoe UI Semilight" w:cs="Segoe UI Semilight"/>
+        </w:rPr>
+        <w:t>", "1/</w:t>
+      </w:r>
+      <w:proofErr w:type="spellStart"/>
+      <w:r>
+        <w:rPr>
+          <w:rFonts w:ascii="Segoe UI Semilight" w:hAnsi="Segoe UI Semilight" w:cs="Segoe UI Semilight"/>
+        </w:rPr>
+        <w:t>wk</w:t>
+      </w:r>
+      <w:proofErr w:type="spellEnd"/>
+      <w:r>
+        <w:rPr>
+          <w:rFonts w:ascii="Segoe UI Semilight" w:hAnsi="Segoe UI Semilight" w:cs="Segoe UI Semilight"/>
+        </w:rPr>
+        <w:t>","&lt;1/</w:t>
+      </w:r>
+      <w:proofErr w:type="spellStart"/>
+      <w:r>
+        <w:rPr>
+          <w:rFonts w:ascii="Segoe UI Semilight" w:hAnsi="Segoe UI Semilight" w:cs="Segoe UI Semilight"/>
+        </w:rPr>
+        <w:t>wk</w:t>
+      </w:r>
+      <w:proofErr w:type="spellEnd"/>
+      <w:r>
+        <w:rPr>
+          <w:rFonts w:ascii="Segoe UI Semilight" w:hAnsi="Segoe UI Semilight" w:cs="Segoe UI Semilight"/>
+        </w:rPr>
+        <w:t xml:space="preserve">", "&lt;1/month", </w:t>
       </w:r>
       <w:r>
         <w:rPr>
@@ -2327,8 +3963,16 @@
         <w:rPr>
           <w:rFonts w:ascii="Segoe UI Semilight" w:hAnsi="Segoe UI Semilight" w:cs="Segoe UI Semilight"/>
         </w:rPr>
-        <w:t>Convert marstat</w:t>
-      </w:r>
+        <w:t xml:space="preserve">Convert </w:t>
+      </w:r>
+      <w:proofErr w:type="spellStart"/>
+      <w:r>
+        <w:rPr>
+          <w:rFonts w:ascii="Segoe UI Semilight" w:hAnsi="Segoe UI Semilight" w:cs="Segoe UI Semilight"/>
+        </w:rPr>
+        <w:t>marstat</w:t>
+      </w:r>
+      <w:proofErr w:type="spellEnd"/>
     </w:p>
     <w:p>
       <w:pPr>
@@ -2343,7 +3987,63 @@
         <w:rPr>
           <w:rFonts w:ascii="Segoe UI Semilight" w:hAnsi="Segoe UI Semilight" w:cs="Segoe UI Semilight"/>
         </w:rPr>
-        <w:t xml:space="preserve">  vipcls$marstat  &lt;-  factor(vipcls$marstat, levels = 1:5, labels=c("married", "separated", "divorced","widowed", "never married"))</w:t>
+        <w:t xml:space="preserve">  </w:t>
+      </w:r>
+      <w:proofErr w:type="spellStart"/>
+      <w:r>
+        <w:rPr>
+          <w:rFonts w:ascii="Segoe UI Semilight" w:hAnsi="Segoe UI Semilight" w:cs="Segoe UI Semilight"/>
+        </w:rPr>
+        <w:t>vipcls$</w:t>
+      </w:r>
+      <w:proofErr w:type="gramStart"/>
+      <w:r>
+        <w:rPr>
+          <w:rFonts w:ascii="Segoe UI Semilight" w:hAnsi="Segoe UI Semilight" w:cs="Segoe UI Semilight"/>
+        </w:rPr>
+        <w:t>marstat</w:t>
+      </w:r>
+      <w:proofErr w:type="spellEnd"/>
+      <w:r>
+        <w:rPr>
+          <w:rFonts w:ascii="Segoe UI Semilight" w:hAnsi="Segoe UI Semilight" w:cs="Segoe UI Semilight"/>
+        </w:rPr>
+        <w:t xml:space="preserve">  &lt;</w:t>
+      </w:r>
+      <w:proofErr w:type="gramEnd"/>
+      <w:r>
+        <w:rPr>
+          <w:rFonts w:ascii="Segoe UI Semilight" w:hAnsi="Segoe UI Semilight" w:cs="Segoe UI Semilight"/>
+        </w:rPr>
+        <w:t>-  factor(</w:t>
+      </w:r>
+      <w:proofErr w:type="spellStart"/>
+      <w:r>
+        <w:rPr>
+          <w:rFonts w:ascii="Segoe UI Semilight" w:hAnsi="Segoe UI Semilight" w:cs="Segoe UI Semilight"/>
+        </w:rPr>
+        <w:t>vipcls$marstat</w:t>
+      </w:r>
+      <w:proofErr w:type="spellEnd"/>
+      <w:r>
+        <w:rPr>
+          <w:rFonts w:ascii="Segoe UI Semilight" w:hAnsi="Segoe UI Semilight" w:cs="Segoe UI Semilight"/>
+        </w:rPr>
+        <w:t>, levels = 1:5, labels=c("married", "separated", "</w:t>
+      </w:r>
+      <w:proofErr w:type="spellStart"/>
+      <w:r>
+        <w:rPr>
+          <w:rFonts w:ascii="Segoe UI Semilight" w:hAnsi="Segoe UI Semilight" w:cs="Segoe UI Semilight"/>
+        </w:rPr>
+        <w:t>divorced","widowed</w:t>
+      </w:r>
+      <w:proofErr w:type="spellEnd"/>
+      <w:r>
+        <w:rPr>
+          <w:rFonts w:ascii="Segoe UI Semilight" w:hAnsi="Segoe UI Semilight" w:cs="Segoe UI Semilight"/>
+        </w:rPr>
+        <w:t>", "never married"))</w:t>
       </w:r>
       <w:r>
         <w:rPr>
@@ -2368,8 +4068,16 @@
         <w:rPr>
           <w:rFonts w:ascii="Segoe UI Semilight" w:hAnsi="Segoe UI Semilight" w:cs="Segoe UI Semilight"/>
         </w:rPr>
-        <w:t>Convert raceth</w:t>
-      </w:r>
+        <w:t xml:space="preserve">Convert </w:t>
+      </w:r>
+      <w:proofErr w:type="spellStart"/>
+      <w:r>
+        <w:rPr>
+          <w:rFonts w:ascii="Segoe UI Semilight" w:hAnsi="Segoe UI Semilight" w:cs="Segoe UI Semilight"/>
+        </w:rPr>
+        <w:t>raceth</w:t>
+      </w:r>
+      <w:proofErr w:type="spellEnd"/>
     </w:p>
     <w:p>
       <w:pPr>
@@ -2384,7 +4092,49 @@
         <w:rPr>
           <w:rFonts w:ascii="Segoe UI Semilight" w:hAnsi="Segoe UI Semilight" w:cs="Segoe UI Semilight"/>
         </w:rPr>
-        <w:t xml:space="preserve">  vipcls$raceth  &lt;-  factor(vipcls$raceth, levels = 0:2, labels=c("White", "Hispanic", "Black"))</w:t>
+        <w:t xml:space="preserve">  </w:t>
+      </w:r>
+      <w:proofErr w:type="spellStart"/>
+      <w:r>
+        <w:rPr>
+          <w:rFonts w:ascii="Segoe UI Semilight" w:hAnsi="Segoe UI Semilight" w:cs="Segoe UI Semilight"/>
+        </w:rPr>
+        <w:t>vipcls$</w:t>
+      </w:r>
+      <w:proofErr w:type="gramStart"/>
+      <w:r>
+        <w:rPr>
+          <w:rFonts w:ascii="Segoe UI Semilight" w:hAnsi="Segoe UI Semilight" w:cs="Segoe UI Semilight"/>
+        </w:rPr>
+        <w:t>raceth</w:t>
+      </w:r>
+      <w:proofErr w:type="spellEnd"/>
+      <w:r>
+        <w:rPr>
+          <w:rFonts w:ascii="Segoe UI Semilight" w:hAnsi="Segoe UI Semilight" w:cs="Segoe UI Semilight"/>
+        </w:rPr>
+        <w:t xml:space="preserve">  &lt;</w:t>
+      </w:r>
+      <w:proofErr w:type="gramEnd"/>
+      <w:r>
+        <w:rPr>
+          <w:rFonts w:ascii="Segoe UI Semilight" w:hAnsi="Segoe UI Semilight" w:cs="Segoe UI Semilight"/>
+        </w:rPr>
+        <w:t>-  factor(</w:t>
+      </w:r>
+      <w:proofErr w:type="spellStart"/>
+      <w:r>
+        <w:rPr>
+          <w:rFonts w:ascii="Segoe UI Semilight" w:hAnsi="Segoe UI Semilight" w:cs="Segoe UI Semilight"/>
+        </w:rPr>
+        <w:t>vipcls$raceth</w:t>
+      </w:r>
+      <w:proofErr w:type="spellEnd"/>
+      <w:r>
+        <w:rPr>
+          <w:rFonts w:ascii="Segoe UI Semilight" w:hAnsi="Segoe UI Semilight" w:cs="Segoe UI Semilight"/>
+        </w:rPr>
+        <w:t>, levels = 0:2, labels=c("White", "Hispanic", "Black"))</w:t>
       </w:r>
       <w:r>
         <w:rPr>
@@ -2452,33 +4202,47 @@
         </w:rPr>
         <w:t xml:space="preserve">For each </w:t>
       </w:r>
-      <w:commentRangeStart w:id="3"/>
       <w:commentRangeStart w:id="4"/>
+      <w:commentRangeStart w:id="5"/>
       <w:r>
         <w:rPr>
           <w:rFonts w:ascii="Segoe UI Semilight" w:hAnsi="Segoe UI Semilight" w:cs="Segoe UI Semilight"/>
         </w:rPr>
         <w:t xml:space="preserve">numeric </w:t>
       </w:r>
-      <w:commentRangeEnd w:id="3"/>
+      <w:commentRangeEnd w:id="4"/>
       <w:r>
         <w:rPr>
           <w:rStyle w:val="CommentReference"/>
         </w:rPr>
-        <w:commentReference w:id="3"/>
-      </w:r>
-      <w:commentRangeEnd w:id="4"/>
+        <w:commentReference w:id="4"/>
+      </w:r>
+      <w:commentRangeEnd w:id="5"/>
       <w:r>
         <w:rPr>
           <w:rStyle w:val="CommentReference"/>
         </w:rPr>
-        <w:commentReference w:id="4"/>
-      </w:r>
-      <w:r>
-        <w:rPr>
-          <w:rFonts w:ascii="Segoe UI Semilight" w:hAnsi="Segoe UI Semilight" w:cs="Segoe UI Semilight"/>
-        </w:rPr>
-        <w:t xml:space="preserve">(i.e. discrete or continuous) </w:t>
+        <w:commentReference w:id="5"/>
+      </w:r>
+      <w:r>
+        <w:rPr>
+          <w:rFonts w:ascii="Segoe UI Semilight" w:hAnsi="Segoe UI Semilight" w:cs="Segoe UI Semilight"/>
+        </w:rPr>
+        <w:t>(</w:t>
+      </w:r>
+      <w:proofErr w:type="gramStart"/>
+      <w:r>
+        <w:rPr>
+          <w:rFonts w:ascii="Segoe UI Semilight" w:hAnsi="Segoe UI Semilight" w:cs="Segoe UI Semilight"/>
+        </w:rPr>
+        <w:t>i.e.</w:t>
+      </w:r>
+      <w:proofErr w:type="gramEnd"/>
+      <w:r>
+        <w:rPr>
+          <w:rFonts w:ascii="Segoe UI Semilight" w:hAnsi="Segoe UI Semilight" w:cs="Segoe UI Semilight"/>
+        </w:rPr>
+        <w:t xml:space="preserve"> discrete or continuous) </w:t>
       </w:r>
       <w:r>
         <w:rPr>
@@ -2775,9 +4539,11 @@
           <w:rFonts w:ascii="Segoe UI Semilight" w:hAnsi="Segoe UI Semilight" w:cs="Segoe UI Semilight"/>
         </w:rPr>
       </w:pPr>
+      <w:proofErr w:type="spellStart"/>
       <w:r>
         <w:t>partyr</w:t>
       </w:r>
+      <w:proofErr w:type="spellEnd"/>
       <w:r>
         <w:t>:</w:t>
       </w:r>
@@ -2894,9 +4660,11 @@
           <w:rFonts w:ascii="Segoe UI Semilight" w:hAnsi="Segoe UI Semilight" w:cs="Segoe UI Semilight"/>
         </w:rPr>
       </w:pPr>
+      <w:proofErr w:type="spellStart"/>
       <w:r>
         <w:t>pregnum</w:t>
       </w:r>
+      <w:proofErr w:type="spellEnd"/>
       <w:r>
         <w:t>:</w:t>
       </w:r>
@@ -3019,9 +4787,11 @@
           <w:rFonts w:ascii="Segoe UI Semilight" w:hAnsi="Segoe UI Semilight" w:cs="Segoe UI Semilight"/>
         </w:rPr>
       </w:pPr>
+      <w:proofErr w:type="spellStart"/>
       <w:r>
         <w:t>Delges</w:t>
       </w:r>
+      <w:proofErr w:type="spellEnd"/>
       <w:r>
         <w:tab/>
       </w:r>
@@ -3257,8 +5027,13 @@
           <w:rFonts w:ascii="Segoe UI Semilight" w:hAnsi="Segoe UI Semilight" w:cs="Segoe UI Semilight"/>
         </w:rPr>
       </w:pPr>
-      <w:r>
-        <w:t>Momage:</w:t>
+      <w:proofErr w:type="spellStart"/>
+      <w:r>
+        <w:t>Momage</w:t>
+      </w:r>
+      <w:proofErr w:type="spellEnd"/>
+      <w:r>
+        <w:t>:</w:t>
       </w:r>
     </w:p>
     <w:p>
@@ -3379,9 +5154,11 @@
           <w:rFonts w:ascii="Segoe UI Semilight" w:hAnsi="Segoe UI Semilight" w:cs="Segoe UI Semilight"/>
         </w:rPr>
       </w:pPr>
+      <w:proofErr w:type="spellStart"/>
       <w:r>
         <w:t>bw</w:t>
       </w:r>
+      <w:proofErr w:type="spellEnd"/>
       <w:r>
         <w:t>:</w:t>
       </w:r>
@@ -3572,11 +5349,19 @@
           <w:rFonts w:ascii="Segoe UI Semilight" w:hAnsi="Segoe UI Semilight" w:cs="Segoe UI Semilight"/>
         </w:rPr>
       </w:pPr>
-      <w:r>
-        <w:rPr>
-          <w:rFonts w:ascii="Segoe UI Semilight" w:hAnsi="Segoe UI Semilight" w:cs="Segoe UI Semilight"/>
-        </w:rPr>
-        <w:t>Raceth:</w:t>
+      <w:proofErr w:type="spellStart"/>
+      <w:r>
+        <w:rPr>
+          <w:rFonts w:ascii="Segoe UI Semilight" w:hAnsi="Segoe UI Semilight" w:cs="Segoe UI Semilight"/>
+        </w:rPr>
+        <w:t>Raceth</w:t>
+      </w:r>
+      <w:proofErr w:type="spellEnd"/>
+      <w:r>
+        <w:rPr>
+          <w:rFonts w:ascii="Segoe UI Semilight" w:hAnsi="Segoe UI Semilight" w:cs="Segoe UI Semilight"/>
+        </w:rPr>
+        <w:t>:</w:t>
       </w:r>
     </w:p>
     <w:p>
@@ -3686,11 +5471,19 @@
           <w:rFonts w:ascii="Segoe UI Semilight" w:hAnsi="Segoe UI Semilight" w:cs="Segoe UI Semilight"/>
         </w:rPr>
       </w:pPr>
-      <w:r>
-        <w:rPr>
-          <w:rFonts w:ascii="Segoe UI Semilight" w:hAnsi="Segoe UI Semilight" w:cs="Segoe UI Semilight"/>
-        </w:rPr>
-        <w:t>Marstat:</w:t>
+      <w:proofErr w:type="spellStart"/>
+      <w:r>
+        <w:rPr>
+          <w:rFonts w:ascii="Segoe UI Semilight" w:hAnsi="Segoe UI Semilight" w:cs="Segoe UI Semilight"/>
+        </w:rPr>
+        <w:t>Marstat</w:t>
+      </w:r>
+      <w:proofErr w:type="spellEnd"/>
+      <w:r>
+        <w:rPr>
+          <w:rFonts w:ascii="Segoe UI Semilight" w:hAnsi="Segoe UI Semilight" w:cs="Segoe UI Semilight"/>
+        </w:rPr>
+        <w:t>:</w:t>
       </w:r>
     </w:p>
     <w:p>
@@ -3873,7 +5666,21 @@
         <w:rPr>
           <w:rFonts w:ascii="Segoe UI Semilight" w:hAnsi="Segoe UI Semilight" w:cs="Segoe UI Semilight"/>
         </w:rPr>
-        <w:t>3-5/wk: 123</w:t>
+        <w:t>3-5/</w:t>
+      </w:r>
+      <w:proofErr w:type="spellStart"/>
+      <w:r>
+        <w:rPr>
+          <w:rFonts w:ascii="Segoe UI Semilight" w:hAnsi="Segoe UI Semilight" w:cs="Segoe UI Semilight"/>
+        </w:rPr>
+        <w:t>wk</w:t>
+      </w:r>
+      <w:proofErr w:type="spellEnd"/>
+      <w:r>
+        <w:rPr>
+          <w:rFonts w:ascii="Segoe UI Semilight" w:hAnsi="Segoe UI Semilight" w:cs="Segoe UI Semilight"/>
+        </w:rPr>
+        <w:t>: 123</w:t>
       </w:r>
     </w:p>
     <w:p>
@@ -3892,7 +5699,21 @@
         <w:rPr>
           <w:rFonts w:ascii="Segoe UI Semilight" w:hAnsi="Segoe UI Semilight" w:cs="Segoe UI Semilight"/>
         </w:rPr>
-        <w:t>1/wk: 558</w:t>
+        <w:t>1/</w:t>
+      </w:r>
+      <w:proofErr w:type="spellStart"/>
+      <w:r>
+        <w:rPr>
+          <w:rFonts w:ascii="Segoe UI Semilight" w:hAnsi="Segoe UI Semilight" w:cs="Segoe UI Semilight"/>
+        </w:rPr>
+        <w:t>wk</w:t>
+      </w:r>
+      <w:proofErr w:type="spellEnd"/>
+      <w:r>
+        <w:rPr>
+          <w:rFonts w:ascii="Segoe UI Semilight" w:hAnsi="Segoe UI Semilight" w:cs="Segoe UI Semilight"/>
+        </w:rPr>
+        <w:t>: 558</w:t>
       </w:r>
     </w:p>
     <w:p>
@@ -3911,7 +5732,21 @@
         <w:rPr>
           <w:rFonts w:ascii="Segoe UI Semilight" w:hAnsi="Segoe UI Semilight" w:cs="Segoe UI Semilight"/>
         </w:rPr>
-        <w:t>&lt;1/wk: 624</w:t>
+        <w:t>&lt;1/</w:t>
+      </w:r>
+      <w:proofErr w:type="spellStart"/>
+      <w:r>
+        <w:rPr>
+          <w:rFonts w:ascii="Segoe UI Semilight" w:hAnsi="Segoe UI Semilight" w:cs="Segoe UI Semilight"/>
+        </w:rPr>
+        <w:t>wk</w:t>
+      </w:r>
+      <w:proofErr w:type="spellEnd"/>
+      <w:r>
+        <w:rPr>
+          <w:rFonts w:ascii="Segoe UI Semilight" w:hAnsi="Segoe UI Semilight" w:cs="Segoe UI Semilight"/>
+        </w:rPr>
+        <w:t>: 624</w:t>
       </w:r>
     </w:p>
     <w:p>
@@ -4025,7 +5860,21 @@
         <w:rPr>
           <w:rFonts w:ascii="Segoe UI Semilight" w:hAnsi="Segoe UI Semilight" w:cs="Segoe UI Semilight"/>
         </w:rPr>
-        <w:t>3-5/wk: 40</w:t>
+        <w:t>3-5/</w:t>
+      </w:r>
+      <w:proofErr w:type="spellStart"/>
+      <w:r>
+        <w:rPr>
+          <w:rFonts w:ascii="Segoe UI Semilight" w:hAnsi="Segoe UI Semilight" w:cs="Segoe UI Semilight"/>
+        </w:rPr>
+        <w:t>wk</w:t>
+      </w:r>
+      <w:proofErr w:type="spellEnd"/>
+      <w:r>
+        <w:rPr>
+          <w:rFonts w:ascii="Segoe UI Semilight" w:hAnsi="Segoe UI Semilight" w:cs="Segoe UI Semilight"/>
+        </w:rPr>
+        <w:t>: 40</w:t>
       </w:r>
     </w:p>
     <w:p>
@@ -4044,7 +5893,21 @@
         <w:rPr>
           <w:rFonts w:ascii="Segoe UI Semilight" w:hAnsi="Segoe UI Semilight" w:cs="Segoe UI Semilight"/>
         </w:rPr>
-        <w:t xml:space="preserve">1/wk: 348 </w:t>
+        <w:t>1/</w:t>
+      </w:r>
+      <w:proofErr w:type="spellStart"/>
+      <w:r>
+        <w:rPr>
+          <w:rFonts w:ascii="Segoe UI Semilight" w:hAnsi="Segoe UI Semilight" w:cs="Segoe UI Semilight"/>
+        </w:rPr>
+        <w:t>wk</w:t>
+      </w:r>
+      <w:proofErr w:type="spellEnd"/>
+      <w:r>
+        <w:rPr>
+          <w:rFonts w:ascii="Segoe UI Semilight" w:hAnsi="Segoe UI Semilight" w:cs="Segoe UI Semilight"/>
+        </w:rPr>
+        <w:t xml:space="preserve">: 348 </w:t>
       </w:r>
     </w:p>
     <w:p>
@@ -4063,7 +5926,21 @@
         <w:rPr>
           <w:rFonts w:ascii="Segoe UI Semilight" w:hAnsi="Segoe UI Semilight" w:cs="Segoe UI Semilight"/>
         </w:rPr>
-        <w:t>&lt;1/wk: 548</w:t>
+        <w:t>&lt;1/</w:t>
+      </w:r>
+      <w:proofErr w:type="spellStart"/>
+      <w:r>
+        <w:rPr>
+          <w:rFonts w:ascii="Segoe UI Semilight" w:hAnsi="Segoe UI Semilight" w:cs="Segoe UI Semilight"/>
+        </w:rPr>
+        <w:t>wk</w:t>
+      </w:r>
+      <w:proofErr w:type="spellEnd"/>
+      <w:r>
+        <w:rPr>
+          <w:rFonts w:ascii="Segoe UI Semilight" w:hAnsi="Segoe UI Semilight" w:cs="Segoe UI Semilight"/>
+        </w:rPr>
+        <w:t>: 548</w:t>
       </w:r>
     </w:p>
     <w:p>
@@ -4135,13 +6012,21 @@
           <w:rFonts w:ascii="Segoe UI Semilight" w:hAnsi="Segoe UI Semilight" w:cs="Segoe UI Semilight"/>
         </w:rPr>
       </w:pPr>
-      <w:commentRangeStart w:id="5"/>
       <w:commentRangeStart w:id="6"/>
-      <w:r>
-        <w:rPr>
-          <w:rFonts w:ascii="Segoe UI Semilight" w:hAnsi="Segoe UI Semilight" w:cs="Segoe UI Semilight"/>
-        </w:rPr>
-        <w:t>Deltype:</w:t>
+      <w:commentRangeStart w:id="7"/>
+      <w:proofErr w:type="spellStart"/>
+      <w:r>
+        <w:rPr>
+          <w:rFonts w:ascii="Segoe UI Semilight" w:hAnsi="Segoe UI Semilight" w:cs="Segoe UI Semilight"/>
+        </w:rPr>
+        <w:t>Deltype</w:t>
+      </w:r>
+      <w:proofErr w:type="spellEnd"/>
+      <w:r>
+        <w:rPr>
+          <w:rFonts w:ascii="Segoe UI Semilight" w:hAnsi="Segoe UI Semilight" w:cs="Segoe UI Semilight"/>
+        </w:rPr>
+        <w:t>:</w:t>
       </w:r>
     </w:p>
     <w:p>
@@ -4181,19 +6066,19 @@
         </w:rPr>
         <w:t>Missing: 649</w:t>
       </w:r>
-      <w:commentRangeEnd w:id="5"/>
+      <w:commentRangeEnd w:id="6"/>
       <w:r>
         <w:rPr>
           <w:rStyle w:val="CommentReference"/>
         </w:rPr>
-        <w:commentReference w:id="5"/>
-      </w:r>
-      <w:commentRangeEnd w:id="6"/>
+        <w:commentReference w:id="6"/>
+      </w:r>
+      <w:commentRangeEnd w:id="7"/>
       <w:r>
         <w:rPr>
           <w:rStyle w:val="CommentReference"/>
         </w:rPr>
-        <w:commentReference w:id="6"/>
+        <w:commentReference w:id="7"/>
       </w:r>
     </w:p>
     <w:p>
@@ -4208,11 +6093,19 @@
           <w:rFonts w:ascii="Segoe UI Semilight" w:hAnsi="Segoe UI Semilight" w:cs="Segoe UI Semilight"/>
         </w:rPr>
       </w:pPr>
-      <w:r>
-        <w:rPr>
-          <w:rFonts w:ascii="Segoe UI Semilight" w:hAnsi="Segoe UI Semilight" w:cs="Segoe UI Semilight"/>
-        </w:rPr>
-        <w:t>Induclab:</w:t>
+      <w:proofErr w:type="spellStart"/>
+      <w:r>
+        <w:rPr>
+          <w:rFonts w:ascii="Segoe UI Semilight" w:hAnsi="Segoe UI Semilight" w:cs="Segoe UI Semilight"/>
+        </w:rPr>
+        <w:t>Induclab</w:t>
+      </w:r>
+      <w:proofErr w:type="spellEnd"/>
+      <w:r>
+        <w:rPr>
+          <w:rFonts w:ascii="Segoe UI Semilight" w:hAnsi="Segoe UI Semilight" w:cs="Segoe UI Semilight"/>
+        </w:rPr>
+        <w:t>:</w:t>
       </w:r>
     </w:p>
     <w:p>
@@ -4296,11 +6189,19 @@
           <w:rFonts w:ascii="Segoe UI Semilight" w:hAnsi="Segoe UI Semilight" w:cs="Segoe UI Semilight"/>
         </w:rPr>
       </w:pPr>
-      <w:r>
-        <w:rPr>
-          <w:rFonts w:ascii="Segoe UI Semilight" w:hAnsi="Segoe UI Semilight" w:cs="Segoe UI Semilight"/>
-        </w:rPr>
-        <w:t>Auglab:</w:t>
+      <w:proofErr w:type="spellStart"/>
+      <w:r>
+        <w:rPr>
+          <w:rFonts w:ascii="Segoe UI Semilight" w:hAnsi="Segoe UI Semilight" w:cs="Segoe UI Semilight"/>
+        </w:rPr>
+        <w:t>Auglab</w:t>
+      </w:r>
+      <w:proofErr w:type="spellEnd"/>
+      <w:r>
+        <w:rPr>
+          <w:rFonts w:ascii="Segoe UI Semilight" w:hAnsi="Segoe UI Semilight" w:cs="Segoe UI Semilight"/>
+        </w:rPr>
+        <w:t>:</w:t>
       </w:r>
     </w:p>
     <w:p>
@@ -4390,11 +6291,19 @@
           <w:rFonts w:ascii="Segoe UI Semilight" w:hAnsi="Segoe UI Semilight" w:cs="Segoe UI Semilight"/>
         </w:rPr>
       </w:pPr>
-      <w:r>
-        <w:rPr>
-          <w:rFonts w:ascii="Segoe UI Semilight" w:hAnsi="Segoe UI Semilight" w:cs="Segoe UI Semilight"/>
-        </w:rPr>
-        <w:t xml:space="preserve">Intrapih: </w:t>
+      <w:proofErr w:type="spellStart"/>
+      <w:r>
+        <w:rPr>
+          <w:rFonts w:ascii="Segoe UI Semilight" w:hAnsi="Segoe UI Semilight" w:cs="Segoe UI Semilight"/>
+        </w:rPr>
+        <w:t>Intrapih</w:t>
+      </w:r>
+      <w:proofErr w:type="spellEnd"/>
+      <w:r>
+        <w:rPr>
+          <w:rFonts w:ascii="Segoe UI Semilight" w:hAnsi="Segoe UI Semilight" w:cs="Segoe UI Semilight"/>
+        </w:rPr>
+        <w:t xml:space="preserve">: </w:t>
       </w:r>
     </w:p>
     <w:p>
@@ -4839,7 +6748,21 @@
         <w:rPr>
           <w:rFonts w:ascii="Segoe UI Semilight" w:hAnsi="Segoe UI Semilight" w:cs="Segoe UI Semilight"/>
         </w:rPr>
-        <w:t xml:space="preserve">What are the mean, standard deviation, and sample sizes for </w:t>
+        <w:t xml:space="preserve">What </w:t>
+      </w:r>
+      <w:proofErr w:type="gramStart"/>
+      <w:r>
+        <w:rPr>
+          <w:rFonts w:ascii="Segoe UI Semilight" w:hAnsi="Segoe UI Semilight" w:cs="Segoe UI Semilight"/>
+        </w:rPr>
+        <w:t>are</w:t>
+      </w:r>
+      <w:proofErr w:type="gramEnd"/>
+      <w:r>
+        <w:rPr>
+          <w:rFonts w:ascii="Segoe UI Semilight" w:hAnsi="Segoe UI Semilight" w:cs="Segoe UI Semilight"/>
+        </w:rPr>
+        <w:t xml:space="preserve"> the mean, standard deviation, and sample sizes for </w:t>
       </w:r>
       <w:r>
         <w:rPr>
@@ -5681,7 +7604,127 @@
           <w:szCs w:val="22"/>
           <w:bdr w:val="none" w:sz="0" w:space="0" w:color="auto" w:frame="1"/>
         </w:rPr>
-        <w:t xml:space="preserve">     patid             delmo            deldy           delyr          enrmo       </w:t>
+        <w:t xml:space="preserve">     </w:t>
+      </w:r>
+      <w:proofErr w:type="spellStart"/>
+      <w:r>
+        <w:rPr>
+          <w:rStyle w:val="gd15mcfceub"/>
+          <w:rFonts w:ascii="Lucida Console" w:hAnsi="Lucida Console"/>
+          <w:color w:val="000000"/>
+          <w:sz w:val="18"/>
+          <w:szCs w:val="22"/>
+          <w:bdr w:val="none" w:sz="0" w:space="0" w:color="auto" w:frame="1"/>
+        </w:rPr>
+        <w:t>patid</w:t>
+      </w:r>
+      <w:proofErr w:type="spellEnd"/>
+      <w:r>
+        <w:rPr>
+          <w:rStyle w:val="gd15mcfceub"/>
+          <w:rFonts w:ascii="Lucida Console" w:hAnsi="Lucida Console"/>
+          <w:color w:val="000000"/>
+          <w:sz w:val="18"/>
+          <w:szCs w:val="22"/>
+          <w:bdr w:val="none" w:sz="0" w:space="0" w:color="auto" w:frame="1"/>
+        </w:rPr>
+        <w:t xml:space="preserve">             </w:t>
+      </w:r>
+      <w:proofErr w:type="spellStart"/>
+      <w:r>
+        <w:rPr>
+          <w:rStyle w:val="gd15mcfceub"/>
+          <w:rFonts w:ascii="Lucida Console" w:hAnsi="Lucida Console"/>
+          <w:color w:val="000000"/>
+          <w:sz w:val="18"/>
+          <w:szCs w:val="22"/>
+          <w:bdr w:val="none" w:sz="0" w:space="0" w:color="auto" w:frame="1"/>
+        </w:rPr>
+        <w:t>delmo</w:t>
+      </w:r>
+      <w:proofErr w:type="spellEnd"/>
+      <w:r>
+        <w:rPr>
+          <w:rStyle w:val="gd15mcfceub"/>
+          <w:rFonts w:ascii="Lucida Console" w:hAnsi="Lucida Console"/>
+          <w:color w:val="000000"/>
+          <w:sz w:val="18"/>
+          <w:szCs w:val="22"/>
+          <w:bdr w:val="none" w:sz="0" w:space="0" w:color="auto" w:frame="1"/>
+        </w:rPr>
+        <w:t xml:space="preserve">            </w:t>
+      </w:r>
+      <w:proofErr w:type="spellStart"/>
+      <w:r>
+        <w:rPr>
+          <w:rStyle w:val="gd15mcfceub"/>
+          <w:rFonts w:ascii="Lucida Console" w:hAnsi="Lucida Console"/>
+          <w:color w:val="000000"/>
+          <w:sz w:val="18"/>
+          <w:szCs w:val="22"/>
+          <w:bdr w:val="none" w:sz="0" w:space="0" w:color="auto" w:frame="1"/>
+        </w:rPr>
+        <w:t>deldy</w:t>
+      </w:r>
+      <w:proofErr w:type="spellEnd"/>
+      <w:r>
+        <w:rPr>
+          <w:rStyle w:val="gd15mcfceub"/>
+          <w:rFonts w:ascii="Lucida Console" w:hAnsi="Lucida Console"/>
+          <w:color w:val="000000"/>
+          <w:sz w:val="18"/>
+          <w:szCs w:val="22"/>
+          <w:bdr w:val="none" w:sz="0" w:space="0" w:color="auto" w:frame="1"/>
+        </w:rPr>
+        <w:t xml:space="preserve">           </w:t>
+      </w:r>
+      <w:proofErr w:type="spellStart"/>
+      <w:r>
+        <w:rPr>
+          <w:rStyle w:val="gd15mcfceub"/>
+          <w:rFonts w:ascii="Lucida Console" w:hAnsi="Lucida Console"/>
+          <w:color w:val="000000"/>
+          <w:sz w:val="18"/>
+          <w:szCs w:val="22"/>
+          <w:bdr w:val="none" w:sz="0" w:space="0" w:color="auto" w:frame="1"/>
+        </w:rPr>
+        <w:t>delyr</w:t>
+      </w:r>
+      <w:proofErr w:type="spellEnd"/>
+      <w:r>
+        <w:rPr>
+          <w:rStyle w:val="gd15mcfceub"/>
+          <w:rFonts w:ascii="Lucida Console" w:hAnsi="Lucida Console"/>
+          <w:color w:val="000000"/>
+          <w:sz w:val="18"/>
+          <w:szCs w:val="22"/>
+          <w:bdr w:val="none" w:sz="0" w:space="0" w:color="auto" w:frame="1"/>
+        </w:rPr>
+        <w:t xml:space="preserve">          </w:t>
+      </w:r>
+      <w:proofErr w:type="spellStart"/>
+      <w:r>
+        <w:rPr>
+          <w:rStyle w:val="gd15mcfceub"/>
+          <w:rFonts w:ascii="Lucida Console" w:hAnsi="Lucida Console"/>
+          <w:color w:val="000000"/>
+          <w:sz w:val="18"/>
+          <w:szCs w:val="22"/>
+          <w:bdr w:val="none" w:sz="0" w:space="0" w:color="auto" w:frame="1"/>
+        </w:rPr>
+        <w:t>enrmo</w:t>
+      </w:r>
+      <w:proofErr w:type="spellEnd"/>
+      <w:r>
+        <w:rPr>
+          <w:rStyle w:val="gd15mcfceub"/>
+          <w:rFonts w:ascii="Lucida Console" w:hAnsi="Lucida Console"/>
+          <w:color w:val="000000"/>
+          <w:sz w:val="18"/>
+          <w:szCs w:val="22"/>
+          <w:bdr w:val="none" w:sz="0" w:space="0" w:color="auto" w:frame="1"/>
+        </w:rPr>
+        <w:t xml:space="preserve">       </w:t>
       </w:r>
     </w:p>
     <w:p>
@@ -5707,7 +7750,55 @@
           <w:szCs w:val="22"/>
           <w:bdr w:val="none" w:sz="0" w:space="0" w:color="auto" w:frame="1"/>
         </w:rPr>
-        <w:t xml:space="preserve"> Min.   :1200005   Min.   : 1.000   Min.   : 1.00   Min.   :1984   Min.   : 1.000  </w:t>
+        <w:t xml:space="preserve"> Min.   :1200005   Min. </w:t>
+      </w:r>
+      <w:proofErr w:type="gramStart"/>
+      <w:r>
+        <w:rPr>
+          <w:rStyle w:val="gd15mcfceub"/>
+          <w:rFonts w:ascii="Lucida Console" w:hAnsi="Lucida Console"/>
+          <w:color w:val="000000"/>
+          <w:sz w:val="18"/>
+          <w:szCs w:val="22"/>
+          <w:bdr w:val="none" w:sz="0" w:space="0" w:color="auto" w:frame="1"/>
+        </w:rPr>
+        <w:t xml:space="preserve">  :</w:t>
+      </w:r>
+      <w:proofErr w:type="gramEnd"/>
+      <w:r>
+        <w:rPr>
+          <w:rStyle w:val="gd15mcfceub"/>
+          <w:rFonts w:ascii="Lucida Console" w:hAnsi="Lucida Console"/>
+          <w:color w:val="000000"/>
+          <w:sz w:val="18"/>
+          <w:szCs w:val="22"/>
+          <w:bdr w:val="none" w:sz="0" w:space="0" w:color="auto" w:frame="1"/>
+        </w:rPr>
+        <w:t xml:space="preserve"> 1.000   Min.   : 1.00   Min.   :1984   Min. </w:t>
+      </w:r>
+      <w:proofErr w:type="gramStart"/>
+      <w:r>
+        <w:rPr>
+          <w:rStyle w:val="gd15mcfceub"/>
+          <w:rFonts w:ascii="Lucida Console" w:hAnsi="Lucida Console"/>
+          <w:color w:val="000000"/>
+          <w:sz w:val="18"/>
+          <w:szCs w:val="22"/>
+          <w:bdr w:val="none" w:sz="0" w:space="0" w:color="auto" w:frame="1"/>
+        </w:rPr>
+        <w:t xml:space="preserve">  :</w:t>
+      </w:r>
+      <w:proofErr w:type="gramEnd"/>
+      <w:r>
+        <w:rPr>
+          <w:rStyle w:val="gd15mcfceub"/>
+          <w:rFonts w:ascii="Lucida Console" w:hAnsi="Lucida Console"/>
+          <w:color w:val="000000"/>
+          <w:sz w:val="18"/>
+          <w:szCs w:val="22"/>
+          <w:bdr w:val="none" w:sz="0" w:space="0" w:color="auto" w:frame="1"/>
+        </w:rPr>
+        <w:t xml:space="preserve"> 1.000  </w:t>
       </w:r>
     </w:p>
     <w:p>
@@ -5759,7 +7850,31 @@
           <w:szCs w:val="22"/>
           <w:bdr w:val="none" w:sz="0" w:space="0" w:color="auto" w:frame="1"/>
         </w:rPr>
-        <w:t xml:space="preserve"> Median :7076300   Median : 6.000   Median :16.00   Median :1987   Median : 7.000  </w:t>
+        <w:t xml:space="preserve"> Median :7076300   </w:t>
+      </w:r>
+      <w:proofErr w:type="gramStart"/>
+      <w:r>
+        <w:rPr>
+          <w:rStyle w:val="gd15mcfceub"/>
+          <w:rFonts w:ascii="Lucida Console" w:hAnsi="Lucida Console"/>
+          <w:color w:val="000000"/>
+          <w:sz w:val="18"/>
+          <w:szCs w:val="22"/>
+          <w:bdr w:val="none" w:sz="0" w:space="0" w:color="auto" w:frame="1"/>
+        </w:rPr>
+        <w:t>Median :</w:t>
+      </w:r>
+      <w:proofErr w:type="gramEnd"/>
+      <w:r>
+        <w:rPr>
+          <w:rStyle w:val="gd15mcfceub"/>
+          <w:rFonts w:ascii="Lucida Console" w:hAnsi="Lucida Console"/>
+          <w:color w:val="000000"/>
+          <w:sz w:val="18"/>
+          <w:szCs w:val="22"/>
+          <w:bdr w:val="none" w:sz="0" w:space="0" w:color="auto" w:frame="1"/>
+        </w:rPr>
+        <w:t xml:space="preserve"> 6.000   Median :16.00   Median :1987   Median : 7.000  </w:t>
       </w:r>
     </w:p>
     <w:p>
@@ -5785,7 +7900,31 @@
           <w:szCs w:val="22"/>
           <w:bdr w:val="none" w:sz="0" w:space="0" w:color="auto" w:frame="1"/>
         </w:rPr>
-        <w:t xml:space="preserve"> Mean   :6380925   Mean   : 6.458   Mean   :15.67   Mean   :1987   Mean   : 6.452  </w:t>
+        <w:t xml:space="preserve"> Mean   :6380925   Mean </w:t>
+      </w:r>
+      <w:proofErr w:type="gramStart"/>
+      <w:r>
+        <w:rPr>
+          <w:rStyle w:val="gd15mcfceub"/>
+          <w:rFonts w:ascii="Lucida Console" w:hAnsi="Lucida Console"/>
+          <w:color w:val="000000"/>
+          <w:sz w:val="18"/>
+          <w:szCs w:val="22"/>
+          <w:bdr w:val="none" w:sz="0" w:space="0" w:color="auto" w:frame="1"/>
+        </w:rPr>
+        <w:t xml:space="preserve">  :</w:t>
+      </w:r>
+      <w:proofErr w:type="gramEnd"/>
+      <w:r>
+        <w:rPr>
+          <w:rStyle w:val="gd15mcfceub"/>
+          <w:rFonts w:ascii="Lucida Console" w:hAnsi="Lucida Console"/>
+          <w:color w:val="000000"/>
+          <w:sz w:val="18"/>
+          <w:szCs w:val="22"/>
+          <w:bdr w:val="none" w:sz="0" w:space="0" w:color="auto" w:frame="1"/>
+        </w:rPr>
+        <w:t xml:space="preserve"> 6.458   Mean   :15.67   Mean   :1987   Mean   : 6.452  </w:t>
       </w:r>
     </w:p>
     <w:p>
@@ -5926,7 +8065,103 @@
           <w:szCs w:val="22"/>
           <w:bdr w:val="none" w:sz="0" w:space="0" w:color="auto" w:frame="1"/>
         </w:rPr>
-        <w:t xml:space="preserve">    enrdy           enryr          momage           raceth         grade      </w:t>
+        <w:t xml:space="preserve">    </w:t>
+      </w:r>
+      <w:proofErr w:type="spellStart"/>
+      <w:r>
+        <w:rPr>
+          <w:rStyle w:val="gd15mcfceub"/>
+          <w:rFonts w:ascii="Lucida Console" w:hAnsi="Lucida Console"/>
+          <w:color w:val="000000"/>
+          <w:sz w:val="18"/>
+          <w:szCs w:val="22"/>
+          <w:bdr w:val="none" w:sz="0" w:space="0" w:color="auto" w:frame="1"/>
+        </w:rPr>
+        <w:t>enrdy</w:t>
+      </w:r>
+      <w:proofErr w:type="spellEnd"/>
+      <w:r>
+        <w:rPr>
+          <w:rStyle w:val="gd15mcfceub"/>
+          <w:rFonts w:ascii="Lucida Console" w:hAnsi="Lucida Console"/>
+          <w:color w:val="000000"/>
+          <w:sz w:val="18"/>
+          <w:szCs w:val="22"/>
+          <w:bdr w:val="none" w:sz="0" w:space="0" w:color="auto" w:frame="1"/>
+        </w:rPr>
+        <w:t xml:space="preserve">           </w:t>
+      </w:r>
+      <w:proofErr w:type="spellStart"/>
+      <w:r>
+        <w:rPr>
+          <w:rStyle w:val="gd15mcfceub"/>
+          <w:rFonts w:ascii="Lucida Console" w:hAnsi="Lucida Console"/>
+          <w:color w:val="000000"/>
+          <w:sz w:val="18"/>
+          <w:szCs w:val="22"/>
+          <w:bdr w:val="none" w:sz="0" w:space="0" w:color="auto" w:frame="1"/>
+        </w:rPr>
+        <w:t>enryr</w:t>
+      </w:r>
+      <w:proofErr w:type="spellEnd"/>
+      <w:r>
+        <w:rPr>
+          <w:rStyle w:val="gd15mcfceub"/>
+          <w:rFonts w:ascii="Lucida Console" w:hAnsi="Lucida Console"/>
+          <w:color w:val="000000"/>
+          <w:sz w:val="18"/>
+          <w:szCs w:val="22"/>
+          <w:bdr w:val="none" w:sz="0" w:space="0" w:color="auto" w:frame="1"/>
+        </w:rPr>
+        <w:t xml:space="preserve">          </w:t>
+      </w:r>
+      <w:proofErr w:type="spellStart"/>
+      <w:r>
+        <w:rPr>
+          <w:rStyle w:val="gd15mcfceub"/>
+          <w:rFonts w:ascii="Lucida Console" w:hAnsi="Lucida Console"/>
+          <w:color w:val="000000"/>
+          <w:sz w:val="18"/>
+          <w:szCs w:val="22"/>
+          <w:bdr w:val="none" w:sz="0" w:space="0" w:color="auto" w:frame="1"/>
+        </w:rPr>
+        <w:t>momage</w:t>
+      </w:r>
+      <w:proofErr w:type="spellEnd"/>
+      <w:r>
+        <w:rPr>
+          <w:rStyle w:val="gd15mcfceub"/>
+          <w:rFonts w:ascii="Lucida Console" w:hAnsi="Lucida Console"/>
+          <w:color w:val="000000"/>
+          <w:sz w:val="18"/>
+          <w:szCs w:val="22"/>
+          <w:bdr w:val="none" w:sz="0" w:space="0" w:color="auto" w:frame="1"/>
+        </w:rPr>
+        <w:t xml:space="preserve">           </w:t>
+      </w:r>
+      <w:proofErr w:type="spellStart"/>
+      <w:r>
+        <w:rPr>
+          <w:rStyle w:val="gd15mcfceub"/>
+          <w:rFonts w:ascii="Lucida Console" w:hAnsi="Lucida Console"/>
+          <w:color w:val="000000"/>
+          <w:sz w:val="18"/>
+          <w:szCs w:val="22"/>
+          <w:bdr w:val="none" w:sz="0" w:space="0" w:color="auto" w:frame="1"/>
+        </w:rPr>
+        <w:t>raceth</w:t>
+      </w:r>
+      <w:proofErr w:type="spellEnd"/>
+      <w:r>
+        <w:rPr>
+          <w:rStyle w:val="gd15mcfceub"/>
+          <w:rFonts w:ascii="Lucida Console" w:hAnsi="Lucida Console"/>
+          <w:color w:val="000000"/>
+          <w:sz w:val="18"/>
+          <w:szCs w:val="22"/>
+          <w:bdr w:val="none" w:sz="0" w:space="0" w:color="auto" w:frame="1"/>
+        </w:rPr>
+        <w:t xml:space="preserve">         grade      </w:t>
       </w:r>
     </w:p>
     <w:p>
@@ -5952,7 +8187,55 @@
           <w:szCs w:val="22"/>
           <w:bdr w:val="none" w:sz="0" w:space="0" w:color="auto" w:frame="1"/>
         </w:rPr>
-        <w:t xml:space="preserve"> Min.   : 1.00   Min.   :1984   Min.   :16.00   white   :4219   Min.   : 0.00  </w:t>
+        <w:t xml:space="preserve"> Min. </w:t>
+      </w:r>
+      <w:proofErr w:type="gramStart"/>
+      <w:r>
+        <w:rPr>
+          <w:rStyle w:val="gd15mcfceub"/>
+          <w:rFonts w:ascii="Lucida Console" w:hAnsi="Lucida Console"/>
+          <w:color w:val="000000"/>
+          <w:sz w:val="18"/>
+          <w:szCs w:val="22"/>
+          <w:bdr w:val="none" w:sz="0" w:space="0" w:color="auto" w:frame="1"/>
+        </w:rPr>
+        <w:t xml:space="preserve">  :</w:t>
+      </w:r>
+      <w:proofErr w:type="gramEnd"/>
+      <w:r>
+        <w:rPr>
+          <w:rStyle w:val="gd15mcfceub"/>
+          <w:rFonts w:ascii="Lucida Console" w:hAnsi="Lucida Console"/>
+          <w:color w:val="000000"/>
+          <w:sz w:val="18"/>
+          <w:szCs w:val="22"/>
+          <w:bdr w:val="none" w:sz="0" w:space="0" w:color="auto" w:frame="1"/>
+        </w:rPr>
+        <w:t xml:space="preserve"> 1.00   Min.   :1984   Min.   :16.00   white   :4219   Min. </w:t>
+      </w:r>
+      <w:proofErr w:type="gramStart"/>
+      <w:r>
+        <w:rPr>
+          <w:rStyle w:val="gd15mcfceub"/>
+          <w:rFonts w:ascii="Lucida Console" w:hAnsi="Lucida Console"/>
+          <w:color w:val="000000"/>
+          <w:sz w:val="18"/>
+          <w:szCs w:val="22"/>
+          <w:bdr w:val="none" w:sz="0" w:space="0" w:color="auto" w:frame="1"/>
+        </w:rPr>
+        <w:t xml:space="preserve">  :</w:t>
+      </w:r>
+      <w:proofErr w:type="gramEnd"/>
+      <w:r>
+        <w:rPr>
+          <w:rStyle w:val="gd15mcfceub"/>
+          <w:rFonts w:ascii="Lucida Console" w:hAnsi="Lucida Console"/>
+          <w:color w:val="000000"/>
+          <w:sz w:val="18"/>
+          <w:szCs w:val="22"/>
+          <w:bdr w:val="none" w:sz="0" w:space="0" w:color="auto" w:frame="1"/>
+        </w:rPr>
+        <w:t xml:space="preserve"> 0.00  </w:t>
       </w:r>
     </w:p>
     <w:p>
@@ -6150,7 +8433,31 @@
           <w:szCs w:val="22"/>
           <w:bdr w:val="none" w:sz="0" w:space="0" w:color="auto" w:frame="1"/>
         </w:rPr>
-        <w:t xml:space="preserve">          marstat         cigs1        cigs2             etoh1            etoh2      </w:t>
+        <w:t xml:space="preserve">          </w:t>
+      </w:r>
+      <w:proofErr w:type="spellStart"/>
+      <w:r>
+        <w:rPr>
+          <w:rStyle w:val="gd15mcfceub"/>
+          <w:rFonts w:ascii="Lucida Console" w:hAnsi="Lucida Console"/>
+          <w:color w:val="000000"/>
+          <w:sz w:val="18"/>
+          <w:szCs w:val="22"/>
+          <w:bdr w:val="none" w:sz="0" w:space="0" w:color="auto" w:frame="1"/>
+        </w:rPr>
+        <w:t>marstat</w:t>
+      </w:r>
+      <w:proofErr w:type="spellEnd"/>
+      <w:r>
+        <w:rPr>
+          <w:rStyle w:val="gd15mcfceub"/>
+          <w:rFonts w:ascii="Lucida Console" w:hAnsi="Lucida Console"/>
+          <w:color w:val="000000"/>
+          <w:sz w:val="18"/>
+          <w:szCs w:val="22"/>
+          <w:bdr w:val="none" w:sz="0" w:space="0" w:color="auto" w:frame="1"/>
+        </w:rPr>
+        <w:t xml:space="preserve">         cigs1        cigs2             etoh1            etoh2      </w:t>
       </w:r>
     </w:p>
     <w:p>
@@ -6176,7 +8483,31 @@
           <w:szCs w:val="22"/>
           <w:bdr w:val="none" w:sz="0" w:space="0" w:color="auto" w:frame="1"/>
         </w:rPr>
-        <w:t xml:space="preserve"> married      :5699   Min.   : 0   Min.   : 0.00   every day:  74   every day:   32  </w:t>
+        <w:t xml:space="preserve"> married      :5699   Min. </w:t>
+      </w:r>
+      <w:proofErr w:type="gramStart"/>
+      <w:r>
+        <w:rPr>
+          <w:rStyle w:val="gd15mcfceub"/>
+          <w:rFonts w:ascii="Lucida Console" w:hAnsi="Lucida Console"/>
+          <w:color w:val="000000"/>
+          <w:sz w:val="18"/>
+          <w:szCs w:val="22"/>
+          <w:bdr w:val="none" w:sz="0" w:space="0" w:color="auto" w:frame="1"/>
+        </w:rPr>
+        <w:t xml:space="preserve">  :</w:t>
+      </w:r>
+      <w:proofErr w:type="gramEnd"/>
+      <w:r>
+        <w:rPr>
+          <w:rStyle w:val="gd15mcfceub"/>
+          <w:rFonts w:ascii="Lucida Console" w:hAnsi="Lucida Console"/>
+          <w:color w:val="000000"/>
+          <w:sz w:val="18"/>
+          <w:szCs w:val="22"/>
+          <w:bdr w:val="none" w:sz="0" w:space="0" w:color="auto" w:frame="1"/>
+        </w:rPr>
+        <w:t xml:space="preserve"> 0   Min.   : 0.00   every day:  74   every day:   32  </w:t>
       </w:r>
     </w:p>
     <w:p>
@@ -6202,7 +8533,79 @@
           <w:szCs w:val="22"/>
           <w:bdr w:val="none" w:sz="0" w:space="0" w:color="auto" w:frame="1"/>
         </w:rPr>
-        <w:t xml:space="preserve"> separated    :1206   1st Qu.: 0   1st Qu.: 0.00   3-5/wk   : 123   3-5/wk   :   40  </w:t>
+        <w:t xml:space="preserve"> separated    :1206   1st Qu.: 0   1st Qu.: 0.00   3-5/</w:t>
+      </w:r>
+      <w:proofErr w:type="spellStart"/>
+      <w:r>
+        <w:rPr>
+          <w:rStyle w:val="gd15mcfceub"/>
+          <w:rFonts w:ascii="Lucida Console" w:hAnsi="Lucida Console"/>
+          <w:color w:val="000000"/>
+          <w:sz w:val="18"/>
+          <w:szCs w:val="22"/>
+          <w:bdr w:val="none" w:sz="0" w:space="0" w:color="auto" w:frame="1"/>
+        </w:rPr>
+        <w:t>wk</w:t>
+      </w:r>
+      <w:proofErr w:type="spellEnd"/>
+      <w:r>
+        <w:rPr>
+          <w:rStyle w:val="gd15mcfceub"/>
+          <w:rFonts w:ascii="Lucida Console" w:hAnsi="Lucida Console"/>
+          <w:color w:val="000000"/>
+          <w:sz w:val="18"/>
+          <w:szCs w:val="22"/>
+          <w:bdr w:val="none" w:sz="0" w:space="0" w:color="auto" w:frame="1"/>
+        </w:rPr>
+        <w:t xml:space="preserve"> </w:t>
+      </w:r>
+      <w:proofErr w:type="gramStart"/>
+      <w:r>
+        <w:rPr>
+          <w:rStyle w:val="gd15mcfceub"/>
+          <w:rFonts w:ascii="Lucida Console" w:hAnsi="Lucida Console"/>
+          <w:color w:val="000000"/>
+          <w:sz w:val="18"/>
+          <w:szCs w:val="22"/>
+          <w:bdr w:val="none" w:sz="0" w:space="0" w:color="auto" w:frame="1"/>
+        </w:rPr>
+        <w:t xml:space="preserve">  :</w:t>
+      </w:r>
+      <w:proofErr w:type="gramEnd"/>
+      <w:r>
+        <w:rPr>
+          <w:rStyle w:val="gd15mcfceub"/>
+          <w:rFonts w:ascii="Lucida Console" w:hAnsi="Lucida Console"/>
+          <w:color w:val="000000"/>
+          <w:sz w:val="18"/>
+          <w:szCs w:val="22"/>
+          <w:bdr w:val="none" w:sz="0" w:space="0" w:color="auto" w:frame="1"/>
+        </w:rPr>
+        <w:t xml:space="preserve"> 123   3-5/</w:t>
+      </w:r>
+      <w:proofErr w:type="spellStart"/>
+      <w:r>
+        <w:rPr>
+          <w:rStyle w:val="gd15mcfceub"/>
+          <w:rFonts w:ascii="Lucida Console" w:hAnsi="Lucida Console"/>
+          <w:color w:val="000000"/>
+          <w:sz w:val="18"/>
+          <w:szCs w:val="22"/>
+          <w:bdr w:val="none" w:sz="0" w:space="0" w:color="auto" w:frame="1"/>
+        </w:rPr>
+        <w:t>wk</w:t>
+      </w:r>
+      <w:proofErr w:type="spellEnd"/>
+      <w:r>
+        <w:rPr>
+          <w:rStyle w:val="gd15mcfceub"/>
+          <w:rFonts w:ascii="Lucida Console" w:hAnsi="Lucida Console"/>
+          <w:color w:val="000000"/>
+          <w:sz w:val="18"/>
+          <w:szCs w:val="22"/>
+          <w:bdr w:val="none" w:sz="0" w:space="0" w:color="auto" w:frame="1"/>
+        </w:rPr>
+        <w:t xml:space="preserve">   :   40  </w:t>
       </w:r>
     </w:p>
     <w:p>
@@ -6228,7 +8631,79 @@
           <w:szCs w:val="22"/>
           <w:bdr w:val="none" w:sz="0" w:space="0" w:color="auto" w:frame="1"/>
         </w:rPr>
-        <w:t xml:space="preserve"> divorced     : 811   Median : 0   Median : 0.00   1/wk     : 558   1/wk     :  348  </w:t>
+        <w:t xml:space="preserve"> divorced   </w:t>
+      </w:r>
+      <w:proofErr w:type="gramStart"/>
+      <w:r>
+        <w:rPr>
+          <w:rStyle w:val="gd15mcfceub"/>
+          <w:rFonts w:ascii="Lucida Console" w:hAnsi="Lucida Console"/>
+          <w:color w:val="000000"/>
+          <w:sz w:val="18"/>
+          <w:szCs w:val="22"/>
+          <w:bdr w:val="none" w:sz="0" w:space="0" w:color="auto" w:frame="1"/>
+        </w:rPr>
+        <w:t xml:space="preserve">  :</w:t>
+      </w:r>
+      <w:proofErr w:type="gramEnd"/>
+      <w:r>
+        <w:rPr>
+          <w:rStyle w:val="gd15mcfceub"/>
+          <w:rFonts w:ascii="Lucida Console" w:hAnsi="Lucida Console"/>
+          <w:color w:val="000000"/>
+          <w:sz w:val="18"/>
+          <w:szCs w:val="22"/>
+          <w:bdr w:val="none" w:sz="0" w:space="0" w:color="auto" w:frame="1"/>
+        </w:rPr>
+        <w:t xml:space="preserve"> 811   Median : 0   Median : 0.00   1/</w:t>
+      </w:r>
+      <w:proofErr w:type="spellStart"/>
+      <w:r>
+        <w:rPr>
+          <w:rStyle w:val="gd15mcfceub"/>
+          <w:rFonts w:ascii="Lucida Console" w:hAnsi="Lucida Console"/>
+          <w:color w:val="000000"/>
+          <w:sz w:val="18"/>
+          <w:szCs w:val="22"/>
+          <w:bdr w:val="none" w:sz="0" w:space="0" w:color="auto" w:frame="1"/>
+        </w:rPr>
+        <w:t>wk</w:t>
+      </w:r>
+      <w:proofErr w:type="spellEnd"/>
+      <w:r>
+        <w:rPr>
+          <w:rStyle w:val="gd15mcfceub"/>
+          <w:rFonts w:ascii="Lucida Console" w:hAnsi="Lucida Console"/>
+          <w:color w:val="000000"/>
+          <w:sz w:val="18"/>
+          <w:szCs w:val="22"/>
+          <w:bdr w:val="none" w:sz="0" w:space="0" w:color="auto" w:frame="1"/>
+        </w:rPr>
+        <w:t xml:space="preserve">     : 558   1/</w:t>
+      </w:r>
+      <w:proofErr w:type="spellStart"/>
+      <w:r>
+        <w:rPr>
+          <w:rStyle w:val="gd15mcfceub"/>
+          <w:rFonts w:ascii="Lucida Console" w:hAnsi="Lucida Console"/>
+          <w:color w:val="000000"/>
+          <w:sz w:val="18"/>
+          <w:szCs w:val="22"/>
+          <w:bdr w:val="none" w:sz="0" w:space="0" w:color="auto" w:frame="1"/>
+        </w:rPr>
+        <w:t>wk</w:t>
+      </w:r>
+      <w:proofErr w:type="spellEnd"/>
+      <w:r>
+        <w:rPr>
+          <w:rStyle w:val="gd15mcfceub"/>
+          <w:rFonts w:ascii="Lucida Console" w:hAnsi="Lucida Console"/>
+          <w:color w:val="000000"/>
+          <w:sz w:val="18"/>
+          <w:szCs w:val="22"/>
+          <w:bdr w:val="none" w:sz="0" w:space="0" w:color="auto" w:frame="1"/>
+        </w:rPr>
+        <w:t xml:space="preserve">     :  348  </w:t>
       </w:r>
     </w:p>
     <w:p>
@@ -6254,7 +8729,79 @@
           <w:szCs w:val="22"/>
           <w:bdr w:val="none" w:sz="0" w:space="0" w:color="auto" w:frame="1"/>
         </w:rPr>
-        <w:t xml:space="preserve"> widowed      :  58   Mean   : 4   Mean   : 3.07   &lt;1/wk    : 624   &lt;1/wk    :  548  </w:t>
+        <w:t xml:space="preserve"> widowed    </w:t>
+      </w:r>
+      <w:proofErr w:type="gramStart"/>
+      <w:r>
+        <w:rPr>
+          <w:rStyle w:val="gd15mcfceub"/>
+          <w:rFonts w:ascii="Lucida Console" w:hAnsi="Lucida Console"/>
+          <w:color w:val="000000"/>
+          <w:sz w:val="18"/>
+          <w:szCs w:val="22"/>
+          <w:bdr w:val="none" w:sz="0" w:space="0" w:color="auto" w:frame="1"/>
+        </w:rPr>
+        <w:t xml:space="preserve">  :</w:t>
+      </w:r>
+      <w:proofErr w:type="gramEnd"/>
+      <w:r>
+        <w:rPr>
+          <w:rStyle w:val="gd15mcfceub"/>
+          <w:rFonts w:ascii="Lucida Console" w:hAnsi="Lucida Console"/>
+          <w:color w:val="000000"/>
+          <w:sz w:val="18"/>
+          <w:szCs w:val="22"/>
+          <w:bdr w:val="none" w:sz="0" w:space="0" w:color="auto" w:frame="1"/>
+        </w:rPr>
+        <w:t xml:space="preserve">  58   Mean   : 4   Mean   : 3.07   &lt;1/</w:t>
+      </w:r>
+      <w:proofErr w:type="spellStart"/>
+      <w:r>
+        <w:rPr>
+          <w:rStyle w:val="gd15mcfceub"/>
+          <w:rFonts w:ascii="Lucida Console" w:hAnsi="Lucida Console"/>
+          <w:color w:val="000000"/>
+          <w:sz w:val="18"/>
+          <w:szCs w:val="22"/>
+          <w:bdr w:val="none" w:sz="0" w:space="0" w:color="auto" w:frame="1"/>
+        </w:rPr>
+        <w:t>wk</w:t>
+      </w:r>
+      <w:proofErr w:type="spellEnd"/>
+      <w:r>
+        <w:rPr>
+          <w:rStyle w:val="gd15mcfceub"/>
+          <w:rFonts w:ascii="Lucida Console" w:hAnsi="Lucida Console"/>
+          <w:color w:val="000000"/>
+          <w:sz w:val="18"/>
+          <w:szCs w:val="22"/>
+          <w:bdr w:val="none" w:sz="0" w:space="0" w:color="auto" w:frame="1"/>
+        </w:rPr>
+        <w:t xml:space="preserve">    : 624   &lt;1/</w:t>
+      </w:r>
+      <w:proofErr w:type="spellStart"/>
+      <w:r>
+        <w:rPr>
+          <w:rStyle w:val="gd15mcfceub"/>
+          <w:rFonts w:ascii="Lucida Console" w:hAnsi="Lucida Console"/>
+          <w:color w:val="000000"/>
+          <w:sz w:val="18"/>
+          <w:szCs w:val="22"/>
+          <w:bdr w:val="none" w:sz="0" w:space="0" w:color="auto" w:frame="1"/>
+        </w:rPr>
+        <w:t>wk</w:t>
+      </w:r>
+      <w:proofErr w:type="spellEnd"/>
+      <w:r>
+        <w:rPr>
+          <w:rStyle w:val="gd15mcfceub"/>
+          <w:rFonts w:ascii="Lucida Console" w:hAnsi="Lucida Console"/>
+          <w:color w:val="000000"/>
+          <w:sz w:val="18"/>
+          <w:szCs w:val="22"/>
+          <w:bdr w:val="none" w:sz="0" w:space="0" w:color="auto" w:frame="1"/>
+        </w:rPr>
+        <w:t xml:space="preserve">    :  548  </w:t>
       </w:r>
     </w:p>
     <w:p>
@@ -6280,7 +8827,31 @@
           <w:szCs w:val="22"/>
           <w:bdr w:val="none" w:sz="0" w:space="0" w:color="auto" w:frame="1"/>
         </w:rPr>
-        <w:t xml:space="preserve"> never married:5499   3rd Qu.: 3   3rd Qu.: 2.00   &lt;1/month :1932   &lt;1/month : 1872  </w:t>
+        <w:t xml:space="preserve"> never married:5499   3rd Qu.: 3   3rd Qu.: 2.00   &lt;1/month :1932   &lt;1/</w:t>
+      </w:r>
+      <w:proofErr w:type="gramStart"/>
+      <w:r>
+        <w:rPr>
+          <w:rStyle w:val="gd15mcfceub"/>
+          <w:rFonts w:ascii="Lucida Console" w:hAnsi="Lucida Console"/>
+          <w:color w:val="000000"/>
+          <w:sz w:val="18"/>
+          <w:szCs w:val="22"/>
+          <w:bdr w:val="none" w:sz="0" w:space="0" w:color="auto" w:frame="1"/>
+        </w:rPr>
+        <w:t>month :</w:t>
+      </w:r>
+      <w:proofErr w:type="gramEnd"/>
+      <w:r>
+        <w:rPr>
+          <w:rStyle w:val="gd15mcfceub"/>
+          <w:rFonts w:ascii="Lucida Console" w:hAnsi="Lucida Console"/>
+          <w:color w:val="000000"/>
+          <w:sz w:val="18"/>
+          <w:szCs w:val="22"/>
+          <w:bdr w:val="none" w:sz="0" w:space="0" w:color="auto" w:frame="1"/>
+        </w:rPr>
+        <w:t xml:space="preserve"> 1872  </w:t>
       </w:r>
     </w:p>
     <w:p>
@@ -6306,7 +8877,31 @@
           <w:szCs w:val="22"/>
           <w:bdr w:val="none" w:sz="0" w:space="0" w:color="auto" w:frame="1"/>
         </w:rPr>
-        <w:t xml:space="preserve"> NA's         :  12   Max.   :92   Max.   :70.00   never    :9972   never    :10442  </w:t>
+        <w:t xml:space="preserve"> NA's       </w:t>
+      </w:r>
+      <w:proofErr w:type="gramStart"/>
+      <w:r>
+        <w:rPr>
+          <w:rStyle w:val="gd15mcfceub"/>
+          <w:rFonts w:ascii="Lucida Console" w:hAnsi="Lucida Console"/>
+          <w:color w:val="000000"/>
+          <w:sz w:val="18"/>
+          <w:szCs w:val="22"/>
+          <w:bdr w:val="none" w:sz="0" w:space="0" w:color="auto" w:frame="1"/>
+        </w:rPr>
+        <w:t xml:space="preserve">  :</w:t>
+      </w:r>
+      <w:proofErr w:type="gramEnd"/>
+      <w:r>
+        <w:rPr>
+          <w:rStyle w:val="gd15mcfceub"/>
+          <w:rFonts w:ascii="Lucida Console" w:hAnsi="Lucida Console"/>
+          <w:color w:val="000000"/>
+          <w:sz w:val="18"/>
+          <w:szCs w:val="22"/>
+          <w:bdr w:val="none" w:sz="0" w:space="0" w:color="auto" w:frame="1"/>
+        </w:rPr>
+        <w:t xml:space="preserve">  12   Max.   :92   Max.   :70.00   never    :9972   never    :10442  </w:t>
       </w:r>
     </w:p>
     <w:p>
@@ -6332,7 +8927,31 @@
           <w:szCs w:val="22"/>
           <w:bdr w:val="none" w:sz="0" w:space="0" w:color="auto" w:frame="1"/>
         </w:rPr>
-        <w:t xml:space="preserve">                      NA's   :1    NA's   :1       NA's     :   2   NA's     :    3  </w:t>
+        <w:t xml:space="preserve">                      NA's   :1    NA's   :1       NA's   </w:t>
+      </w:r>
+      <w:proofErr w:type="gramStart"/>
+      <w:r>
+        <w:rPr>
+          <w:rStyle w:val="gd15mcfceub"/>
+          <w:rFonts w:ascii="Lucida Console" w:hAnsi="Lucida Console"/>
+          <w:color w:val="000000"/>
+          <w:sz w:val="18"/>
+          <w:szCs w:val="22"/>
+          <w:bdr w:val="none" w:sz="0" w:space="0" w:color="auto" w:frame="1"/>
+        </w:rPr>
+        <w:t xml:space="preserve">  :</w:t>
+      </w:r>
+      <w:proofErr w:type="gramEnd"/>
+      <w:r>
+        <w:rPr>
+          <w:rStyle w:val="gd15mcfceub"/>
+          <w:rFonts w:ascii="Lucida Console" w:hAnsi="Lucida Console"/>
+          <w:color w:val="000000"/>
+          <w:sz w:val="18"/>
+          <w:szCs w:val="22"/>
+          <w:bdr w:val="none" w:sz="0" w:space="0" w:color="auto" w:frame="1"/>
+        </w:rPr>
+        <w:t xml:space="preserve">   2   NA's     :    3  </w:t>
       </w:r>
     </w:p>
     <w:p>
@@ -6373,7 +8992,127 @@
           <w:szCs w:val="22"/>
           <w:bdr w:val="none" w:sz="0" w:space="0" w:color="auto" w:frame="1"/>
         </w:rPr>
-        <w:t xml:space="preserve">     partyr          pregnum           delges            bw        induclab      </w:t>
+        <w:t xml:space="preserve">     </w:t>
+      </w:r>
+      <w:proofErr w:type="spellStart"/>
+      <w:r>
+        <w:rPr>
+          <w:rStyle w:val="gd15mcfceub"/>
+          <w:rFonts w:ascii="Lucida Console" w:hAnsi="Lucida Console"/>
+          <w:color w:val="000000"/>
+          <w:sz w:val="18"/>
+          <w:szCs w:val="22"/>
+          <w:bdr w:val="none" w:sz="0" w:space="0" w:color="auto" w:frame="1"/>
+        </w:rPr>
+        <w:t>partyr</w:t>
+      </w:r>
+      <w:proofErr w:type="spellEnd"/>
+      <w:r>
+        <w:rPr>
+          <w:rStyle w:val="gd15mcfceub"/>
+          <w:rFonts w:ascii="Lucida Console" w:hAnsi="Lucida Console"/>
+          <w:color w:val="000000"/>
+          <w:sz w:val="18"/>
+          <w:szCs w:val="22"/>
+          <w:bdr w:val="none" w:sz="0" w:space="0" w:color="auto" w:frame="1"/>
+        </w:rPr>
+        <w:t xml:space="preserve">          </w:t>
+      </w:r>
+      <w:proofErr w:type="spellStart"/>
+      <w:r>
+        <w:rPr>
+          <w:rStyle w:val="gd15mcfceub"/>
+          <w:rFonts w:ascii="Lucida Console" w:hAnsi="Lucida Console"/>
+          <w:color w:val="000000"/>
+          <w:sz w:val="18"/>
+          <w:szCs w:val="22"/>
+          <w:bdr w:val="none" w:sz="0" w:space="0" w:color="auto" w:frame="1"/>
+        </w:rPr>
+        <w:t>pregnum</w:t>
+      </w:r>
+      <w:proofErr w:type="spellEnd"/>
+      <w:r>
+        <w:rPr>
+          <w:rStyle w:val="gd15mcfceub"/>
+          <w:rFonts w:ascii="Lucida Console" w:hAnsi="Lucida Console"/>
+          <w:color w:val="000000"/>
+          <w:sz w:val="18"/>
+          <w:szCs w:val="22"/>
+          <w:bdr w:val="none" w:sz="0" w:space="0" w:color="auto" w:frame="1"/>
+        </w:rPr>
+        <w:t xml:space="preserve">           </w:t>
+      </w:r>
+      <w:proofErr w:type="spellStart"/>
+      <w:r>
+        <w:rPr>
+          <w:rStyle w:val="gd15mcfceub"/>
+          <w:rFonts w:ascii="Lucida Console" w:hAnsi="Lucida Console"/>
+          <w:color w:val="000000"/>
+          <w:sz w:val="18"/>
+          <w:szCs w:val="22"/>
+          <w:bdr w:val="none" w:sz="0" w:space="0" w:color="auto" w:frame="1"/>
+        </w:rPr>
+        <w:t>delges</w:t>
+      </w:r>
+      <w:proofErr w:type="spellEnd"/>
+      <w:r>
+        <w:rPr>
+          <w:rStyle w:val="gd15mcfceub"/>
+          <w:rFonts w:ascii="Lucida Console" w:hAnsi="Lucida Console"/>
+          <w:color w:val="000000"/>
+          <w:sz w:val="18"/>
+          <w:szCs w:val="22"/>
+          <w:bdr w:val="none" w:sz="0" w:space="0" w:color="auto" w:frame="1"/>
+        </w:rPr>
+        <w:t xml:space="preserve">            </w:t>
+      </w:r>
+      <w:proofErr w:type="spellStart"/>
+      <w:r>
+        <w:rPr>
+          <w:rStyle w:val="gd15mcfceub"/>
+          <w:rFonts w:ascii="Lucida Console" w:hAnsi="Lucida Console"/>
+          <w:color w:val="000000"/>
+          <w:sz w:val="18"/>
+          <w:szCs w:val="22"/>
+          <w:bdr w:val="none" w:sz="0" w:space="0" w:color="auto" w:frame="1"/>
+        </w:rPr>
+        <w:t>bw</w:t>
+      </w:r>
+      <w:proofErr w:type="spellEnd"/>
+      <w:r>
+        <w:rPr>
+          <w:rStyle w:val="gd15mcfceub"/>
+          <w:rFonts w:ascii="Lucida Console" w:hAnsi="Lucida Console"/>
+          <w:color w:val="000000"/>
+          <w:sz w:val="18"/>
+          <w:szCs w:val="22"/>
+          <w:bdr w:val="none" w:sz="0" w:space="0" w:color="auto" w:frame="1"/>
+        </w:rPr>
+        <w:t xml:space="preserve">        </w:t>
+      </w:r>
+      <w:proofErr w:type="spellStart"/>
+      <w:r>
+        <w:rPr>
+          <w:rStyle w:val="gd15mcfceub"/>
+          <w:rFonts w:ascii="Lucida Console" w:hAnsi="Lucida Console"/>
+          <w:color w:val="000000"/>
+          <w:sz w:val="18"/>
+          <w:szCs w:val="22"/>
+          <w:bdr w:val="none" w:sz="0" w:space="0" w:color="auto" w:frame="1"/>
+        </w:rPr>
+        <w:t>induclab</w:t>
+      </w:r>
+      <w:proofErr w:type="spellEnd"/>
+      <w:r>
+        <w:rPr>
+          <w:rStyle w:val="gd15mcfceub"/>
+          <w:rFonts w:ascii="Lucida Console" w:hAnsi="Lucida Console"/>
+          <w:color w:val="000000"/>
+          <w:sz w:val="18"/>
+          <w:szCs w:val="22"/>
+          <w:bdr w:val="none" w:sz="0" w:space="0" w:color="auto" w:frame="1"/>
+        </w:rPr>
+        <w:t xml:space="preserve">      </w:t>
       </w:r>
     </w:p>
     <w:p>
@@ -6399,7 +9138,55 @@
           <w:szCs w:val="22"/>
           <w:bdr w:val="none" w:sz="0" w:space="0" w:color="auto" w:frame="1"/>
         </w:rPr>
-        <w:t xml:space="preserve"> Min.   :  0.00   Min.   : 1.000   Min.   :23.00   Min.   : 320   Mode :logical  </w:t>
+        <w:t xml:space="preserve"> Min. </w:t>
+      </w:r>
+      <w:proofErr w:type="gramStart"/>
+      <w:r>
+        <w:rPr>
+          <w:rStyle w:val="gd15mcfceub"/>
+          <w:rFonts w:ascii="Lucida Console" w:hAnsi="Lucida Console"/>
+          <w:color w:val="000000"/>
+          <w:sz w:val="18"/>
+          <w:szCs w:val="22"/>
+          <w:bdr w:val="none" w:sz="0" w:space="0" w:color="auto" w:frame="1"/>
+        </w:rPr>
+        <w:t xml:space="preserve">  :</w:t>
+      </w:r>
+      <w:proofErr w:type="gramEnd"/>
+      <w:r>
+        <w:rPr>
+          <w:rStyle w:val="gd15mcfceub"/>
+          <w:rFonts w:ascii="Lucida Console" w:hAnsi="Lucida Console"/>
+          <w:color w:val="000000"/>
+          <w:sz w:val="18"/>
+          <w:szCs w:val="22"/>
+          <w:bdr w:val="none" w:sz="0" w:space="0" w:color="auto" w:frame="1"/>
+        </w:rPr>
+        <w:t xml:space="preserve">  0.00   Min.   : 1.000   Min.   :23.00   Min. </w:t>
+      </w:r>
+      <w:proofErr w:type="gramStart"/>
+      <w:r>
+        <w:rPr>
+          <w:rStyle w:val="gd15mcfceub"/>
+          <w:rFonts w:ascii="Lucida Console" w:hAnsi="Lucida Console"/>
+          <w:color w:val="000000"/>
+          <w:sz w:val="18"/>
+          <w:szCs w:val="22"/>
+          <w:bdr w:val="none" w:sz="0" w:space="0" w:color="auto" w:frame="1"/>
+        </w:rPr>
+        <w:t xml:space="preserve">  :</w:t>
+      </w:r>
+      <w:proofErr w:type="gramEnd"/>
+      <w:r>
+        <w:rPr>
+          <w:rStyle w:val="gd15mcfceub"/>
+          <w:rFonts w:ascii="Lucida Console" w:hAnsi="Lucida Console"/>
+          <w:color w:val="000000"/>
+          <w:sz w:val="18"/>
+          <w:szCs w:val="22"/>
+          <w:bdr w:val="none" w:sz="0" w:space="0" w:color="auto" w:frame="1"/>
+        </w:rPr>
+        <w:t xml:space="preserve"> 320   Mode :logical  </w:t>
       </w:r>
     </w:p>
     <w:p>
@@ -6451,7 +9238,31 @@
           <w:szCs w:val="22"/>
           <w:bdr w:val="none" w:sz="0" w:space="0" w:color="auto" w:frame="1"/>
         </w:rPr>
-        <w:t xml:space="preserve"> Median :  1.00   Median : 2.000   Median :39.00   Median :3295   TRUE :1160     </w:t>
+        <w:t xml:space="preserve"> </w:t>
+      </w:r>
+      <w:proofErr w:type="gramStart"/>
+      <w:r>
+        <w:rPr>
+          <w:rStyle w:val="gd15mcfceub"/>
+          <w:rFonts w:ascii="Lucida Console" w:hAnsi="Lucida Console"/>
+          <w:color w:val="000000"/>
+          <w:sz w:val="18"/>
+          <w:szCs w:val="22"/>
+          <w:bdr w:val="none" w:sz="0" w:space="0" w:color="auto" w:frame="1"/>
+        </w:rPr>
+        <w:t>Median :</w:t>
+      </w:r>
+      <w:proofErr w:type="gramEnd"/>
+      <w:r>
+        <w:rPr>
+          <w:rStyle w:val="gd15mcfceub"/>
+          <w:rFonts w:ascii="Lucida Console" w:hAnsi="Lucida Console"/>
+          <w:color w:val="000000"/>
+          <w:sz w:val="18"/>
+          <w:szCs w:val="22"/>
+          <w:bdr w:val="none" w:sz="0" w:space="0" w:color="auto" w:frame="1"/>
+        </w:rPr>
+        <w:t xml:space="preserve">  1.00   Median : 2.000   Median :39.00   Median :3295   TRUE :1160     </w:t>
       </w:r>
     </w:p>
     <w:p>
@@ -6477,7 +9288,31 @@
           <w:szCs w:val="22"/>
           <w:bdr w:val="none" w:sz="0" w:space="0" w:color="auto" w:frame="1"/>
         </w:rPr>
-        <w:t xml:space="preserve"> Mean   :  1.26   Mean   : 2.642   Mean   :39.06   Mean   :3268   NA's :465      </w:t>
+        <w:t xml:space="preserve"> Mean </w:t>
+      </w:r>
+      <w:proofErr w:type="gramStart"/>
+      <w:r>
+        <w:rPr>
+          <w:rStyle w:val="gd15mcfceub"/>
+          <w:rFonts w:ascii="Lucida Console" w:hAnsi="Lucida Console"/>
+          <w:color w:val="000000"/>
+          <w:sz w:val="18"/>
+          <w:szCs w:val="22"/>
+          <w:bdr w:val="none" w:sz="0" w:space="0" w:color="auto" w:frame="1"/>
+        </w:rPr>
+        <w:t xml:space="preserve">  :</w:t>
+      </w:r>
+      <w:proofErr w:type="gramEnd"/>
+      <w:r>
+        <w:rPr>
+          <w:rStyle w:val="gd15mcfceub"/>
+          <w:rFonts w:ascii="Lucida Console" w:hAnsi="Lucida Console"/>
+          <w:color w:val="000000"/>
+          <w:sz w:val="18"/>
+          <w:szCs w:val="22"/>
+          <w:bdr w:val="none" w:sz="0" w:space="0" w:color="auto" w:frame="1"/>
+        </w:rPr>
+        <w:t xml:space="preserve">  1.26   Mean   : 2.642   Mean   :39.06   Mean   :3268   NA's :465      </w:t>
       </w:r>
     </w:p>
     <w:p>
@@ -6596,7 +9431,79 @@
           <w:szCs w:val="22"/>
           <w:bdr w:val="none" w:sz="0" w:space="0" w:color="auto" w:frame="1"/>
         </w:rPr>
-        <w:t xml:space="preserve">   auglab         intrapih        csection      </w:t>
+        <w:t xml:space="preserve">   </w:t>
+      </w:r>
+      <w:proofErr w:type="spellStart"/>
+      <w:r>
+        <w:rPr>
+          <w:rStyle w:val="gd15mcfceub"/>
+          <w:rFonts w:ascii="Lucida Console" w:hAnsi="Lucida Console"/>
+          <w:color w:val="000000"/>
+          <w:sz w:val="18"/>
+          <w:szCs w:val="22"/>
+          <w:bdr w:val="none" w:sz="0" w:space="0" w:color="auto" w:frame="1"/>
+        </w:rPr>
+        <w:t>auglab</w:t>
+      </w:r>
+      <w:proofErr w:type="spellEnd"/>
+      <w:r>
+        <w:rPr>
+          <w:rStyle w:val="gd15mcfceub"/>
+          <w:rFonts w:ascii="Lucida Console" w:hAnsi="Lucida Console"/>
+          <w:color w:val="000000"/>
+          <w:sz w:val="18"/>
+          <w:szCs w:val="22"/>
+          <w:bdr w:val="none" w:sz="0" w:space="0" w:color="auto" w:frame="1"/>
+        </w:rPr>
+        <w:t xml:space="preserve">         </w:t>
+      </w:r>
+      <w:proofErr w:type="spellStart"/>
+      <w:r>
+        <w:rPr>
+          <w:rStyle w:val="gd15mcfceub"/>
+          <w:rFonts w:ascii="Lucida Console" w:hAnsi="Lucida Console"/>
+          <w:color w:val="000000"/>
+          <w:sz w:val="18"/>
+          <w:szCs w:val="22"/>
+          <w:bdr w:val="none" w:sz="0" w:space="0" w:color="auto" w:frame="1"/>
+        </w:rPr>
+        <w:t>intrapih</w:t>
+      </w:r>
+      <w:proofErr w:type="spellEnd"/>
+      <w:r>
+        <w:rPr>
+          <w:rStyle w:val="gd15mcfceub"/>
+          <w:rFonts w:ascii="Lucida Console" w:hAnsi="Lucida Console"/>
+          <w:color w:val="000000"/>
+          <w:sz w:val="18"/>
+          <w:szCs w:val="22"/>
+          <w:bdr w:val="none" w:sz="0" w:space="0" w:color="auto" w:frame="1"/>
+        </w:rPr>
+        <w:t xml:space="preserve">        </w:t>
+      </w:r>
+      <w:proofErr w:type="spellStart"/>
+      <w:r>
+        <w:rPr>
+          <w:rStyle w:val="gd15mcfceub"/>
+          <w:rFonts w:ascii="Lucida Console" w:hAnsi="Lucida Console"/>
+          <w:color w:val="000000"/>
+          <w:sz w:val="18"/>
+          <w:szCs w:val="22"/>
+          <w:bdr w:val="none" w:sz="0" w:space="0" w:color="auto" w:frame="1"/>
+        </w:rPr>
+        <w:t>csection</w:t>
+      </w:r>
+      <w:proofErr w:type="spellEnd"/>
+      <w:r>
+        <w:rPr>
+          <w:rStyle w:val="gd15mcfceub"/>
+          <w:rFonts w:ascii="Lucida Console" w:hAnsi="Lucida Console"/>
+          <w:color w:val="000000"/>
+          <w:sz w:val="18"/>
+          <w:szCs w:val="22"/>
+          <w:bdr w:val="none" w:sz="0" w:space="0" w:color="auto" w:frame="1"/>
+        </w:rPr>
+        <w:t xml:space="preserve">      </w:t>
       </w:r>
     </w:p>
     <w:p>
@@ -6622,7 +9529,31 @@
           <w:szCs w:val="22"/>
           <w:bdr w:val="none" w:sz="0" w:space="0" w:color="auto" w:frame="1"/>
         </w:rPr>
-        <w:t xml:space="preserve"> Mode :logical   Mode :logical   Mode :logical  </w:t>
+        <w:t xml:space="preserve"> </w:t>
+      </w:r>
+      <w:proofErr w:type="gramStart"/>
+      <w:r>
+        <w:rPr>
+          <w:rStyle w:val="gd15mcfceub"/>
+          <w:rFonts w:ascii="Lucida Console" w:hAnsi="Lucida Console"/>
+          <w:color w:val="000000"/>
+          <w:sz w:val="18"/>
+          <w:szCs w:val="22"/>
+          <w:bdr w:val="none" w:sz="0" w:space="0" w:color="auto" w:frame="1"/>
+        </w:rPr>
+        <w:t>Mode :logical</w:t>
+      </w:r>
+      <w:proofErr w:type="gramEnd"/>
+      <w:r>
+        <w:rPr>
+          <w:rStyle w:val="gd15mcfceub"/>
+          <w:rFonts w:ascii="Lucida Console" w:hAnsi="Lucida Console"/>
+          <w:color w:val="000000"/>
+          <w:sz w:val="18"/>
+          <w:szCs w:val="22"/>
+          <w:bdr w:val="none" w:sz="0" w:space="0" w:color="auto" w:frame="1"/>
+        </w:rPr>
+        <w:t xml:space="preserve">   Mode :logical   Mode :logical  </w:t>
       </w:r>
     </w:p>
     <w:p>
@@ -6753,23 +9684,7 @@
       </w:r>
     </w:p>
   </w:comment>
-  <w:comment w:id="1" w:author="Susan C. Glenn" w:date="2022-10-02T18:54:00Z" w:initials="SCG">
-    <w:p>
-      <w:pPr>
-        <w:pStyle w:val="CommentText"/>
-      </w:pPr>
-      <w:r>
-        <w:rPr>
-          <w:rStyle w:val="CommentReference"/>
-        </w:rPr>
-        <w:annotationRef/>
-      </w:r>
-      <w:r>
-        <w:t>Would delivery type be included as a binary variable? I included it for now (in essence assuming it is taken as vaginal delivery – T/F).</w:t>
-      </w:r>
-    </w:p>
-  </w:comment>
-  <w:comment w:id="2" w:author="Jessica Dyer" w:date="2022-10-03T06:32:00Z" w:initials="JD">
+  <w:comment w:id="1" w:author="Jessica Dyer" w:date="2022-10-03T06:37:00Z" w:initials="JD">
     <w:p>
       <w:r>
         <w:rPr>
@@ -6782,11 +9697,11 @@
           <w:sz w:val="20"/>
           <w:szCs w:val="20"/>
         </w:rPr>
-        <w:t>I’d say categorical. It’s coded as 1 or 2 indicating vaginal=1, cesarean=2</w:t>
+        <w:t xml:space="preserve">Looks like you had just created an empty data frame. When you read in the data from the csv it actually creates a data frame. If you’d wanted to create another with the data you read in for some reason, you could have written data.frame(vipcls). </w:t>
       </w:r>
     </w:p>
   </w:comment>
-  <w:comment w:id="3" w:author="Susan C. Glenn" w:date="2022-10-02T19:29:00Z" w:initials="SCG">
+  <w:comment w:id="2" w:author="Susan C. Glenn" w:date="2022-10-02T18:54:00Z" w:initials="SCG">
     <w:p>
       <w:pPr>
         <w:pStyle w:val="CommentText"/>
@@ -6798,11 +9713,11 @@
         <w:annotationRef/>
       </w:r>
       <w:r>
-        <w:t>I excluded dates from this – is that right? I included # of cigs per day, # of sexual partners, # pregnancies, gestational age at delivery (in weeks), education (in years), mother’s age (in years), and birth weight (in grams)</w:t>
+        <w:t>Would delivery type be included as a binary variable? I included it for now (in essence assuming it is taken as vaginal delivery – T/F).</w:t>
       </w:r>
     </w:p>
   </w:comment>
-  <w:comment w:id="4" w:author="Jessica Dyer" w:date="2022-10-03T06:26:00Z" w:initials="JD">
+  <w:comment w:id="3" w:author="Jessica Dyer" w:date="2022-10-03T06:32:00Z" w:initials="JD">
     <w:p>
       <w:r>
         <w:rPr>
@@ -6815,11 +9730,44 @@
           <w:sz w:val="20"/>
           <w:szCs w:val="20"/>
         </w:rPr>
+        <w:t>I’d say categorical. It’s coded as 1 or 2 indicating vaginal=1, cesarean=2</w:t>
+      </w:r>
+    </w:p>
+  </w:comment>
+  <w:comment w:id="4" w:author="Susan C. Glenn" w:date="2022-10-02T19:29:00Z" w:initials="SCG">
+    <w:p>
+      <w:pPr>
+        <w:pStyle w:val="CommentText"/>
+      </w:pPr>
+      <w:r>
+        <w:rPr>
+          <w:rStyle w:val="CommentReference"/>
+        </w:rPr>
+        <w:annotationRef/>
+      </w:r>
+      <w:r>
+        <w:t>I excluded dates from this – is that right? I included # of cigs per day, # of sexual partners, # pregnancies, gestational age at delivery (in weeks), education (in years), mother’s age (in years), and birth weight (in grams)</w:t>
+      </w:r>
+    </w:p>
+  </w:comment>
+  <w:comment w:id="5" w:author="Jessica Dyer" w:date="2022-10-03T06:26:00Z" w:initials="JD">
+    <w:p>
+      <w:r>
+        <w:rPr>
+          <w:rStyle w:val="CommentReference"/>
+        </w:rPr>
+        <w:annotationRef/>
+      </w:r>
+      <w:r>
+        <w:rPr>
+          <w:sz w:val="20"/>
+          <w:szCs w:val="20"/>
+        </w:rPr>
         <w:t>Yes, I would exclude dates. A date field is of date type and is not numeric.</w:t>
       </w:r>
     </w:p>
   </w:comment>
-  <w:comment w:id="5" w:author="Susan C. Glenn" w:date="2022-10-02T19:50:00Z" w:initials="SCG">
+  <w:comment w:id="6" w:author="Susan C. Glenn" w:date="2022-10-02T19:50:00Z" w:initials="SCG">
     <w:p>
       <w:pPr>
         <w:pStyle w:val="CommentText"/>
@@ -6835,7 +9783,7 @@
       </w:r>
     </w:p>
   </w:comment>
-  <w:comment w:id="6" w:author="Jessica Dyer" w:date="2022-10-03T06:30:00Z" w:initials="JD">
+  <w:comment w:id="7" w:author="Jessica Dyer" w:date="2022-10-03T06:30:00Z" w:initials="JD">
     <w:p>
       <w:r>
         <w:rPr>
@@ -6885,6 +9833,7 @@
 <file path=word/commentsExtended.xml><?xml version="1.0" encoding="utf-8"?>
 <w15:commentsEx xmlns:wpc="http://schemas.microsoft.com/office/word/2010/wordprocessingCanvas" xmlns:cx="http://schemas.microsoft.com/office/drawing/2014/chartex" xmlns:cx1="http://schemas.microsoft.com/office/drawing/2015/9/8/chartex" xmlns:cx2="http://schemas.microsoft.com/office/drawing/2015/10/21/chartex" xmlns:cx3="http://schemas.microsoft.com/office/drawing/2016/5/9/chartex" xmlns:cx4="http://schemas.microsoft.com/office/drawing/2016/5/10/chartex" xmlns:cx5="http://schemas.microsoft.com/office/drawing/2016/5/11/chartex" xmlns:cx6="http://schemas.microsoft.com/office/drawing/2016/5/12/chartex" xmlns:cx7="http://schemas.microsoft.com/office/drawing/2016/5/13/chartex" xmlns:cx8="http://schemas.microsoft.com/office/drawing/2016/5/14/chartex" xmlns:mc="http://schemas.openxmlformats.org/markup-compatibility/2006" xmlns:aink="http://schemas.microsoft.com/office/drawing/2016/ink" xmlns:am3d="http://schemas.microsoft.com/office/drawing/2017/model3d" xmlns:o="urn:schemas-microsoft-com:office:office" xmlns:oel="http://schemas.microsoft.com/office/2019/extlst" xmlns:r="http://schemas.openxmlformats.org/officeDocument/2006/relationships" xmlns:m="http://schemas.openxmlformats.org/officeDocument/2006/math" xmlns:v="urn:schemas-microsoft-com:vml" xmlns:wp14="http://schemas.microsoft.com/office/word/2010/wordprocessingDrawing" xmlns:wp="http://schemas.openxmlformats.org/drawingml/2006/wordprocessingDrawing" xmlns:w10="urn:schemas-microsoft-com:office:word" xmlns:w="http://schemas.openxmlformats.org/wordprocessingml/2006/main" xmlns:w14="http://schemas.microsoft.com/office/word/2010/wordml" xmlns:w15="http://schemas.microsoft.com/office/word/2012/wordml" xmlns:w16cex="http://schemas.microsoft.com/office/word/2018/wordml/cex" xmlns:w16cid="http://schemas.microsoft.com/office/word/2016/wordml/cid" xmlns:w16="http://schemas.microsoft.com/office/word/2018/wordml" xmlns:w16sdtdh="http://schemas.microsoft.com/office/word/2020/wordml/sdtdatahash" xmlns:w16se="http://schemas.microsoft.com/office/word/2015/wordml/symex" xmlns:wpg="http://schemas.microsoft.com/office/word/2010/wordprocessingGroup" xmlns:wpi="http://schemas.microsoft.com/office/word/2010/wordprocessingInk" xmlns:wne="http://schemas.microsoft.com/office/word/2006/wordml" xmlns:wps="http://schemas.microsoft.com/office/word/2010/wordprocessingShape" mc:Ignorable="w14 w15 w16se w16cid w16 w16cex w16sdtdh wp14">
   <w15:commentEx w15:paraId="214ACDD1" w15:done="0"/>
+  <w15:commentEx w15:paraId="49ACBC0A" w15:paraIdParent="214ACDD1" w15:done="0"/>
   <w15:commentEx w15:paraId="789856D6" w15:done="0"/>
   <w15:commentEx w15:paraId="1858695B" w15:paraIdParent="789856D6" w15:done="0"/>
   <w15:commentEx w15:paraId="230907D9" w15:done="0"/>
@@ -6897,6 +9846,7 @@
 <file path=word/commentsExtensible.xml><?xml version="1.0" encoding="utf-8"?>
 <w16cex:commentsExtensible xmlns:wpc="http://schemas.microsoft.com/office/word/2010/wordprocessingCanvas" xmlns:cx="http://schemas.microsoft.com/office/drawing/2014/chartex" xmlns:cx1="http://schemas.microsoft.com/office/drawing/2015/9/8/chartex" xmlns:cx2="http://schemas.microsoft.com/office/drawing/2015/10/21/chartex" xmlns:cx3="http://schemas.microsoft.com/office/drawing/2016/5/9/chartex" xmlns:cx4="http://schemas.microsoft.com/office/drawing/2016/5/10/chartex" xmlns:cx5="http://schemas.microsoft.com/office/drawing/2016/5/11/chartex" xmlns:cx6="http://schemas.microsoft.com/office/drawing/2016/5/12/chartex" xmlns:cx7="http://schemas.microsoft.com/office/drawing/2016/5/13/chartex" xmlns:cx8="http://schemas.microsoft.com/office/drawing/2016/5/14/chartex" xmlns:mc="http://schemas.openxmlformats.org/markup-compatibility/2006" xmlns:aink="http://schemas.microsoft.com/office/drawing/2016/ink" xmlns:am3d="http://schemas.microsoft.com/office/drawing/2017/model3d" xmlns:o="urn:schemas-microsoft-com:office:office" xmlns:oel="http://schemas.microsoft.com/office/2019/extlst" xmlns:r="http://schemas.openxmlformats.org/officeDocument/2006/relationships" xmlns:m="http://schemas.openxmlformats.org/officeDocument/2006/math" xmlns:v="urn:schemas-microsoft-com:vml" xmlns:wp14="http://schemas.microsoft.com/office/word/2010/wordprocessingDrawing" xmlns:wp="http://schemas.openxmlformats.org/drawingml/2006/wordprocessingDrawing" xmlns:w10="urn:schemas-microsoft-com:office:word" xmlns:w="http://schemas.openxmlformats.org/wordprocessingml/2006/main" xmlns:w14="http://schemas.microsoft.com/office/word/2010/wordml" xmlns:w15="http://schemas.microsoft.com/office/word/2012/wordml" xmlns:w16cex="http://schemas.microsoft.com/office/word/2018/wordml/cex" xmlns:w16cid="http://schemas.microsoft.com/office/word/2016/wordml/cid" xmlns:w16="http://schemas.microsoft.com/office/word/2018/wordml" xmlns:w16sdtdh="http://schemas.microsoft.com/office/word/2020/wordml/sdtdatahash" xmlns:w16se="http://schemas.microsoft.com/office/word/2015/wordml/symex" xmlns:wpg="http://schemas.microsoft.com/office/word/2010/wordprocessingGroup" xmlns:wpi="http://schemas.microsoft.com/office/word/2010/wordprocessingInk" xmlns:wne="http://schemas.microsoft.com/office/word/2006/wordml" xmlns:wps="http://schemas.microsoft.com/office/word/2010/wordprocessingShape" mc:Ignorable="w14 w15 w16se w16cid w16 w16cex w16sdtdh wp14">
   <w16cex:commentExtensible w16cex:durableId="26E44DAE" w16cex:dateUtc="2022-10-03T00:49:00Z"/>
+  <w16cex:commentExtensible w16cex:durableId="26E501AA" w16cex:dateUtc="2022-10-03T13:37:00Z"/>
   <w16cex:commentExtensible w16cex:durableId="26E45CD1" w16cex:dateUtc="2022-10-03T01:54:00Z"/>
   <w16cex:commentExtensible w16cex:durableId="26E5007D" w16cex:dateUtc="2022-10-03T13:32:00Z"/>
   <w16cex:commentExtensible w16cex:durableId="26E46521" w16cex:dateUtc="2022-10-03T02:29:00Z"/>
@@ -6909,6 +9859,7 @@
 <file path=word/commentsIds.xml><?xml version="1.0" encoding="utf-8"?>
 <w16cid:commentsIds xmlns:wpc="http://schemas.microsoft.com/office/word/2010/wordprocessingCanvas" xmlns:cx="http://schemas.microsoft.com/office/drawing/2014/chartex" xmlns:cx1="http://schemas.microsoft.com/office/drawing/2015/9/8/chartex" xmlns:cx2="http://schemas.microsoft.com/office/drawing/2015/10/21/chartex" xmlns:cx3="http://schemas.microsoft.com/office/drawing/2016/5/9/chartex" xmlns:cx4="http://schemas.microsoft.com/office/drawing/2016/5/10/chartex" xmlns:cx5="http://schemas.microsoft.com/office/drawing/2016/5/11/chartex" xmlns:cx6="http://schemas.microsoft.com/office/drawing/2016/5/12/chartex" xmlns:cx7="http://schemas.microsoft.com/office/drawing/2016/5/13/chartex" xmlns:cx8="http://schemas.microsoft.com/office/drawing/2016/5/14/chartex" xmlns:mc="http://schemas.openxmlformats.org/markup-compatibility/2006" xmlns:aink="http://schemas.microsoft.com/office/drawing/2016/ink" xmlns:am3d="http://schemas.microsoft.com/office/drawing/2017/model3d" xmlns:o="urn:schemas-microsoft-com:office:office" xmlns:oel="http://schemas.microsoft.com/office/2019/extlst" xmlns:r="http://schemas.openxmlformats.org/officeDocument/2006/relationships" xmlns:m="http://schemas.openxmlformats.org/officeDocument/2006/math" xmlns:v="urn:schemas-microsoft-com:vml" xmlns:wp14="http://schemas.microsoft.com/office/word/2010/wordprocessingDrawing" xmlns:wp="http://schemas.openxmlformats.org/drawingml/2006/wordprocessingDrawing" xmlns:w10="urn:schemas-microsoft-com:office:word" xmlns:w="http://schemas.openxmlformats.org/wordprocessingml/2006/main" xmlns:w14="http://schemas.microsoft.com/office/word/2010/wordml" xmlns:w15="http://schemas.microsoft.com/office/word/2012/wordml" xmlns:w16cex="http://schemas.microsoft.com/office/word/2018/wordml/cex" xmlns:w16cid="http://schemas.microsoft.com/office/word/2016/wordml/cid" xmlns:w16="http://schemas.microsoft.com/office/word/2018/wordml" xmlns:w16sdtdh="http://schemas.microsoft.com/office/word/2020/wordml/sdtdatahash" xmlns:w16se="http://schemas.microsoft.com/office/word/2015/wordml/symex" xmlns:wpg="http://schemas.microsoft.com/office/word/2010/wordprocessingGroup" xmlns:wpi="http://schemas.microsoft.com/office/word/2010/wordprocessingInk" xmlns:wne="http://schemas.microsoft.com/office/word/2006/wordml" xmlns:wps="http://schemas.microsoft.com/office/word/2010/wordprocessingShape" mc:Ignorable="w14 w15 w16se w16cid w16 w16cex w16sdtdh wp14">
   <w16cid:commentId w16cid:paraId="214ACDD1" w16cid:durableId="26E44DAE"/>
+  <w16cid:commentId w16cid:paraId="49ACBC0A" w16cid:durableId="26E501AA"/>
   <w16cid:commentId w16cid:paraId="789856D6" w16cid:durableId="26E45CD1"/>
   <w16cid:commentId w16cid:paraId="1858695B" w16cid:durableId="26E5007D"/>
   <w16cid:commentId w16cid:paraId="230907D9" w16cid:durableId="26E46521"/>

</xml_diff>